<commit_message>
Adding content to Git/GitHub handout.
</commit_message>
<xml_diff>
--- a/docs/git_handout_jan_datcon.docx
+++ b/docs/git_handout_jan_datcon.docx
@@ -3,10 +3,1031 @@
 <w:document xmlns:wpc="http://schemas.microsoft.com/office/word/2010/wordprocessingCanvas" xmlns:cx="http://schemas.microsoft.com/office/drawing/2014/chartex" xmlns:cx1="http://schemas.microsoft.com/office/drawing/2015/9/8/chartex" xmlns:cx2="http://schemas.microsoft.com/office/drawing/2015/10/21/chartex" xmlns:cx3="http://schemas.microsoft.com/office/drawing/2016/5/9/chartex" xmlns:cx4="http://schemas.microsoft.com/office/drawing/2016/5/10/chartex" xmlns:cx5="http://schemas.microsoft.com/office/drawing/2016/5/11/chartex" xmlns:cx6="http://schemas.microsoft.com/office/drawing/2016/5/12/chartex" xmlns:cx7="http://schemas.microsoft.com/office/drawing/2016/5/13/chartex" xmlns:cx8="http://schemas.microsoft.com/office/drawing/2016/5/14/chartex" xmlns:mc="http://schemas.openxmlformats.org/markup-compatibility/2006" xmlns:aink="http://schemas.microsoft.com/office/drawing/2016/ink" xmlns:am3d="http://schemas.microsoft.com/office/drawing/2017/model3d" xmlns:o="urn:schemas-microsoft-com:office:office" xmlns:oel="http://schemas.microsoft.com/office/2019/extlst" xmlns:r="http://schemas.openxmlformats.org/officeDocument/2006/relationships" xmlns:m="http://schemas.openxmlformats.org/officeDocument/2006/math" xmlns:v="urn:schemas-microsoft-com:vml" xmlns:wp14="http://schemas.microsoft.com/office/word/2010/wordprocessingDrawing" xmlns:wp="http://schemas.openxmlformats.org/drawingml/2006/wordprocessingDrawing" xmlns:w10="urn:schemas-microsoft-com:office:word" xmlns:w="http://schemas.openxmlformats.org/wordprocessingml/2006/main" xmlns:w14="http://schemas.microsoft.com/office/word/2010/wordml" xmlns:w15="http://schemas.microsoft.com/office/word/2012/wordml" xmlns:w16cex="http://schemas.microsoft.com/office/word/2018/wordml/cex" xmlns:w16cid="http://schemas.microsoft.com/office/word/2016/wordml/cid" xmlns:w16="http://schemas.microsoft.com/office/word/2018/wordml" xmlns:w16du="http://schemas.microsoft.com/office/word/2023/wordml/word16du" xmlns:w16sdtdh="http://schemas.microsoft.com/office/word/2020/wordml/sdtdatahash" xmlns:w16se="http://schemas.microsoft.com/office/word/2015/wordml/symex" xmlns:wpg="http://schemas.microsoft.com/office/word/2010/wordprocessingGroup" xmlns:wpi="http://schemas.microsoft.com/office/word/2010/wordprocessingInk" xmlns:wne="http://schemas.microsoft.com/office/word/2006/wordml" xmlns:wps="http://schemas.microsoft.com/office/word/2010/wordprocessingShape" mc:Ignorable="w14 w15 w16se w16cid w16 w16cex w16sdtdh w16du wp14">
   <w:body>
     <w:p>
+      <w:pPr>
+        <w:pStyle w:val="Title"/>
+      </w:pPr>
       <w:r>
         <w:t>Git &amp; GitHub</w:t>
       </w:r>
+      <w:r>
+        <w:t xml:space="preserve"> Resources</w:t>
+      </w:r>
     </w:p>
+    <w:p>
+      <w:pPr>
+        <w:pStyle w:val="Heading2"/>
+      </w:pPr>
+      <w:r>
+        <w:t>Installing Git</w:t>
+      </w:r>
+    </w:p>
+    <w:p>
+      <w:r>
+        <w:t>Install Git / Git Bash by putting a request in via OCIO’s ESD Service Portal.</w:t>
+      </w:r>
+    </w:p>
+    <w:p>
+      <w:pPr>
+        <w:pStyle w:val="ListParagraph"/>
+        <w:numPr>
+          <w:ilvl w:val="0"/>
+          <w:numId w:val="1"/>
+        </w:numPr>
+      </w:pPr>
+      <w:r>
+        <w:t xml:space="preserve">Once in the Service Portal, go to Submit IT Request &gt; Software Install and select Git for Windows in </w:t>
+      </w:r>
+      <w:r>
+        <w:rPr>
+          <w:b/>
+          <w:bCs/>
+        </w:rPr>
+        <w:t>Select Software</w:t>
+      </w:r>
+      <w:r>
+        <w:t xml:space="preserve"> dropdown</w:t>
+      </w:r>
+    </w:p>
+    <w:p>
+      <w:pPr>
+        <w:pStyle w:val="ListParagraph"/>
+        <w:numPr>
+          <w:ilvl w:val="1"/>
+          <w:numId w:val="1"/>
+        </w:numPr>
+      </w:pPr>
+      <w:r>
+        <w:t>Note: Business justification is required for this software install.</w:t>
+      </w:r>
+    </w:p>
+    <w:p>
+      <w:pPr>
+        <w:pStyle w:val="ListParagraph"/>
+        <w:numPr>
+          <w:ilvl w:val="0"/>
+          <w:numId w:val="1"/>
+        </w:numPr>
+      </w:pPr>
+      <w:r>
+        <w:t xml:space="preserve">The </w:t>
+      </w:r>
+      <w:r>
+        <w:t xml:space="preserve">Git for Windows download link can be found here: </w:t>
+      </w:r>
+      <w:hyperlink r:id="rId5" w:history="1">
+        <w:r>
+          <w:rPr>
+            <w:rStyle w:val="Hyperlink"/>
+          </w:rPr>
+          <w:t>https://git-scm.com/downloads</w:t>
+        </w:r>
+      </w:hyperlink>
+    </w:p>
+    <w:p>
+      <w:pPr>
+        <w:pStyle w:val="Heading2"/>
+      </w:pPr>
+      <w:r>
+        <w:t>Creating a GitHub Account</w:t>
+      </w:r>
+    </w:p>
+    <w:p>
+      <w:pPr>
+        <w:numPr>
+          <w:ilvl w:val="0"/>
+          <w:numId w:val="3"/>
+        </w:numPr>
+      </w:pPr>
+      <w:r>
+        <w:t>Navigate to </w:t>
+      </w:r>
+      <w:hyperlink r:id="rId6" w:history="1">
+        <w:r>
+          <w:rPr>
+            <w:rStyle w:val="Hyperlink"/>
+          </w:rPr>
+          <w:t>https://github.com/</w:t>
+        </w:r>
+      </w:hyperlink>
+      <w:r>
+        <w:t>.</w:t>
+      </w:r>
+    </w:p>
+    <w:p>
+      <w:pPr>
+        <w:numPr>
+          <w:ilvl w:val="0"/>
+          <w:numId w:val="3"/>
+        </w:numPr>
+      </w:pPr>
+      <w:r>
+        <w:t>Click </w:t>
+      </w:r>
+      <w:r>
+        <w:rPr>
+          <w:b/>
+          <w:bCs/>
+        </w:rPr>
+        <w:t>Sign up</w:t>
+      </w:r>
+      <w:r>
+        <w:t>.</w:t>
+      </w:r>
+    </w:p>
+    <w:p>
+      <w:pPr>
+        <w:numPr>
+          <w:ilvl w:val="0"/>
+          <w:numId w:val="3"/>
+        </w:numPr>
+      </w:pPr>
+      <w:r>
+        <w:t>Follow the prompts to create your personal account.</w:t>
+      </w:r>
+    </w:p>
+    <w:p>
+      <w:r>
+        <w:t xml:space="preserve">See this GitHub resource page for more information on getting started: </w:t>
+      </w:r>
+      <w:hyperlink r:id="rId7" w:history="1">
+        <w:r>
+          <w:rPr>
+            <w:rStyle w:val="Hyperlink"/>
+          </w:rPr>
+          <w:t>https://docs.github.com/en/get-started/start-your-journey/creating-an-account-on-github</w:t>
+        </w:r>
+      </w:hyperlink>
+    </w:p>
+    <w:p>
+      <w:pPr>
+        <w:pStyle w:val="Heading2"/>
+      </w:pPr>
+      <w:r>
+        <w:t>Connecting Git/GitHub to RStudio</w:t>
+      </w:r>
+    </w:p>
+    <w:p>
+      <w:r>
+        <w:t xml:space="preserve">If you’re interested in using Git and GitHub </w:t>
+      </w:r>
+      <w:r>
+        <w:t>integrated</w:t>
+      </w:r>
+      <w:r>
+        <w:t xml:space="preserve"> within RStudio, Jennifer Bryan has an incredibly helpful guide for setting this up. The guide also includes information on installing Git. We recommend walking through this guide step-by-step. </w:t>
+      </w:r>
+    </w:p>
+    <w:p>
+      <w:hyperlink r:id="rId8" w:history="1">
+        <w:r>
+          <w:rPr>
+            <w:rStyle w:val="Hyperlink"/>
+          </w:rPr>
+          <w:t xml:space="preserve">Happy Git and GitHub for the </w:t>
+        </w:r>
+        <w:proofErr w:type="spellStart"/>
+        <w:r>
+          <w:rPr>
+            <w:rStyle w:val="Hyperlink"/>
+          </w:rPr>
+          <w:t>useR</w:t>
+        </w:r>
+        <w:proofErr w:type="spellEnd"/>
+      </w:hyperlink>
+    </w:p>
+    <w:p>
+      <w:pPr>
+        <w:pStyle w:val="Heading2"/>
+      </w:pPr>
+      <w:proofErr w:type="spellStart"/>
+      <w:r>
+        <w:t>Precipio</w:t>
+      </w:r>
+      <w:proofErr w:type="spellEnd"/>
+      <w:r>
+        <w:t xml:space="preserve"> Resources</w:t>
+      </w:r>
+    </w:p>
+    <w:p>
+      <w:r>
+        <w:t xml:space="preserve">For more Git and GitHub trainings, check out these resources available at DOL through </w:t>
+      </w:r>
+      <w:proofErr w:type="spellStart"/>
+      <w:r>
+        <w:t>Precipio</w:t>
+      </w:r>
+      <w:proofErr w:type="spellEnd"/>
+      <w:r>
+        <w:t>/</w:t>
+      </w:r>
+      <w:proofErr w:type="spellStart"/>
+      <w:r>
+        <w:t>LearningLink</w:t>
+      </w:r>
+      <w:proofErr w:type="spellEnd"/>
+      <w:r>
+        <w:t>!</w:t>
+      </w:r>
+    </w:p>
+    <w:tbl>
+      <w:tblPr>
+        <w:tblW w:w="0" w:type="dxa"/>
+        <w:tblBorders>
+          <w:top w:val="outset" w:sz="6" w:space="0" w:color="auto"/>
+          <w:left w:val="outset" w:sz="6" w:space="0" w:color="auto"/>
+          <w:bottom w:val="outset" w:sz="6" w:space="0" w:color="auto"/>
+          <w:right w:val="outset" w:sz="6" w:space="0" w:color="auto"/>
+        </w:tblBorders>
+        <w:tblCellMar>
+          <w:left w:w="0" w:type="dxa"/>
+          <w:right w:w="0" w:type="dxa"/>
+        </w:tblCellMar>
+        <w:tblLook w:val="04A0" w:firstRow="1" w:lastRow="0" w:firstColumn="1" w:lastColumn="0" w:noHBand="0" w:noVBand="1"/>
+      </w:tblPr>
+      <w:tblGrid>
+        <w:gridCol w:w="3105"/>
+        <w:gridCol w:w="1095"/>
+        <w:gridCol w:w="5115"/>
+      </w:tblGrid>
+      <w:tr>
+        <w:trPr>
+          <w:trHeight w:val="300"/>
+        </w:trPr>
+        <w:tc>
+          <w:tcPr>
+            <w:tcW w:w="3105" w:type="dxa"/>
+            <w:tcBorders>
+              <w:top w:val="single" w:sz="6" w:space="0" w:color="auto"/>
+              <w:left w:val="single" w:sz="6" w:space="0" w:color="auto"/>
+              <w:bottom w:val="single" w:sz="6" w:space="0" w:color="auto"/>
+              <w:right w:val="single" w:sz="6" w:space="0" w:color="auto"/>
+            </w:tcBorders>
+            <w:shd w:val="clear" w:color="auto" w:fill="auto"/>
+            <w:hideMark/>
+          </w:tcPr>
+          <w:p>
+            <w:r>
+              <w:rPr>
+                <w:b/>
+                <w:bCs/>
+              </w:rPr>
+              <w:t>Course</w:t>
+            </w:r>
+            <w:r>
+              <w:t> </w:t>
+            </w:r>
+          </w:p>
+        </w:tc>
+        <w:tc>
+          <w:tcPr>
+            <w:tcW w:w="1095" w:type="dxa"/>
+            <w:tcBorders>
+              <w:top w:val="single" w:sz="6" w:space="0" w:color="auto"/>
+              <w:left w:val="single" w:sz="6" w:space="0" w:color="auto"/>
+              <w:bottom w:val="single" w:sz="6" w:space="0" w:color="auto"/>
+              <w:right w:val="single" w:sz="6" w:space="0" w:color="auto"/>
+            </w:tcBorders>
+            <w:shd w:val="clear" w:color="auto" w:fill="auto"/>
+            <w:hideMark/>
+          </w:tcPr>
+          <w:p>
+            <w:r>
+              <w:rPr>
+                <w:b/>
+                <w:bCs/>
+              </w:rPr>
+              <w:t>Duration</w:t>
+            </w:r>
+            <w:r>
+              <w:t> </w:t>
+            </w:r>
+          </w:p>
+        </w:tc>
+        <w:tc>
+          <w:tcPr>
+            <w:tcW w:w="5115" w:type="dxa"/>
+            <w:tcBorders>
+              <w:top w:val="single" w:sz="6" w:space="0" w:color="auto"/>
+              <w:left w:val="single" w:sz="6" w:space="0" w:color="auto"/>
+              <w:bottom w:val="single" w:sz="6" w:space="0" w:color="auto"/>
+              <w:right w:val="single" w:sz="6" w:space="0" w:color="auto"/>
+            </w:tcBorders>
+            <w:shd w:val="clear" w:color="auto" w:fill="auto"/>
+            <w:hideMark/>
+          </w:tcPr>
+          <w:p>
+            <w:r>
+              <w:rPr>
+                <w:b/>
+                <w:bCs/>
+              </w:rPr>
+              <w:t>Content</w:t>
+            </w:r>
+            <w:r>
+              <w:t> </w:t>
+            </w:r>
+          </w:p>
+        </w:tc>
+      </w:tr>
+      <w:tr>
+        <w:trPr>
+          <w:trHeight w:val="300"/>
+        </w:trPr>
+        <w:tc>
+          <w:tcPr>
+            <w:tcW w:w="3105" w:type="dxa"/>
+            <w:tcBorders>
+              <w:top w:val="single" w:sz="6" w:space="0" w:color="auto"/>
+              <w:left w:val="single" w:sz="6" w:space="0" w:color="auto"/>
+              <w:bottom w:val="single" w:sz="6" w:space="0" w:color="auto"/>
+              <w:right w:val="single" w:sz="6" w:space="0" w:color="auto"/>
+            </w:tcBorders>
+            <w:shd w:val="clear" w:color="auto" w:fill="auto"/>
+            <w:hideMark/>
+          </w:tcPr>
+          <w:p>
+            <w:pPr>
+              <w:spacing w:after="0"/>
+            </w:pPr>
+            <w:hyperlink r:id="rId9" w:tgtFrame="_blank" w:history="1">
+              <w:r>
+                <w:rPr>
+                  <w:rStyle w:val="Hyperlink"/>
+                </w:rPr>
+                <w:t>Introduction to Git</w:t>
+              </w:r>
+            </w:hyperlink>
+            <w:r>
+              <w:t> </w:t>
+            </w:r>
+          </w:p>
+        </w:tc>
+        <w:tc>
+          <w:tcPr>
+            <w:tcW w:w="1095" w:type="dxa"/>
+            <w:tcBorders>
+              <w:top w:val="single" w:sz="6" w:space="0" w:color="auto"/>
+              <w:left w:val="single" w:sz="6" w:space="0" w:color="auto"/>
+              <w:bottom w:val="single" w:sz="6" w:space="0" w:color="auto"/>
+              <w:right w:val="single" w:sz="6" w:space="0" w:color="auto"/>
+            </w:tcBorders>
+            <w:shd w:val="clear" w:color="auto" w:fill="auto"/>
+            <w:hideMark/>
+          </w:tcPr>
+          <w:p>
+            <w:pPr>
+              <w:spacing w:after="0"/>
+            </w:pPr>
+            <w:r>
+              <w:t xml:space="preserve">1 </w:t>
+            </w:r>
+            <w:proofErr w:type="spellStart"/>
+            <w:r>
+              <w:t>hr</w:t>
+            </w:r>
+            <w:proofErr w:type="spellEnd"/>
+            <w:r>
+              <w:t> </w:t>
+            </w:r>
+          </w:p>
+        </w:tc>
+        <w:tc>
+          <w:tcPr>
+            <w:tcW w:w="5115" w:type="dxa"/>
+            <w:tcBorders>
+              <w:top w:val="single" w:sz="6" w:space="0" w:color="auto"/>
+              <w:left w:val="single" w:sz="6" w:space="0" w:color="auto"/>
+              <w:bottom w:val="single" w:sz="6" w:space="0" w:color="auto"/>
+              <w:right w:val="single" w:sz="6" w:space="0" w:color="auto"/>
+            </w:tcBorders>
+            <w:shd w:val="clear" w:color="auto" w:fill="auto"/>
+            <w:hideMark/>
+          </w:tcPr>
+          <w:p>
+            <w:pPr>
+              <w:numPr>
+                <w:ilvl w:val="0"/>
+                <w:numId w:val="4"/>
+              </w:numPr>
+              <w:spacing w:after="0"/>
+            </w:pPr>
+            <w:r>
+              <w:t>Basics, Installation, Configuration </w:t>
+            </w:r>
+          </w:p>
+          <w:p>
+            <w:pPr>
+              <w:numPr>
+                <w:ilvl w:val="0"/>
+                <w:numId w:val="5"/>
+              </w:numPr>
+              <w:spacing w:after="0"/>
+            </w:pPr>
+            <w:r>
+              <w:t>Text Editors </w:t>
+            </w:r>
+          </w:p>
+          <w:p>
+            <w:pPr>
+              <w:numPr>
+                <w:ilvl w:val="0"/>
+                <w:numId w:val="6"/>
+              </w:numPr>
+              <w:spacing w:after="0"/>
+            </w:pPr>
+            <w:r>
+              <w:t>Git Repositories </w:t>
+            </w:r>
+          </w:p>
+        </w:tc>
+      </w:tr>
+      <w:tr>
+        <w:trPr>
+          <w:trHeight w:val="300"/>
+        </w:trPr>
+        <w:tc>
+          <w:tcPr>
+            <w:tcW w:w="3105" w:type="dxa"/>
+            <w:tcBorders>
+              <w:top w:val="single" w:sz="6" w:space="0" w:color="auto"/>
+              <w:left w:val="single" w:sz="6" w:space="0" w:color="auto"/>
+              <w:bottom w:val="single" w:sz="6" w:space="0" w:color="auto"/>
+              <w:right w:val="single" w:sz="6" w:space="0" w:color="auto"/>
+            </w:tcBorders>
+            <w:shd w:val="clear" w:color="auto" w:fill="auto"/>
+            <w:hideMark/>
+          </w:tcPr>
+          <w:p>
+            <w:pPr>
+              <w:spacing w:after="0"/>
+            </w:pPr>
+            <w:hyperlink r:id="rId10" w:tgtFrame="_blank" w:history="1">
+              <w:r>
+                <w:rPr>
+                  <w:rStyle w:val="Hyperlink"/>
+                </w:rPr>
+                <w:t>Git &amp; GitHub: Introduction</w:t>
+              </w:r>
+            </w:hyperlink>
+            <w:r>
+              <w:t> </w:t>
+            </w:r>
+          </w:p>
+        </w:tc>
+        <w:tc>
+          <w:tcPr>
+            <w:tcW w:w="1095" w:type="dxa"/>
+            <w:tcBorders>
+              <w:top w:val="single" w:sz="6" w:space="0" w:color="auto"/>
+              <w:left w:val="single" w:sz="6" w:space="0" w:color="auto"/>
+              <w:bottom w:val="single" w:sz="6" w:space="0" w:color="auto"/>
+              <w:right w:val="single" w:sz="6" w:space="0" w:color="auto"/>
+            </w:tcBorders>
+            <w:shd w:val="clear" w:color="auto" w:fill="auto"/>
+            <w:hideMark/>
+          </w:tcPr>
+          <w:p>
+            <w:pPr>
+              <w:spacing w:after="0"/>
+            </w:pPr>
+            <w:r>
+              <w:t xml:space="preserve">0.5 </w:t>
+            </w:r>
+            <w:proofErr w:type="spellStart"/>
+            <w:r>
+              <w:t>hrs</w:t>
+            </w:r>
+            <w:proofErr w:type="spellEnd"/>
+            <w:r>
+              <w:t> </w:t>
+            </w:r>
+          </w:p>
+        </w:tc>
+        <w:tc>
+          <w:tcPr>
+            <w:tcW w:w="5115" w:type="dxa"/>
+            <w:tcBorders>
+              <w:top w:val="single" w:sz="6" w:space="0" w:color="auto"/>
+              <w:left w:val="single" w:sz="6" w:space="0" w:color="auto"/>
+              <w:bottom w:val="single" w:sz="6" w:space="0" w:color="auto"/>
+              <w:right w:val="single" w:sz="6" w:space="0" w:color="auto"/>
+            </w:tcBorders>
+            <w:shd w:val="clear" w:color="auto" w:fill="auto"/>
+            <w:hideMark/>
+          </w:tcPr>
+          <w:p>
+            <w:pPr>
+              <w:numPr>
+                <w:ilvl w:val="0"/>
+                <w:numId w:val="7"/>
+              </w:numPr>
+              <w:spacing w:after="0"/>
+            </w:pPr>
+            <w:r>
+              <w:t>Intro to Version Control </w:t>
+            </w:r>
+          </w:p>
+          <w:p>
+            <w:pPr>
+              <w:numPr>
+                <w:ilvl w:val="0"/>
+                <w:numId w:val="8"/>
+              </w:numPr>
+              <w:spacing w:after="0"/>
+            </w:pPr>
+            <w:r>
+              <w:t>Features of Git </w:t>
+            </w:r>
+          </w:p>
+          <w:p>
+            <w:pPr>
+              <w:numPr>
+                <w:ilvl w:val="0"/>
+                <w:numId w:val="9"/>
+              </w:numPr>
+              <w:spacing w:after="0"/>
+            </w:pPr>
+            <w:r>
+              <w:t>Branching and Merging in Git </w:t>
+            </w:r>
+          </w:p>
+          <w:p>
+            <w:pPr>
+              <w:numPr>
+                <w:ilvl w:val="0"/>
+                <w:numId w:val="10"/>
+              </w:numPr>
+              <w:spacing w:after="0"/>
+            </w:pPr>
+            <w:r>
+              <w:t>Git Repositories in GitHub </w:t>
+            </w:r>
+          </w:p>
+        </w:tc>
+      </w:tr>
+      <w:tr>
+        <w:trPr>
+          <w:trHeight w:val="300"/>
+        </w:trPr>
+        <w:tc>
+          <w:tcPr>
+            <w:tcW w:w="3105" w:type="dxa"/>
+            <w:tcBorders>
+              <w:top w:val="single" w:sz="6" w:space="0" w:color="auto"/>
+              <w:left w:val="single" w:sz="6" w:space="0" w:color="auto"/>
+              <w:bottom w:val="single" w:sz="6" w:space="0" w:color="auto"/>
+              <w:right w:val="single" w:sz="6" w:space="0" w:color="auto"/>
+            </w:tcBorders>
+            <w:shd w:val="clear" w:color="auto" w:fill="auto"/>
+            <w:hideMark/>
+          </w:tcPr>
+          <w:p>
+            <w:pPr>
+              <w:spacing w:after="0"/>
+            </w:pPr>
+            <w:hyperlink r:id="rId11" w:tgtFrame="_blank" w:history="1">
+              <w:r>
+                <w:rPr>
+                  <w:rStyle w:val="Hyperlink"/>
+                </w:rPr>
+                <w:t>Git &amp; GitHub: Using GitHub for Source Code Management</w:t>
+              </w:r>
+            </w:hyperlink>
+            <w:r>
+              <w:t> </w:t>
+            </w:r>
+          </w:p>
+        </w:tc>
+        <w:tc>
+          <w:tcPr>
+            <w:tcW w:w="1095" w:type="dxa"/>
+            <w:tcBorders>
+              <w:top w:val="single" w:sz="6" w:space="0" w:color="auto"/>
+              <w:left w:val="single" w:sz="6" w:space="0" w:color="auto"/>
+              <w:bottom w:val="single" w:sz="6" w:space="0" w:color="auto"/>
+              <w:right w:val="single" w:sz="6" w:space="0" w:color="auto"/>
+            </w:tcBorders>
+            <w:shd w:val="clear" w:color="auto" w:fill="auto"/>
+            <w:hideMark/>
+          </w:tcPr>
+          <w:p>
+            <w:pPr>
+              <w:spacing w:after="0"/>
+            </w:pPr>
+            <w:r>
+              <w:t xml:space="preserve">1.5 </w:t>
+            </w:r>
+            <w:proofErr w:type="spellStart"/>
+            <w:r>
+              <w:t>hrs</w:t>
+            </w:r>
+            <w:proofErr w:type="spellEnd"/>
+            <w:r>
+              <w:t> </w:t>
+            </w:r>
+          </w:p>
+        </w:tc>
+        <w:tc>
+          <w:tcPr>
+            <w:tcW w:w="5115" w:type="dxa"/>
+            <w:tcBorders>
+              <w:top w:val="single" w:sz="6" w:space="0" w:color="auto"/>
+              <w:left w:val="single" w:sz="6" w:space="0" w:color="auto"/>
+              <w:bottom w:val="single" w:sz="6" w:space="0" w:color="auto"/>
+              <w:right w:val="single" w:sz="6" w:space="0" w:color="auto"/>
+            </w:tcBorders>
+            <w:shd w:val="clear" w:color="auto" w:fill="auto"/>
+            <w:hideMark/>
+          </w:tcPr>
+          <w:p>
+            <w:pPr>
+              <w:numPr>
+                <w:ilvl w:val="0"/>
+                <w:numId w:val="11"/>
+              </w:numPr>
+              <w:spacing w:after="0"/>
+            </w:pPr>
+            <w:r>
+              <w:t>Pull Requests </w:t>
+            </w:r>
+          </w:p>
+          <w:p>
+            <w:pPr>
+              <w:numPr>
+                <w:ilvl w:val="0"/>
+                <w:numId w:val="12"/>
+              </w:numPr>
+              <w:spacing w:after="0"/>
+            </w:pPr>
+            <w:r>
+              <w:t>Merge Conflicts </w:t>
+            </w:r>
+          </w:p>
+          <w:p>
+            <w:pPr>
+              <w:numPr>
+                <w:ilvl w:val="0"/>
+                <w:numId w:val="13"/>
+              </w:numPr>
+              <w:spacing w:after="0"/>
+            </w:pPr>
+            <w:r>
+              <w:t>Project Management Features </w:t>
+            </w:r>
+          </w:p>
+        </w:tc>
+      </w:tr>
+      <w:tr>
+        <w:trPr>
+          <w:trHeight w:val="300"/>
+        </w:trPr>
+        <w:tc>
+          <w:tcPr>
+            <w:tcW w:w="3105" w:type="dxa"/>
+            <w:tcBorders>
+              <w:top w:val="single" w:sz="6" w:space="0" w:color="auto"/>
+              <w:left w:val="single" w:sz="6" w:space="0" w:color="auto"/>
+              <w:bottom w:val="single" w:sz="6" w:space="0" w:color="auto"/>
+              <w:right w:val="single" w:sz="6" w:space="0" w:color="auto"/>
+            </w:tcBorders>
+            <w:shd w:val="clear" w:color="auto" w:fill="auto"/>
+            <w:hideMark/>
+          </w:tcPr>
+          <w:p>
+            <w:pPr>
+              <w:spacing w:after="0"/>
+            </w:pPr>
+            <w:hyperlink r:id="rId12" w:tgtFrame="_blank" w:history="1">
+              <w:r>
+                <w:rPr>
+                  <w:rStyle w:val="Hyperlink"/>
+                </w:rPr>
+                <w:t>Git &amp; GitHub: Working with Git Repositories</w:t>
+              </w:r>
+            </w:hyperlink>
+            <w:r>
+              <w:t> </w:t>
+            </w:r>
+          </w:p>
+        </w:tc>
+        <w:tc>
+          <w:tcPr>
+            <w:tcW w:w="1095" w:type="dxa"/>
+            <w:tcBorders>
+              <w:top w:val="single" w:sz="6" w:space="0" w:color="auto"/>
+              <w:left w:val="single" w:sz="6" w:space="0" w:color="auto"/>
+              <w:bottom w:val="single" w:sz="6" w:space="0" w:color="auto"/>
+              <w:right w:val="single" w:sz="6" w:space="0" w:color="auto"/>
+            </w:tcBorders>
+            <w:shd w:val="clear" w:color="auto" w:fill="auto"/>
+            <w:hideMark/>
+          </w:tcPr>
+          <w:p>
+            <w:pPr>
+              <w:spacing w:after="0"/>
+            </w:pPr>
+            <w:r>
+              <w:t xml:space="preserve">1.5 </w:t>
+            </w:r>
+            <w:proofErr w:type="spellStart"/>
+            <w:r>
+              <w:t>hrs</w:t>
+            </w:r>
+            <w:proofErr w:type="spellEnd"/>
+            <w:r>
+              <w:t> </w:t>
+            </w:r>
+          </w:p>
+        </w:tc>
+        <w:tc>
+          <w:tcPr>
+            <w:tcW w:w="5115" w:type="dxa"/>
+            <w:tcBorders>
+              <w:top w:val="single" w:sz="6" w:space="0" w:color="auto"/>
+              <w:left w:val="single" w:sz="6" w:space="0" w:color="auto"/>
+              <w:bottom w:val="single" w:sz="6" w:space="0" w:color="auto"/>
+              <w:right w:val="single" w:sz="6" w:space="0" w:color="auto"/>
+            </w:tcBorders>
+            <w:shd w:val="clear" w:color="auto" w:fill="auto"/>
+            <w:hideMark/>
+          </w:tcPr>
+          <w:p>
+            <w:pPr>
+              <w:numPr>
+                <w:ilvl w:val="0"/>
+                <w:numId w:val="14"/>
+              </w:numPr>
+              <w:spacing w:after="0"/>
+            </w:pPr>
+            <w:r>
+              <w:t>Creating Repositories </w:t>
+            </w:r>
+          </w:p>
+          <w:p>
+            <w:pPr>
+              <w:numPr>
+                <w:ilvl w:val="0"/>
+                <w:numId w:val="15"/>
+              </w:numPr>
+              <w:spacing w:after="0"/>
+            </w:pPr>
+            <w:r>
+              <w:t>Commits and Pushes </w:t>
+            </w:r>
+          </w:p>
+          <w:p>
+            <w:pPr>
+              <w:numPr>
+                <w:ilvl w:val="0"/>
+                <w:numId w:val="16"/>
+              </w:numPr>
+              <w:spacing w:after="0"/>
+            </w:pPr>
+            <w:r>
+              <w:t>Add, Modify, and Delete Files </w:t>
+            </w:r>
+          </w:p>
+          <w:p>
+            <w:pPr>
+              <w:numPr>
+                <w:ilvl w:val="0"/>
+                <w:numId w:val="17"/>
+              </w:numPr>
+              <w:spacing w:after="0"/>
+            </w:pPr>
+            <w:r>
+              <w:t>Branching and Merging </w:t>
+            </w:r>
+          </w:p>
+        </w:tc>
+      </w:tr>
+      <w:tr>
+        <w:trPr>
+          <w:trHeight w:val="300"/>
+        </w:trPr>
+        <w:tc>
+          <w:tcPr>
+            <w:tcW w:w="3105" w:type="dxa"/>
+            <w:tcBorders>
+              <w:top w:val="single" w:sz="6" w:space="0" w:color="auto"/>
+              <w:left w:val="single" w:sz="6" w:space="0" w:color="auto"/>
+              <w:bottom w:val="single" w:sz="6" w:space="0" w:color="auto"/>
+              <w:right w:val="single" w:sz="6" w:space="0" w:color="auto"/>
+            </w:tcBorders>
+            <w:shd w:val="clear" w:color="auto" w:fill="auto"/>
+            <w:hideMark/>
+          </w:tcPr>
+          <w:p>
+            <w:pPr>
+              <w:spacing w:after="0"/>
+            </w:pPr>
+            <w:hyperlink r:id="rId13" w:tgtFrame="_blank" w:history="1">
+              <w:r>
+                <w:rPr>
+                  <w:rStyle w:val="Hyperlink"/>
+                </w:rPr>
+                <w:t>Working with Git for your Software Projects</w:t>
+              </w:r>
+            </w:hyperlink>
+            <w:r>
+              <w:t> </w:t>
+            </w:r>
+          </w:p>
+        </w:tc>
+        <w:tc>
+          <w:tcPr>
+            <w:tcW w:w="1095" w:type="dxa"/>
+            <w:tcBorders>
+              <w:top w:val="single" w:sz="6" w:space="0" w:color="auto"/>
+              <w:left w:val="single" w:sz="6" w:space="0" w:color="auto"/>
+              <w:bottom w:val="single" w:sz="6" w:space="0" w:color="auto"/>
+              <w:right w:val="single" w:sz="6" w:space="0" w:color="auto"/>
+            </w:tcBorders>
+            <w:shd w:val="clear" w:color="auto" w:fill="auto"/>
+            <w:hideMark/>
+          </w:tcPr>
+          <w:p>
+            <w:pPr>
+              <w:spacing w:after="0"/>
+            </w:pPr>
+            <w:r>
+              <w:t xml:space="preserve">1 </w:t>
+            </w:r>
+            <w:proofErr w:type="spellStart"/>
+            <w:r>
+              <w:t>hr</w:t>
+            </w:r>
+            <w:proofErr w:type="spellEnd"/>
+            <w:r>
+              <w:t> </w:t>
+            </w:r>
+          </w:p>
+        </w:tc>
+        <w:tc>
+          <w:tcPr>
+            <w:tcW w:w="5115" w:type="dxa"/>
+            <w:tcBorders>
+              <w:top w:val="single" w:sz="6" w:space="0" w:color="auto"/>
+              <w:left w:val="single" w:sz="6" w:space="0" w:color="auto"/>
+              <w:bottom w:val="single" w:sz="6" w:space="0" w:color="auto"/>
+              <w:right w:val="single" w:sz="6" w:space="0" w:color="auto"/>
+            </w:tcBorders>
+            <w:shd w:val="clear" w:color="auto" w:fill="auto"/>
+            <w:hideMark/>
+          </w:tcPr>
+          <w:p>
+            <w:pPr>
+              <w:numPr>
+                <w:ilvl w:val="0"/>
+                <w:numId w:val="18"/>
+              </w:numPr>
+              <w:spacing w:after="0"/>
+            </w:pPr>
+            <w:r>
+              <w:t>Commits </w:t>
+            </w:r>
+          </w:p>
+          <w:p>
+            <w:pPr>
+              <w:numPr>
+                <w:ilvl w:val="0"/>
+                <w:numId w:val="19"/>
+              </w:numPr>
+              <w:spacing w:after="0"/>
+            </w:pPr>
+            <w:r>
+              <w:t>Git History </w:t>
+            </w:r>
+          </w:p>
+          <w:p>
+            <w:pPr>
+              <w:numPr>
+                <w:ilvl w:val="0"/>
+                <w:numId w:val="20"/>
+              </w:numPr>
+              <w:spacing w:after="0"/>
+            </w:pPr>
+            <w:r>
+              <w:t>File Management in Git </w:t>
+            </w:r>
+          </w:p>
+        </w:tc>
+      </w:tr>
+      <w:tr>
+        <w:trPr>
+          <w:trHeight w:val="300"/>
+        </w:trPr>
+        <w:tc>
+          <w:tcPr>
+            <w:tcW w:w="3105" w:type="dxa"/>
+            <w:tcBorders>
+              <w:top w:val="single" w:sz="6" w:space="0" w:color="auto"/>
+              <w:left w:val="single" w:sz="6" w:space="0" w:color="auto"/>
+              <w:bottom w:val="single" w:sz="6" w:space="0" w:color="auto"/>
+              <w:right w:val="single" w:sz="6" w:space="0" w:color="auto"/>
+            </w:tcBorders>
+            <w:shd w:val="clear" w:color="auto" w:fill="auto"/>
+            <w:hideMark/>
+          </w:tcPr>
+          <w:p>
+            <w:pPr>
+              <w:spacing w:after="0"/>
+            </w:pPr>
+            <w:hyperlink r:id="rId14" w:tgtFrame="_blank" w:history="1">
+              <w:r>
+                <w:rPr>
+                  <w:rStyle w:val="Hyperlink"/>
+                </w:rPr>
+                <w:t>Working with GitHub</w:t>
+              </w:r>
+            </w:hyperlink>
+            <w:r>
+              <w:t> </w:t>
+            </w:r>
+          </w:p>
+        </w:tc>
+        <w:tc>
+          <w:tcPr>
+            <w:tcW w:w="1095" w:type="dxa"/>
+            <w:tcBorders>
+              <w:top w:val="single" w:sz="6" w:space="0" w:color="auto"/>
+              <w:left w:val="single" w:sz="6" w:space="0" w:color="auto"/>
+              <w:bottom w:val="single" w:sz="6" w:space="0" w:color="auto"/>
+              <w:right w:val="single" w:sz="6" w:space="0" w:color="auto"/>
+            </w:tcBorders>
+            <w:shd w:val="clear" w:color="auto" w:fill="auto"/>
+            <w:hideMark/>
+          </w:tcPr>
+          <w:p>
+            <w:pPr>
+              <w:spacing w:after="0"/>
+            </w:pPr>
+            <w:r>
+              <w:t xml:space="preserve">1 </w:t>
+            </w:r>
+            <w:proofErr w:type="spellStart"/>
+            <w:r>
+              <w:t>hr</w:t>
+            </w:r>
+            <w:proofErr w:type="spellEnd"/>
+            <w:r>
+              <w:t> </w:t>
+            </w:r>
+          </w:p>
+        </w:tc>
+        <w:tc>
+          <w:tcPr>
+            <w:tcW w:w="5115" w:type="dxa"/>
+            <w:tcBorders>
+              <w:top w:val="single" w:sz="6" w:space="0" w:color="auto"/>
+              <w:left w:val="single" w:sz="6" w:space="0" w:color="auto"/>
+              <w:bottom w:val="single" w:sz="6" w:space="0" w:color="auto"/>
+              <w:right w:val="single" w:sz="6" w:space="0" w:color="auto"/>
+            </w:tcBorders>
+            <w:shd w:val="clear" w:color="auto" w:fill="auto"/>
+            <w:hideMark/>
+          </w:tcPr>
+          <w:p>
+            <w:pPr>
+              <w:numPr>
+                <w:ilvl w:val="0"/>
+                <w:numId w:val="21"/>
+              </w:numPr>
+              <w:spacing w:after="0"/>
+            </w:pPr>
+            <w:r>
+              <w:t>Managing a GitHub Account </w:t>
+            </w:r>
+          </w:p>
+          <w:p>
+            <w:pPr>
+              <w:numPr>
+                <w:ilvl w:val="0"/>
+                <w:numId w:val="22"/>
+              </w:numPr>
+              <w:spacing w:after="0"/>
+            </w:pPr>
+            <w:r>
+              <w:t>GitHub Web Interface and Command Line </w:t>
+            </w:r>
+          </w:p>
+          <w:p>
+            <w:pPr>
+              <w:numPr>
+                <w:ilvl w:val="0"/>
+                <w:numId w:val="23"/>
+              </w:numPr>
+              <w:spacing w:after="0"/>
+            </w:pPr>
+            <w:r>
+              <w:t>Collaborative Features and Workflows </w:t>
+            </w:r>
+          </w:p>
+        </w:tc>
+      </w:tr>
+    </w:tbl>
+    <w:p/>
+    <w:p/>
     <w:sectPr>
       <w:pgSz w:w="12240" w:h="15840"/>
       <w:pgMar w:top="1440" w:right="1440" w:bottom="1440" w:left="1440" w:header="720" w:footer="720" w:gutter="0"/>
@@ -15,6 +1036,3402 @@
     </w:sectPr>
   </w:body>
 </w:document>
+</file>
+
+<file path=word/numbering.xml><?xml version="1.0" encoding="utf-8"?>
+<w:numbering xmlns:wpc="http://schemas.microsoft.com/office/word/2010/wordprocessingCanvas" xmlns:cx="http://schemas.microsoft.com/office/drawing/2014/chartex" xmlns:cx1="http://schemas.microsoft.com/office/drawing/2015/9/8/chartex" xmlns:cx2="http://schemas.microsoft.com/office/drawing/2015/10/21/chartex" xmlns:cx3="http://schemas.microsoft.com/office/drawing/2016/5/9/chartex" xmlns:cx4="http://schemas.microsoft.com/office/drawing/2016/5/10/chartex" xmlns:cx5="http://schemas.microsoft.com/office/drawing/2016/5/11/chartex" xmlns:cx6="http://schemas.microsoft.com/office/drawing/2016/5/12/chartex" xmlns:cx7="http://schemas.microsoft.com/office/drawing/2016/5/13/chartex" xmlns:cx8="http://schemas.microsoft.com/office/drawing/2016/5/14/chartex" xmlns:mc="http://schemas.openxmlformats.org/markup-compatibility/2006" xmlns:aink="http://schemas.microsoft.com/office/drawing/2016/ink" xmlns:am3d="http://schemas.microsoft.com/office/drawing/2017/model3d" xmlns:o="urn:schemas-microsoft-com:office:office" xmlns:oel="http://schemas.microsoft.com/office/2019/extlst" xmlns:r="http://schemas.openxmlformats.org/officeDocument/2006/relationships" xmlns:m="http://schemas.openxmlformats.org/officeDocument/2006/math" xmlns:v="urn:schemas-microsoft-com:vml" xmlns:wp14="http://schemas.microsoft.com/office/word/2010/wordprocessingDrawing" xmlns:wp="http://schemas.openxmlformats.org/drawingml/2006/wordprocessingDrawing" xmlns:w10="urn:schemas-microsoft-com:office:word" xmlns:w="http://schemas.openxmlformats.org/wordprocessingml/2006/main" xmlns:w14="http://schemas.microsoft.com/office/word/2010/wordml" xmlns:w15="http://schemas.microsoft.com/office/word/2012/wordml" xmlns:w16cex="http://schemas.microsoft.com/office/word/2018/wordml/cex" xmlns:w16cid="http://schemas.microsoft.com/office/word/2016/wordml/cid" xmlns:w16="http://schemas.microsoft.com/office/word/2018/wordml" xmlns:w16du="http://schemas.microsoft.com/office/word/2023/wordml/word16du" xmlns:w16sdtdh="http://schemas.microsoft.com/office/word/2020/wordml/sdtdatahash" xmlns:w16se="http://schemas.microsoft.com/office/word/2015/wordml/symex" xmlns:wpg="http://schemas.microsoft.com/office/word/2010/wordprocessingGroup" xmlns:wpi="http://schemas.microsoft.com/office/word/2010/wordprocessingInk" xmlns:wne="http://schemas.microsoft.com/office/word/2006/wordml" xmlns:wps="http://schemas.microsoft.com/office/word/2010/wordprocessingShape" mc:Ignorable="w14 w15 w16se w16cid w16 w16cex w16sdtdh w16du wp14">
+  <w:abstractNum w:abstractNumId="0" w15:restartNumberingAfterBreak="0">
+    <w:nsid w:val="026762BD"/>
+    <w:multiLevelType w:val="multilevel"/>
+    <w:tmpl w:val="743CB66E"/>
+    <w:lvl w:ilvl="0">
+      <w:start w:val="1"/>
+      <w:numFmt w:val="bullet"/>
+      <w:lvlText w:val=""/>
+      <w:lvlJc w:val="left"/>
+      <w:pPr>
+        <w:tabs>
+          <w:tab w:val="num" w:pos="720"/>
+        </w:tabs>
+        <w:ind w:left="720" w:hanging="360"/>
+      </w:pPr>
+      <w:rPr>
+        <w:rFonts w:ascii="Symbol" w:hAnsi="Symbol" w:hint="default"/>
+        <w:sz w:val="20"/>
+      </w:rPr>
+    </w:lvl>
+    <w:lvl w:ilvl="1" w:tentative="1">
+      <w:start w:val="1"/>
+      <w:numFmt w:val="bullet"/>
+      <w:lvlText w:val=""/>
+      <w:lvlJc w:val="left"/>
+      <w:pPr>
+        <w:tabs>
+          <w:tab w:val="num" w:pos="1440"/>
+        </w:tabs>
+        <w:ind w:left="1440" w:hanging="360"/>
+      </w:pPr>
+      <w:rPr>
+        <w:rFonts w:ascii="Symbol" w:hAnsi="Symbol" w:hint="default"/>
+        <w:sz w:val="20"/>
+      </w:rPr>
+    </w:lvl>
+    <w:lvl w:ilvl="2" w:tentative="1">
+      <w:start w:val="1"/>
+      <w:numFmt w:val="bullet"/>
+      <w:lvlText w:val=""/>
+      <w:lvlJc w:val="left"/>
+      <w:pPr>
+        <w:tabs>
+          <w:tab w:val="num" w:pos="2160"/>
+        </w:tabs>
+        <w:ind w:left="2160" w:hanging="360"/>
+      </w:pPr>
+      <w:rPr>
+        <w:rFonts w:ascii="Symbol" w:hAnsi="Symbol" w:hint="default"/>
+        <w:sz w:val="20"/>
+      </w:rPr>
+    </w:lvl>
+    <w:lvl w:ilvl="3" w:tentative="1">
+      <w:start w:val="1"/>
+      <w:numFmt w:val="bullet"/>
+      <w:lvlText w:val=""/>
+      <w:lvlJc w:val="left"/>
+      <w:pPr>
+        <w:tabs>
+          <w:tab w:val="num" w:pos="2880"/>
+        </w:tabs>
+        <w:ind w:left="2880" w:hanging="360"/>
+      </w:pPr>
+      <w:rPr>
+        <w:rFonts w:ascii="Symbol" w:hAnsi="Symbol" w:hint="default"/>
+        <w:sz w:val="20"/>
+      </w:rPr>
+    </w:lvl>
+    <w:lvl w:ilvl="4" w:tentative="1">
+      <w:start w:val="1"/>
+      <w:numFmt w:val="bullet"/>
+      <w:lvlText w:val=""/>
+      <w:lvlJc w:val="left"/>
+      <w:pPr>
+        <w:tabs>
+          <w:tab w:val="num" w:pos="3600"/>
+        </w:tabs>
+        <w:ind w:left="3600" w:hanging="360"/>
+      </w:pPr>
+      <w:rPr>
+        <w:rFonts w:ascii="Symbol" w:hAnsi="Symbol" w:hint="default"/>
+        <w:sz w:val="20"/>
+      </w:rPr>
+    </w:lvl>
+    <w:lvl w:ilvl="5" w:tentative="1">
+      <w:start w:val="1"/>
+      <w:numFmt w:val="bullet"/>
+      <w:lvlText w:val=""/>
+      <w:lvlJc w:val="left"/>
+      <w:pPr>
+        <w:tabs>
+          <w:tab w:val="num" w:pos="4320"/>
+        </w:tabs>
+        <w:ind w:left="4320" w:hanging="360"/>
+      </w:pPr>
+      <w:rPr>
+        <w:rFonts w:ascii="Symbol" w:hAnsi="Symbol" w:hint="default"/>
+        <w:sz w:val="20"/>
+      </w:rPr>
+    </w:lvl>
+    <w:lvl w:ilvl="6" w:tentative="1">
+      <w:start w:val="1"/>
+      <w:numFmt w:val="bullet"/>
+      <w:lvlText w:val=""/>
+      <w:lvlJc w:val="left"/>
+      <w:pPr>
+        <w:tabs>
+          <w:tab w:val="num" w:pos="5040"/>
+        </w:tabs>
+        <w:ind w:left="5040" w:hanging="360"/>
+      </w:pPr>
+      <w:rPr>
+        <w:rFonts w:ascii="Symbol" w:hAnsi="Symbol" w:hint="default"/>
+        <w:sz w:val="20"/>
+      </w:rPr>
+    </w:lvl>
+    <w:lvl w:ilvl="7" w:tentative="1">
+      <w:start w:val="1"/>
+      <w:numFmt w:val="bullet"/>
+      <w:lvlText w:val=""/>
+      <w:lvlJc w:val="left"/>
+      <w:pPr>
+        <w:tabs>
+          <w:tab w:val="num" w:pos="5760"/>
+        </w:tabs>
+        <w:ind w:left="5760" w:hanging="360"/>
+      </w:pPr>
+      <w:rPr>
+        <w:rFonts w:ascii="Symbol" w:hAnsi="Symbol" w:hint="default"/>
+        <w:sz w:val="20"/>
+      </w:rPr>
+    </w:lvl>
+    <w:lvl w:ilvl="8" w:tentative="1">
+      <w:start w:val="1"/>
+      <w:numFmt w:val="bullet"/>
+      <w:lvlText w:val=""/>
+      <w:lvlJc w:val="left"/>
+      <w:pPr>
+        <w:tabs>
+          <w:tab w:val="num" w:pos="6480"/>
+        </w:tabs>
+        <w:ind w:left="6480" w:hanging="360"/>
+      </w:pPr>
+      <w:rPr>
+        <w:rFonts w:ascii="Symbol" w:hAnsi="Symbol" w:hint="default"/>
+        <w:sz w:val="20"/>
+      </w:rPr>
+    </w:lvl>
+  </w:abstractNum>
+  <w:abstractNum w:abstractNumId="1" w15:restartNumberingAfterBreak="0">
+    <w:nsid w:val="0EA75F9E"/>
+    <w:multiLevelType w:val="multilevel"/>
+    <w:tmpl w:val="0CF8D092"/>
+    <w:lvl w:ilvl="0">
+      <w:start w:val="1"/>
+      <w:numFmt w:val="bullet"/>
+      <w:lvlText w:val=""/>
+      <w:lvlJc w:val="left"/>
+      <w:pPr>
+        <w:tabs>
+          <w:tab w:val="num" w:pos="720"/>
+        </w:tabs>
+        <w:ind w:left="720" w:hanging="360"/>
+      </w:pPr>
+      <w:rPr>
+        <w:rFonts w:ascii="Symbol" w:hAnsi="Symbol" w:hint="default"/>
+        <w:sz w:val="20"/>
+      </w:rPr>
+    </w:lvl>
+    <w:lvl w:ilvl="1" w:tentative="1">
+      <w:start w:val="1"/>
+      <w:numFmt w:val="bullet"/>
+      <w:lvlText w:val=""/>
+      <w:lvlJc w:val="left"/>
+      <w:pPr>
+        <w:tabs>
+          <w:tab w:val="num" w:pos="1440"/>
+        </w:tabs>
+        <w:ind w:left="1440" w:hanging="360"/>
+      </w:pPr>
+      <w:rPr>
+        <w:rFonts w:ascii="Symbol" w:hAnsi="Symbol" w:hint="default"/>
+        <w:sz w:val="20"/>
+      </w:rPr>
+    </w:lvl>
+    <w:lvl w:ilvl="2" w:tentative="1">
+      <w:start w:val="1"/>
+      <w:numFmt w:val="bullet"/>
+      <w:lvlText w:val=""/>
+      <w:lvlJc w:val="left"/>
+      <w:pPr>
+        <w:tabs>
+          <w:tab w:val="num" w:pos="2160"/>
+        </w:tabs>
+        <w:ind w:left="2160" w:hanging="360"/>
+      </w:pPr>
+      <w:rPr>
+        <w:rFonts w:ascii="Symbol" w:hAnsi="Symbol" w:hint="default"/>
+        <w:sz w:val="20"/>
+      </w:rPr>
+    </w:lvl>
+    <w:lvl w:ilvl="3" w:tentative="1">
+      <w:start w:val="1"/>
+      <w:numFmt w:val="bullet"/>
+      <w:lvlText w:val=""/>
+      <w:lvlJc w:val="left"/>
+      <w:pPr>
+        <w:tabs>
+          <w:tab w:val="num" w:pos="2880"/>
+        </w:tabs>
+        <w:ind w:left="2880" w:hanging="360"/>
+      </w:pPr>
+      <w:rPr>
+        <w:rFonts w:ascii="Symbol" w:hAnsi="Symbol" w:hint="default"/>
+        <w:sz w:val="20"/>
+      </w:rPr>
+    </w:lvl>
+    <w:lvl w:ilvl="4" w:tentative="1">
+      <w:start w:val="1"/>
+      <w:numFmt w:val="bullet"/>
+      <w:lvlText w:val=""/>
+      <w:lvlJc w:val="left"/>
+      <w:pPr>
+        <w:tabs>
+          <w:tab w:val="num" w:pos="3600"/>
+        </w:tabs>
+        <w:ind w:left="3600" w:hanging="360"/>
+      </w:pPr>
+      <w:rPr>
+        <w:rFonts w:ascii="Symbol" w:hAnsi="Symbol" w:hint="default"/>
+        <w:sz w:val="20"/>
+      </w:rPr>
+    </w:lvl>
+    <w:lvl w:ilvl="5" w:tentative="1">
+      <w:start w:val="1"/>
+      <w:numFmt w:val="bullet"/>
+      <w:lvlText w:val=""/>
+      <w:lvlJc w:val="left"/>
+      <w:pPr>
+        <w:tabs>
+          <w:tab w:val="num" w:pos="4320"/>
+        </w:tabs>
+        <w:ind w:left="4320" w:hanging="360"/>
+      </w:pPr>
+      <w:rPr>
+        <w:rFonts w:ascii="Symbol" w:hAnsi="Symbol" w:hint="default"/>
+        <w:sz w:val="20"/>
+      </w:rPr>
+    </w:lvl>
+    <w:lvl w:ilvl="6" w:tentative="1">
+      <w:start w:val="1"/>
+      <w:numFmt w:val="bullet"/>
+      <w:lvlText w:val=""/>
+      <w:lvlJc w:val="left"/>
+      <w:pPr>
+        <w:tabs>
+          <w:tab w:val="num" w:pos="5040"/>
+        </w:tabs>
+        <w:ind w:left="5040" w:hanging="360"/>
+      </w:pPr>
+      <w:rPr>
+        <w:rFonts w:ascii="Symbol" w:hAnsi="Symbol" w:hint="default"/>
+        <w:sz w:val="20"/>
+      </w:rPr>
+    </w:lvl>
+    <w:lvl w:ilvl="7" w:tentative="1">
+      <w:start w:val="1"/>
+      <w:numFmt w:val="bullet"/>
+      <w:lvlText w:val=""/>
+      <w:lvlJc w:val="left"/>
+      <w:pPr>
+        <w:tabs>
+          <w:tab w:val="num" w:pos="5760"/>
+        </w:tabs>
+        <w:ind w:left="5760" w:hanging="360"/>
+      </w:pPr>
+      <w:rPr>
+        <w:rFonts w:ascii="Symbol" w:hAnsi="Symbol" w:hint="default"/>
+        <w:sz w:val="20"/>
+      </w:rPr>
+    </w:lvl>
+    <w:lvl w:ilvl="8" w:tentative="1">
+      <w:start w:val="1"/>
+      <w:numFmt w:val="bullet"/>
+      <w:lvlText w:val=""/>
+      <w:lvlJc w:val="left"/>
+      <w:pPr>
+        <w:tabs>
+          <w:tab w:val="num" w:pos="6480"/>
+        </w:tabs>
+        <w:ind w:left="6480" w:hanging="360"/>
+      </w:pPr>
+      <w:rPr>
+        <w:rFonts w:ascii="Symbol" w:hAnsi="Symbol" w:hint="default"/>
+        <w:sz w:val="20"/>
+      </w:rPr>
+    </w:lvl>
+  </w:abstractNum>
+  <w:abstractNum w:abstractNumId="2" w15:restartNumberingAfterBreak="0">
+    <w:nsid w:val="1CB75E66"/>
+    <w:multiLevelType w:val="multilevel"/>
+    <w:tmpl w:val="55B8055C"/>
+    <w:lvl w:ilvl="0">
+      <w:start w:val="1"/>
+      <w:numFmt w:val="bullet"/>
+      <w:lvlText w:val=""/>
+      <w:lvlJc w:val="left"/>
+      <w:pPr>
+        <w:tabs>
+          <w:tab w:val="num" w:pos="720"/>
+        </w:tabs>
+        <w:ind w:left="720" w:hanging="360"/>
+      </w:pPr>
+      <w:rPr>
+        <w:rFonts w:ascii="Symbol" w:hAnsi="Symbol" w:hint="default"/>
+        <w:sz w:val="20"/>
+      </w:rPr>
+    </w:lvl>
+    <w:lvl w:ilvl="1" w:tentative="1">
+      <w:start w:val="1"/>
+      <w:numFmt w:val="bullet"/>
+      <w:lvlText w:val=""/>
+      <w:lvlJc w:val="left"/>
+      <w:pPr>
+        <w:tabs>
+          <w:tab w:val="num" w:pos="1440"/>
+        </w:tabs>
+        <w:ind w:left="1440" w:hanging="360"/>
+      </w:pPr>
+      <w:rPr>
+        <w:rFonts w:ascii="Symbol" w:hAnsi="Symbol" w:hint="default"/>
+        <w:sz w:val="20"/>
+      </w:rPr>
+    </w:lvl>
+    <w:lvl w:ilvl="2" w:tentative="1">
+      <w:start w:val="1"/>
+      <w:numFmt w:val="bullet"/>
+      <w:lvlText w:val=""/>
+      <w:lvlJc w:val="left"/>
+      <w:pPr>
+        <w:tabs>
+          <w:tab w:val="num" w:pos="2160"/>
+        </w:tabs>
+        <w:ind w:left="2160" w:hanging="360"/>
+      </w:pPr>
+      <w:rPr>
+        <w:rFonts w:ascii="Symbol" w:hAnsi="Symbol" w:hint="default"/>
+        <w:sz w:val="20"/>
+      </w:rPr>
+    </w:lvl>
+    <w:lvl w:ilvl="3" w:tentative="1">
+      <w:start w:val="1"/>
+      <w:numFmt w:val="bullet"/>
+      <w:lvlText w:val=""/>
+      <w:lvlJc w:val="left"/>
+      <w:pPr>
+        <w:tabs>
+          <w:tab w:val="num" w:pos="2880"/>
+        </w:tabs>
+        <w:ind w:left="2880" w:hanging="360"/>
+      </w:pPr>
+      <w:rPr>
+        <w:rFonts w:ascii="Symbol" w:hAnsi="Symbol" w:hint="default"/>
+        <w:sz w:val="20"/>
+      </w:rPr>
+    </w:lvl>
+    <w:lvl w:ilvl="4" w:tentative="1">
+      <w:start w:val="1"/>
+      <w:numFmt w:val="bullet"/>
+      <w:lvlText w:val=""/>
+      <w:lvlJc w:val="left"/>
+      <w:pPr>
+        <w:tabs>
+          <w:tab w:val="num" w:pos="3600"/>
+        </w:tabs>
+        <w:ind w:left="3600" w:hanging="360"/>
+      </w:pPr>
+      <w:rPr>
+        <w:rFonts w:ascii="Symbol" w:hAnsi="Symbol" w:hint="default"/>
+        <w:sz w:val="20"/>
+      </w:rPr>
+    </w:lvl>
+    <w:lvl w:ilvl="5" w:tentative="1">
+      <w:start w:val="1"/>
+      <w:numFmt w:val="bullet"/>
+      <w:lvlText w:val=""/>
+      <w:lvlJc w:val="left"/>
+      <w:pPr>
+        <w:tabs>
+          <w:tab w:val="num" w:pos="4320"/>
+        </w:tabs>
+        <w:ind w:left="4320" w:hanging="360"/>
+      </w:pPr>
+      <w:rPr>
+        <w:rFonts w:ascii="Symbol" w:hAnsi="Symbol" w:hint="default"/>
+        <w:sz w:val="20"/>
+      </w:rPr>
+    </w:lvl>
+    <w:lvl w:ilvl="6" w:tentative="1">
+      <w:start w:val="1"/>
+      <w:numFmt w:val="bullet"/>
+      <w:lvlText w:val=""/>
+      <w:lvlJc w:val="left"/>
+      <w:pPr>
+        <w:tabs>
+          <w:tab w:val="num" w:pos="5040"/>
+        </w:tabs>
+        <w:ind w:left="5040" w:hanging="360"/>
+      </w:pPr>
+      <w:rPr>
+        <w:rFonts w:ascii="Symbol" w:hAnsi="Symbol" w:hint="default"/>
+        <w:sz w:val="20"/>
+      </w:rPr>
+    </w:lvl>
+    <w:lvl w:ilvl="7" w:tentative="1">
+      <w:start w:val="1"/>
+      <w:numFmt w:val="bullet"/>
+      <w:lvlText w:val=""/>
+      <w:lvlJc w:val="left"/>
+      <w:pPr>
+        <w:tabs>
+          <w:tab w:val="num" w:pos="5760"/>
+        </w:tabs>
+        <w:ind w:left="5760" w:hanging="360"/>
+      </w:pPr>
+      <w:rPr>
+        <w:rFonts w:ascii="Symbol" w:hAnsi="Symbol" w:hint="default"/>
+        <w:sz w:val="20"/>
+      </w:rPr>
+    </w:lvl>
+    <w:lvl w:ilvl="8" w:tentative="1">
+      <w:start w:val="1"/>
+      <w:numFmt w:val="bullet"/>
+      <w:lvlText w:val=""/>
+      <w:lvlJc w:val="left"/>
+      <w:pPr>
+        <w:tabs>
+          <w:tab w:val="num" w:pos="6480"/>
+        </w:tabs>
+        <w:ind w:left="6480" w:hanging="360"/>
+      </w:pPr>
+      <w:rPr>
+        <w:rFonts w:ascii="Symbol" w:hAnsi="Symbol" w:hint="default"/>
+        <w:sz w:val="20"/>
+      </w:rPr>
+    </w:lvl>
+  </w:abstractNum>
+  <w:abstractNum w:abstractNumId="3" w15:restartNumberingAfterBreak="0">
+    <w:nsid w:val="23AB14FF"/>
+    <w:multiLevelType w:val="multilevel"/>
+    <w:tmpl w:val="7612217E"/>
+    <w:lvl w:ilvl="0">
+      <w:start w:val="1"/>
+      <w:numFmt w:val="bullet"/>
+      <w:lvlText w:val=""/>
+      <w:lvlJc w:val="left"/>
+      <w:pPr>
+        <w:tabs>
+          <w:tab w:val="num" w:pos="720"/>
+        </w:tabs>
+        <w:ind w:left="720" w:hanging="360"/>
+      </w:pPr>
+      <w:rPr>
+        <w:rFonts w:ascii="Symbol" w:hAnsi="Symbol" w:hint="default"/>
+        <w:sz w:val="20"/>
+      </w:rPr>
+    </w:lvl>
+    <w:lvl w:ilvl="1" w:tentative="1">
+      <w:start w:val="1"/>
+      <w:numFmt w:val="bullet"/>
+      <w:lvlText w:val=""/>
+      <w:lvlJc w:val="left"/>
+      <w:pPr>
+        <w:tabs>
+          <w:tab w:val="num" w:pos="1440"/>
+        </w:tabs>
+        <w:ind w:left="1440" w:hanging="360"/>
+      </w:pPr>
+      <w:rPr>
+        <w:rFonts w:ascii="Symbol" w:hAnsi="Symbol" w:hint="default"/>
+        <w:sz w:val="20"/>
+      </w:rPr>
+    </w:lvl>
+    <w:lvl w:ilvl="2" w:tentative="1">
+      <w:start w:val="1"/>
+      <w:numFmt w:val="bullet"/>
+      <w:lvlText w:val=""/>
+      <w:lvlJc w:val="left"/>
+      <w:pPr>
+        <w:tabs>
+          <w:tab w:val="num" w:pos="2160"/>
+        </w:tabs>
+        <w:ind w:left="2160" w:hanging="360"/>
+      </w:pPr>
+      <w:rPr>
+        <w:rFonts w:ascii="Symbol" w:hAnsi="Symbol" w:hint="default"/>
+        <w:sz w:val="20"/>
+      </w:rPr>
+    </w:lvl>
+    <w:lvl w:ilvl="3" w:tentative="1">
+      <w:start w:val="1"/>
+      <w:numFmt w:val="bullet"/>
+      <w:lvlText w:val=""/>
+      <w:lvlJc w:val="left"/>
+      <w:pPr>
+        <w:tabs>
+          <w:tab w:val="num" w:pos="2880"/>
+        </w:tabs>
+        <w:ind w:left="2880" w:hanging="360"/>
+      </w:pPr>
+      <w:rPr>
+        <w:rFonts w:ascii="Symbol" w:hAnsi="Symbol" w:hint="default"/>
+        <w:sz w:val="20"/>
+      </w:rPr>
+    </w:lvl>
+    <w:lvl w:ilvl="4" w:tentative="1">
+      <w:start w:val="1"/>
+      <w:numFmt w:val="bullet"/>
+      <w:lvlText w:val=""/>
+      <w:lvlJc w:val="left"/>
+      <w:pPr>
+        <w:tabs>
+          <w:tab w:val="num" w:pos="3600"/>
+        </w:tabs>
+        <w:ind w:left="3600" w:hanging="360"/>
+      </w:pPr>
+      <w:rPr>
+        <w:rFonts w:ascii="Symbol" w:hAnsi="Symbol" w:hint="default"/>
+        <w:sz w:val="20"/>
+      </w:rPr>
+    </w:lvl>
+    <w:lvl w:ilvl="5" w:tentative="1">
+      <w:start w:val="1"/>
+      <w:numFmt w:val="bullet"/>
+      <w:lvlText w:val=""/>
+      <w:lvlJc w:val="left"/>
+      <w:pPr>
+        <w:tabs>
+          <w:tab w:val="num" w:pos="4320"/>
+        </w:tabs>
+        <w:ind w:left="4320" w:hanging="360"/>
+      </w:pPr>
+      <w:rPr>
+        <w:rFonts w:ascii="Symbol" w:hAnsi="Symbol" w:hint="default"/>
+        <w:sz w:val="20"/>
+      </w:rPr>
+    </w:lvl>
+    <w:lvl w:ilvl="6" w:tentative="1">
+      <w:start w:val="1"/>
+      <w:numFmt w:val="bullet"/>
+      <w:lvlText w:val=""/>
+      <w:lvlJc w:val="left"/>
+      <w:pPr>
+        <w:tabs>
+          <w:tab w:val="num" w:pos="5040"/>
+        </w:tabs>
+        <w:ind w:left="5040" w:hanging="360"/>
+      </w:pPr>
+      <w:rPr>
+        <w:rFonts w:ascii="Symbol" w:hAnsi="Symbol" w:hint="default"/>
+        <w:sz w:val="20"/>
+      </w:rPr>
+    </w:lvl>
+    <w:lvl w:ilvl="7" w:tentative="1">
+      <w:start w:val="1"/>
+      <w:numFmt w:val="bullet"/>
+      <w:lvlText w:val=""/>
+      <w:lvlJc w:val="left"/>
+      <w:pPr>
+        <w:tabs>
+          <w:tab w:val="num" w:pos="5760"/>
+        </w:tabs>
+        <w:ind w:left="5760" w:hanging="360"/>
+      </w:pPr>
+      <w:rPr>
+        <w:rFonts w:ascii="Symbol" w:hAnsi="Symbol" w:hint="default"/>
+        <w:sz w:val="20"/>
+      </w:rPr>
+    </w:lvl>
+    <w:lvl w:ilvl="8" w:tentative="1">
+      <w:start w:val="1"/>
+      <w:numFmt w:val="bullet"/>
+      <w:lvlText w:val=""/>
+      <w:lvlJc w:val="left"/>
+      <w:pPr>
+        <w:tabs>
+          <w:tab w:val="num" w:pos="6480"/>
+        </w:tabs>
+        <w:ind w:left="6480" w:hanging="360"/>
+      </w:pPr>
+      <w:rPr>
+        <w:rFonts w:ascii="Symbol" w:hAnsi="Symbol" w:hint="default"/>
+        <w:sz w:val="20"/>
+      </w:rPr>
+    </w:lvl>
+  </w:abstractNum>
+  <w:abstractNum w:abstractNumId="4" w15:restartNumberingAfterBreak="0">
+    <w:nsid w:val="24DE14B9"/>
+    <w:multiLevelType w:val="multilevel"/>
+    <w:tmpl w:val="5A32B1E4"/>
+    <w:lvl w:ilvl="0">
+      <w:start w:val="1"/>
+      <w:numFmt w:val="bullet"/>
+      <w:lvlText w:val=""/>
+      <w:lvlJc w:val="left"/>
+      <w:pPr>
+        <w:tabs>
+          <w:tab w:val="num" w:pos="720"/>
+        </w:tabs>
+        <w:ind w:left="720" w:hanging="360"/>
+      </w:pPr>
+      <w:rPr>
+        <w:rFonts w:ascii="Symbol" w:hAnsi="Symbol" w:hint="default"/>
+        <w:sz w:val="20"/>
+      </w:rPr>
+    </w:lvl>
+    <w:lvl w:ilvl="1" w:tentative="1">
+      <w:start w:val="1"/>
+      <w:numFmt w:val="bullet"/>
+      <w:lvlText w:val=""/>
+      <w:lvlJc w:val="left"/>
+      <w:pPr>
+        <w:tabs>
+          <w:tab w:val="num" w:pos="1440"/>
+        </w:tabs>
+        <w:ind w:left="1440" w:hanging="360"/>
+      </w:pPr>
+      <w:rPr>
+        <w:rFonts w:ascii="Symbol" w:hAnsi="Symbol" w:hint="default"/>
+        <w:sz w:val="20"/>
+      </w:rPr>
+    </w:lvl>
+    <w:lvl w:ilvl="2" w:tentative="1">
+      <w:start w:val="1"/>
+      <w:numFmt w:val="bullet"/>
+      <w:lvlText w:val=""/>
+      <w:lvlJc w:val="left"/>
+      <w:pPr>
+        <w:tabs>
+          <w:tab w:val="num" w:pos="2160"/>
+        </w:tabs>
+        <w:ind w:left="2160" w:hanging="360"/>
+      </w:pPr>
+      <w:rPr>
+        <w:rFonts w:ascii="Symbol" w:hAnsi="Symbol" w:hint="default"/>
+        <w:sz w:val="20"/>
+      </w:rPr>
+    </w:lvl>
+    <w:lvl w:ilvl="3" w:tentative="1">
+      <w:start w:val="1"/>
+      <w:numFmt w:val="bullet"/>
+      <w:lvlText w:val=""/>
+      <w:lvlJc w:val="left"/>
+      <w:pPr>
+        <w:tabs>
+          <w:tab w:val="num" w:pos="2880"/>
+        </w:tabs>
+        <w:ind w:left="2880" w:hanging="360"/>
+      </w:pPr>
+      <w:rPr>
+        <w:rFonts w:ascii="Symbol" w:hAnsi="Symbol" w:hint="default"/>
+        <w:sz w:val="20"/>
+      </w:rPr>
+    </w:lvl>
+    <w:lvl w:ilvl="4" w:tentative="1">
+      <w:start w:val="1"/>
+      <w:numFmt w:val="bullet"/>
+      <w:lvlText w:val=""/>
+      <w:lvlJc w:val="left"/>
+      <w:pPr>
+        <w:tabs>
+          <w:tab w:val="num" w:pos="3600"/>
+        </w:tabs>
+        <w:ind w:left="3600" w:hanging="360"/>
+      </w:pPr>
+      <w:rPr>
+        <w:rFonts w:ascii="Symbol" w:hAnsi="Symbol" w:hint="default"/>
+        <w:sz w:val="20"/>
+      </w:rPr>
+    </w:lvl>
+    <w:lvl w:ilvl="5" w:tentative="1">
+      <w:start w:val="1"/>
+      <w:numFmt w:val="bullet"/>
+      <w:lvlText w:val=""/>
+      <w:lvlJc w:val="left"/>
+      <w:pPr>
+        <w:tabs>
+          <w:tab w:val="num" w:pos="4320"/>
+        </w:tabs>
+        <w:ind w:left="4320" w:hanging="360"/>
+      </w:pPr>
+      <w:rPr>
+        <w:rFonts w:ascii="Symbol" w:hAnsi="Symbol" w:hint="default"/>
+        <w:sz w:val="20"/>
+      </w:rPr>
+    </w:lvl>
+    <w:lvl w:ilvl="6" w:tentative="1">
+      <w:start w:val="1"/>
+      <w:numFmt w:val="bullet"/>
+      <w:lvlText w:val=""/>
+      <w:lvlJc w:val="left"/>
+      <w:pPr>
+        <w:tabs>
+          <w:tab w:val="num" w:pos="5040"/>
+        </w:tabs>
+        <w:ind w:left="5040" w:hanging="360"/>
+      </w:pPr>
+      <w:rPr>
+        <w:rFonts w:ascii="Symbol" w:hAnsi="Symbol" w:hint="default"/>
+        <w:sz w:val="20"/>
+      </w:rPr>
+    </w:lvl>
+    <w:lvl w:ilvl="7" w:tentative="1">
+      <w:start w:val="1"/>
+      <w:numFmt w:val="bullet"/>
+      <w:lvlText w:val=""/>
+      <w:lvlJc w:val="left"/>
+      <w:pPr>
+        <w:tabs>
+          <w:tab w:val="num" w:pos="5760"/>
+        </w:tabs>
+        <w:ind w:left="5760" w:hanging="360"/>
+      </w:pPr>
+      <w:rPr>
+        <w:rFonts w:ascii="Symbol" w:hAnsi="Symbol" w:hint="default"/>
+        <w:sz w:val="20"/>
+      </w:rPr>
+    </w:lvl>
+    <w:lvl w:ilvl="8" w:tentative="1">
+      <w:start w:val="1"/>
+      <w:numFmt w:val="bullet"/>
+      <w:lvlText w:val=""/>
+      <w:lvlJc w:val="left"/>
+      <w:pPr>
+        <w:tabs>
+          <w:tab w:val="num" w:pos="6480"/>
+        </w:tabs>
+        <w:ind w:left="6480" w:hanging="360"/>
+      </w:pPr>
+      <w:rPr>
+        <w:rFonts w:ascii="Symbol" w:hAnsi="Symbol" w:hint="default"/>
+        <w:sz w:val="20"/>
+      </w:rPr>
+    </w:lvl>
+  </w:abstractNum>
+  <w:abstractNum w:abstractNumId="5" w15:restartNumberingAfterBreak="0">
+    <w:nsid w:val="26722BE0"/>
+    <w:multiLevelType w:val="multilevel"/>
+    <w:tmpl w:val="CD000B18"/>
+    <w:lvl w:ilvl="0">
+      <w:start w:val="1"/>
+      <w:numFmt w:val="decimal"/>
+      <w:lvlText w:val="%1."/>
+      <w:lvlJc w:val="left"/>
+      <w:pPr>
+        <w:tabs>
+          <w:tab w:val="num" w:pos="360"/>
+        </w:tabs>
+        <w:ind w:left="360" w:hanging="360"/>
+      </w:pPr>
+    </w:lvl>
+    <w:lvl w:ilvl="1" w:tentative="1">
+      <w:start w:val="1"/>
+      <w:numFmt w:val="decimal"/>
+      <w:lvlText w:val="%2."/>
+      <w:lvlJc w:val="left"/>
+      <w:pPr>
+        <w:tabs>
+          <w:tab w:val="num" w:pos="1080"/>
+        </w:tabs>
+        <w:ind w:left="1080" w:hanging="360"/>
+      </w:pPr>
+    </w:lvl>
+    <w:lvl w:ilvl="2" w:tentative="1">
+      <w:start w:val="1"/>
+      <w:numFmt w:val="decimal"/>
+      <w:lvlText w:val="%3."/>
+      <w:lvlJc w:val="left"/>
+      <w:pPr>
+        <w:tabs>
+          <w:tab w:val="num" w:pos="1800"/>
+        </w:tabs>
+        <w:ind w:left="1800" w:hanging="360"/>
+      </w:pPr>
+    </w:lvl>
+    <w:lvl w:ilvl="3" w:tentative="1">
+      <w:start w:val="1"/>
+      <w:numFmt w:val="decimal"/>
+      <w:lvlText w:val="%4."/>
+      <w:lvlJc w:val="left"/>
+      <w:pPr>
+        <w:tabs>
+          <w:tab w:val="num" w:pos="2520"/>
+        </w:tabs>
+        <w:ind w:left="2520" w:hanging="360"/>
+      </w:pPr>
+    </w:lvl>
+    <w:lvl w:ilvl="4" w:tentative="1">
+      <w:start w:val="1"/>
+      <w:numFmt w:val="decimal"/>
+      <w:lvlText w:val="%5."/>
+      <w:lvlJc w:val="left"/>
+      <w:pPr>
+        <w:tabs>
+          <w:tab w:val="num" w:pos="3240"/>
+        </w:tabs>
+        <w:ind w:left="3240" w:hanging="360"/>
+      </w:pPr>
+    </w:lvl>
+    <w:lvl w:ilvl="5" w:tentative="1">
+      <w:start w:val="1"/>
+      <w:numFmt w:val="decimal"/>
+      <w:lvlText w:val="%6."/>
+      <w:lvlJc w:val="left"/>
+      <w:pPr>
+        <w:tabs>
+          <w:tab w:val="num" w:pos="3960"/>
+        </w:tabs>
+        <w:ind w:left="3960" w:hanging="360"/>
+      </w:pPr>
+    </w:lvl>
+    <w:lvl w:ilvl="6" w:tentative="1">
+      <w:start w:val="1"/>
+      <w:numFmt w:val="decimal"/>
+      <w:lvlText w:val="%7."/>
+      <w:lvlJc w:val="left"/>
+      <w:pPr>
+        <w:tabs>
+          <w:tab w:val="num" w:pos="4680"/>
+        </w:tabs>
+        <w:ind w:left="4680" w:hanging="360"/>
+      </w:pPr>
+    </w:lvl>
+    <w:lvl w:ilvl="7" w:tentative="1">
+      <w:start w:val="1"/>
+      <w:numFmt w:val="decimal"/>
+      <w:lvlText w:val="%8."/>
+      <w:lvlJc w:val="left"/>
+      <w:pPr>
+        <w:tabs>
+          <w:tab w:val="num" w:pos="5400"/>
+        </w:tabs>
+        <w:ind w:left="5400" w:hanging="360"/>
+      </w:pPr>
+    </w:lvl>
+    <w:lvl w:ilvl="8" w:tentative="1">
+      <w:start w:val="1"/>
+      <w:numFmt w:val="decimal"/>
+      <w:lvlText w:val="%9."/>
+      <w:lvlJc w:val="left"/>
+      <w:pPr>
+        <w:tabs>
+          <w:tab w:val="num" w:pos="6120"/>
+        </w:tabs>
+        <w:ind w:left="6120" w:hanging="360"/>
+      </w:pPr>
+    </w:lvl>
+  </w:abstractNum>
+  <w:abstractNum w:abstractNumId="6" w15:restartNumberingAfterBreak="0">
+    <w:nsid w:val="2AEC5717"/>
+    <w:multiLevelType w:val="multilevel"/>
+    <w:tmpl w:val="94D09A58"/>
+    <w:lvl w:ilvl="0">
+      <w:start w:val="1"/>
+      <w:numFmt w:val="bullet"/>
+      <w:lvlText w:val=""/>
+      <w:lvlJc w:val="left"/>
+      <w:pPr>
+        <w:tabs>
+          <w:tab w:val="num" w:pos="720"/>
+        </w:tabs>
+        <w:ind w:left="720" w:hanging="360"/>
+      </w:pPr>
+      <w:rPr>
+        <w:rFonts w:ascii="Symbol" w:hAnsi="Symbol" w:hint="default"/>
+        <w:sz w:val="20"/>
+      </w:rPr>
+    </w:lvl>
+    <w:lvl w:ilvl="1" w:tentative="1">
+      <w:start w:val="1"/>
+      <w:numFmt w:val="bullet"/>
+      <w:lvlText w:val=""/>
+      <w:lvlJc w:val="left"/>
+      <w:pPr>
+        <w:tabs>
+          <w:tab w:val="num" w:pos="1440"/>
+        </w:tabs>
+        <w:ind w:left="1440" w:hanging="360"/>
+      </w:pPr>
+      <w:rPr>
+        <w:rFonts w:ascii="Symbol" w:hAnsi="Symbol" w:hint="default"/>
+        <w:sz w:val="20"/>
+      </w:rPr>
+    </w:lvl>
+    <w:lvl w:ilvl="2" w:tentative="1">
+      <w:start w:val="1"/>
+      <w:numFmt w:val="bullet"/>
+      <w:lvlText w:val=""/>
+      <w:lvlJc w:val="left"/>
+      <w:pPr>
+        <w:tabs>
+          <w:tab w:val="num" w:pos="2160"/>
+        </w:tabs>
+        <w:ind w:left="2160" w:hanging="360"/>
+      </w:pPr>
+      <w:rPr>
+        <w:rFonts w:ascii="Symbol" w:hAnsi="Symbol" w:hint="default"/>
+        <w:sz w:val="20"/>
+      </w:rPr>
+    </w:lvl>
+    <w:lvl w:ilvl="3" w:tentative="1">
+      <w:start w:val="1"/>
+      <w:numFmt w:val="bullet"/>
+      <w:lvlText w:val=""/>
+      <w:lvlJc w:val="left"/>
+      <w:pPr>
+        <w:tabs>
+          <w:tab w:val="num" w:pos="2880"/>
+        </w:tabs>
+        <w:ind w:left="2880" w:hanging="360"/>
+      </w:pPr>
+      <w:rPr>
+        <w:rFonts w:ascii="Symbol" w:hAnsi="Symbol" w:hint="default"/>
+        <w:sz w:val="20"/>
+      </w:rPr>
+    </w:lvl>
+    <w:lvl w:ilvl="4" w:tentative="1">
+      <w:start w:val="1"/>
+      <w:numFmt w:val="bullet"/>
+      <w:lvlText w:val=""/>
+      <w:lvlJc w:val="left"/>
+      <w:pPr>
+        <w:tabs>
+          <w:tab w:val="num" w:pos="3600"/>
+        </w:tabs>
+        <w:ind w:left="3600" w:hanging="360"/>
+      </w:pPr>
+      <w:rPr>
+        <w:rFonts w:ascii="Symbol" w:hAnsi="Symbol" w:hint="default"/>
+        <w:sz w:val="20"/>
+      </w:rPr>
+    </w:lvl>
+    <w:lvl w:ilvl="5" w:tentative="1">
+      <w:start w:val="1"/>
+      <w:numFmt w:val="bullet"/>
+      <w:lvlText w:val=""/>
+      <w:lvlJc w:val="left"/>
+      <w:pPr>
+        <w:tabs>
+          <w:tab w:val="num" w:pos="4320"/>
+        </w:tabs>
+        <w:ind w:left="4320" w:hanging="360"/>
+      </w:pPr>
+      <w:rPr>
+        <w:rFonts w:ascii="Symbol" w:hAnsi="Symbol" w:hint="default"/>
+        <w:sz w:val="20"/>
+      </w:rPr>
+    </w:lvl>
+    <w:lvl w:ilvl="6" w:tentative="1">
+      <w:start w:val="1"/>
+      <w:numFmt w:val="bullet"/>
+      <w:lvlText w:val=""/>
+      <w:lvlJc w:val="left"/>
+      <w:pPr>
+        <w:tabs>
+          <w:tab w:val="num" w:pos="5040"/>
+        </w:tabs>
+        <w:ind w:left="5040" w:hanging="360"/>
+      </w:pPr>
+      <w:rPr>
+        <w:rFonts w:ascii="Symbol" w:hAnsi="Symbol" w:hint="default"/>
+        <w:sz w:val="20"/>
+      </w:rPr>
+    </w:lvl>
+    <w:lvl w:ilvl="7" w:tentative="1">
+      <w:start w:val="1"/>
+      <w:numFmt w:val="bullet"/>
+      <w:lvlText w:val=""/>
+      <w:lvlJc w:val="left"/>
+      <w:pPr>
+        <w:tabs>
+          <w:tab w:val="num" w:pos="5760"/>
+        </w:tabs>
+        <w:ind w:left="5760" w:hanging="360"/>
+      </w:pPr>
+      <w:rPr>
+        <w:rFonts w:ascii="Symbol" w:hAnsi="Symbol" w:hint="default"/>
+        <w:sz w:val="20"/>
+      </w:rPr>
+    </w:lvl>
+    <w:lvl w:ilvl="8" w:tentative="1">
+      <w:start w:val="1"/>
+      <w:numFmt w:val="bullet"/>
+      <w:lvlText w:val=""/>
+      <w:lvlJc w:val="left"/>
+      <w:pPr>
+        <w:tabs>
+          <w:tab w:val="num" w:pos="6480"/>
+        </w:tabs>
+        <w:ind w:left="6480" w:hanging="360"/>
+      </w:pPr>
+      <w:rPr>
+        <w:rFonts w:ascii="Symbol" w:hAnsi="Symbol" w:hint="default"/>
+        <w:sz w:val="20"/>
+      </w:rPr>
+    </w:lvl>
+  </w:abstractNum>
+  <w:abstractNum w:abstractNumId="7" w15:restartNumberingAfterBreak="0">
+    <w:nsid w:val="374212AA"/>
+    <w:multiLevelType w:val="multilevel"/>
+    <w:tmpl w:val="D97A995A"/>
+    <w:lvl w:ilvl="0">
+      <w:start w:val="1"/>
+      <w:numFmt w:val="bullet"/>
+      <w:lvlText w:val=""/>
+      <w:lvlJc w:val="left"/>
+      <w:pPr>
+        <w:tabs>
+          <w:tab w:val="num" w:pos="360"/>
+        </w:tabs>
+        <w:ind w:left="360" w:hanging="360"/>
+      </w:pPr>
+      <w:rPr>
+        <w:rFonts w:ascii="Symbol" w:hAnsi="Symbol" w:hint="default"/>
+      </w:rPr>
+    </w:lvl>
+    <w:lvl w:ilvl="1" w:tentative="1">
+      <w:start w:val="1"/>
+      <w:numFmt w:val="decimal"/>
+      <w:lvlText w:val="%2."/>
+      <w:lvlJc w:val="left"/>
+      <w:pPr>
+        <w:tabs>
+          <w:tab w:val="num" w:pos="1080"/>
+        </w:tabs>
+        <w:ind w:left="1080" w:hanging="360"/>
+      </w:pPr>
+    </w:lvl>
+    <w:lvl w:ilvl="2" w:tentative="1">
+      <w:start w:val="1"/>
+      <w:numFmt w:val="decimal"/>
+      <w:lvlText w:val="%3."/>
+      <w:lvlJc w:val="left"/>
+      <w:pPr>
+        <w:tabs>
+          <w:tab w:val="num" w:pos="1800"/>
+        </w:tabs>
+        <w:ind w:left="1800" w:hanging="360"/>
+      </w:pPr>
+    </w:lvl>
+    <w:lvl w:ilvl="3" w:tentative="1">
+      <w:start w:val="1"/>
+      <w:numFmt w:val="decimal"/>
+      <w:lvlText w:val="%4."/>
+      <w:lvlJc w:val="left"/>
+      <w:pPr>
+        <w:tabs>
+          <w:tab w:val="num" w:pos="2520"/>
+        </w:tabs>
+        <w:ind w:left="2520" w:hanging="360"/>
+      </w:pPr>
+    </w:lvl>
+    <w:lvl w:ilvl="4" w:tentative="1">
+      <w:start w:val="1"/>
+      <w:numFmt w:val="decimal"/>
+      <w:lvlText w:val="%5."/>
+      <w:lvlJc w:val="left"/>
+      <w:pPr>
+        <w:tabs>
+          <w:tab w:val="num" w:pos="3240"/>
+        </w:tabs>
+        <w:ind w:left="3240" w:hanging="360"/>
+      </w:pPr>
+    </w:lvl>
+    <w:lvl w:ilvl="5" w:tentative="1">
+      <w:start w:val="1"/>
+      <w:numFmt w:val="decimal"/>
+      <w:lvlText w:val="%6."/>
+      <w:lvlJc w:val="left"/>
+      <w:pPr>
+        <w:tabs>
+          <w:tab w:val="num" w:pos="3960"/>
+        </w:tabs>
+        <w:ind w:left="3960" w:hanging="360"/>
+      </w:pPr>
+    </w:lvl>
+    <w:lvl w:ilvl="6" w:tentative="1">
+      <w:start w:val="1"/>
+      <w:numFmt w:val="decimal"/>
+      <w:lvlText w:val="%7."/>
+      <w:lvlJc w:val="left"/>
+      <w:pPr>
+        <w:tabs>
+          <w:tab w:val="num" w:pos="4680"/>
+        </w:tabs>
+        <w:ind w:left="4680" w:hanging="360"/>
+      </w:pPr>
+    </w:lvl>
+    <w:lvl w:ilvl="7" w:tentative="1">
+      <w:start w:val="1"/>
+      <w:numFmt w:val="decimal"/>
+      <w:lvlText w:val="%8."/>
+      <w:lvlJc w:val="left"/>
+      <w:pPr>
+        <w:tabs>
+          <w:tab w:val="num" w:pos="5400"/>
+        </w:tabs>
+        <w:ind w:left="5400" w:hanging="360"/>
+      </w:pPr>
+    </w:lvl>
+    <w:lvl w:ilvl="8" w:tentative="1">
+      <w:start w:val="1"/>
+      <w:numFmt w:val="decimal"/>
+      <w:lvlText w:val="%9."/>
+      <w:lvlJc w:val="left"/>
+      <w:pPr>
+        <w:tabs>
+          <w:tab w:val="num" w:pos="6120"/>
+        </w:tabs>
+        <w:ind w:left="6120" w:hanging="360"/>
+      </w:pPr>
+    </w:lvl>
+  </w:abstractNum>
+  <w:abstractNum w:abstractNumId="8" w15:restartNumberingAfterBreak="0">
+    <w:nsid w:val="3AF46343"/>
+    <w:multiLevelType w:val="multilevel"/>
+    <w:tmpl w:val="81FE8A66"/>
+    <w:lvl w:ilvl="0">
+      <w:start w:val="1"/>
+      <w:numFmt w:val="bullet"/>
+      <w:lvlText w:val=""/>
+      <w:lvlJc w:val="left"/>
+      <w:pPr>
+        <w:tabs>
+          <w:tab w:val="num" w:pos="720"/>
+        </w:tabs>
+        <w:ind w:left="720" w:hanging="360"/>
+      </w:pPr>
+      <w:rPr>
+        <w:rFonts w:ascii="Symbol" w:hAnsi="Symbol" w:hint="default"/>
+        <w:sz w:val="20"/>
+      </w:rPr>
+    </w:lvl>
+    <w:lvl w:ilvl="1" w:tentative="1">
+      <w:start w:val="1"/>
+      <w:numFmt w:val="bullet"/>
+      <w:lvlText w:val=""/>
+      <w:lvlJc w:val="left"/>
+      <w:pPr>
+        <w:tabs>
+          <w:tab w:val="num" w:pos="1440"/>
+        </w:tabs>
+        <w:ind w:left="1440" w:hanging="360"/>
+      </w:pPr>
+      <w:rPr>
+        <w:rFonts w:ascii="Symbol" w:hAnsi="Symbol" w:hint="default"/>
+        <w:sz w:val="20"/>
+      </w:rPr>
+    </w:lvl>
+    <w:lvl w:ilvl="2" w:tentative="1">
+      <w:start w:val="1"/>
+      <w:numFmt w:val="bullet"/>
+      <w:lvlText w:val=""/>
+      <w:lvlJc w:val="left"/>
+      <w:pPr>
+        <w:tabs>
+          <w:tab w:val="num" w:pos="2160"/>
+        </w:tabs>
+        <w:ind w:left="2160" w:hanging="360"/>
+      </w:pPr>
+      <w:rPr>
+        <w:rFonts w:ascii="Symbol" w:hAnsi="Symbol" w:hint="default"/>
+        <w:sz w:val="20"/>
+      </w:rPr>
+    </w:lvl>
+    <w:lvl w:ilvl="3" w:tentative="1">
+      <w:start w:val="1"/>
+      <w:numFmt w:val="bullet"/>
+      <w:lvlText w:val=""/>
+      <w:lvlJc w:val="left"/>
+      <w:pPr>
+        <w:tabs>
+          <w:tab w:val="num" w:pos="2880"/>
+        </w:tabs>
+        <w:ind w:left="2880" w:hanging="360"/>
+      </w:pPr>
+      <w:rPr>
+        <w:rFonts w:ascii="Symbol" w:hAnsi="Symbol" w:hint="default"/>
+        <w:sz w:val="20"/>
+      </w:rPr>
+    </w:lvl>
+    <w:lvl w:ilvl="4" w:tentative="1">
+      <w:start w:val="1"/>
+      <w:numFmt w:val="bullet"/>
+      <w:lvlText w:val=""/>
+      <w:lvlJc w:val="left"/>
+      <w:pPr>
+        <w:tabs>
+          <w:tab w:val="num" w:pos="3600"/>
+        </w:tabs>
+        <w:ind w:left="3600" w:hanging="360"/>
+      </w:pPr>
+      <w:rPr>
+        <w:rFonts w:ascii="Symbol" w:hAnsi="Symbol" w:hint="default"/>
+        <w:sz w:val="20"/>
+      </w:rPr>
+    </w:lvl>
+    <w:lvl w:ilvl="5" w:tentative="1">
+      <w:start w:val="1"/>
+      <w:numFmt w:val="bullet"/>
+      <w:lvlText w:val=""/>
+      <w:lvlJc w:val="left"/>
+      <w:pPr>
+        <w:tabs>
+          <w:tab w:val="num" w:pos="4320"/>
+        </w:tabs>
+        <w:ind w:left="4320" w:hanging="360"/>
+      </w:pPr>
+      <w:rPr>
+        <w:rFonts w:ascii="Symbol" w:hAnsi="Symbol" w:hint="default"/>
+        <w:sz w:val="20"/>
+      </w:rPr>
+    </w:lvl>
+    <w:lvl w:ilvl="6" w:tentative="1">
+      <w:start w:val="1"/>
+      <w:numFmt w:val="bullet"/>
+      <w:lvlText w:val=""/>
+      <w:lvlJc w:val="left"/>
+      <w:pPr>
+        <w:tabs>
+          <w:tab w:val="num" w:pos="5040"/>
+        </w:tabs>
+        <w:ind w:left="5040" w:hanging="360"/>
+      </w:pPr>
+      <w:rPr>
+        <w:rFonts w:ascii="Symbol" w:hAnsi="Symbol" w:hint="default"/>
+        <w:sz w:val="20"/>
+      </w:rPr>
+    </w:lvl>
+    <w:lvl w:ilvl="7" w:tentative="1">
+      <w:start w:val="1"/>
+      <w:numFmt w:val="bullet"/>
+      <w:lvlText w:val=""/>
+      <w:lvlJc w:val="left"/>
+      <w:pPr>
+        <w:tabs>
+          <w:tab w:val="num" w:pos="5760"/>
+        </w:tabs>
+        <w:ind w:left="5760" w:hanging="360"/>
+      </w:pPr>
+      <w:rPr>
+        <w:rFonts w:ascii="Symbol" w:hAnsi="Symbol" w:hint="default"/>
+        <w:sz w:val="20"/>
+      </w:rPr>
+    </w:lvl>
+    <w:lvl w:ilvl="8" w:tentative="1">
+      <w:start w:val="1"/>
+      <w:numFmt w:val="bullet"/>
+      <w:lvlText w:val=""/>
+      <w:lvlJc w:val="left"/>
+      <w:pPr>
+        <w:tabs>
+          <w:tab w:val="num" w:pos="6480"/>
+        </w:tabs>
+        <w:ind w:left="6480" w:hanging="360"/>
+      </w:pPr>
+      <w:rPr>
+        <w:rFonts w:ascii="Symbol" w:hAnsi="Symbol" w:hint="default"/>
+        <w:sz w:val="20"/>
+      </w:rPr>
+    </w:lvl>
+  </w:abstractNum>
+  <w:abstractNum w:abstractNumId="9" w15:restartNumberingAfterBreak="0">
+    <w:nsid w:val="41116590"/>
+    <w:multiLevelType w:val="multilevel"/>
+    <w:tmpl w:val="30C441C6"/>
+    <w:lvl w:ilvl="0">
+      <w:start w:val="1"/>
+      <w:numFmt w:val="bullet"/>
+      <w:lvlText w:val=""/>
+      <w:lvlJc w:val="left"/>
+      <w:pPr>
+        <w:tabs>
+          <w:tab w:val="num" w:pos="720"/>
+        </w:tabs>
+        <w:ind w:left="720" w:hanging="360"/>
+      </w:pPr>
+      <w:rPr>
+        <w:rFonts w:ascii="Symbol" w:hAnsi="Symbol" w:hint="default"/>
+        <w:sz w:val="20"/>
+      </w:rPr>
+    </w:lvl>
+    <w:lvl w:ilvl="1" w:tentative="1">
+      <w:start w:val="1"/>
+      <w:numFmt w:val="bullet"/>
+      <w:lvlText w:val=""/>
+      <w:lvlJc w:val="left"/>
+      <w:pPr>
+        <w:tabs>
+          <w:tab w:val="num" w:pos="1440"/>
+        </w:tabs>
+        <w:ind w:left="1440" w:hanging="360"/>
+      </w:pPr>
+      <w:rPr>
+        <w:rFonts w:ascii="Symbol" w:hAnsi="Symbol" w:hint="default"/>
+        <w:sz w:val="20"/>
+      </w:rPr>
+    </w:lvl>
+    <w:lvl w:ilvl="2" w:tentative="1">
+      <w:start w:val="1"/>
+      <w:numFmt w:val="bullet"/>
+      <w:lvlText w:val=""/>
+      <w:lvlJc w:val="left"/>
+      <w:pPr>
+        <w:tabs>
+          <w:tab w:val="num" w:pos="2160"/>
+        </w:tabs>
+        <w:ind w:left="2160" w:hanging="360"/>
+      </w:pPr>
+      <w:rPr>
+        <w:rFonts w:ascii="Symbol" w:hAnsi="Symbol" w:hint="default"/>
+        <w:sz w:val="20"/>
+      </w:rPr>
+    </w:lvl>
+    <w:lvl w:ilvl="3" w:tentative="1">
+      <w:start w:val="1"/>
+      <w:numFmt w:val="bullet"/>
+      <w:lvlText w:val=""/>
+      <w:lvlJc w:val="left"/>
+      <w:pPr>
+        <w:tabs>
+          <w:tab w:val="num" w:pos="2880"/>
+        </w:tabs>
+        <w:ind w:left="2880" w:hanging="360"/>
+      </w:pPr>
+      <w:rPr>
+        <w:rFonts w:ascii="Symbol" w:hAnsi="Symbol" w:hint="default"/>
+        <w:sz w:val="20"/>
+      </w:rPr>
+    </w:lvl>
+    <w:lvl w:ilvl="4" w:tentative="1">
+      <w:start w:val="1"/>
+      <w:numFmt w:val="bullet"/>
+      <w:lvlText w:val=""/>
+      <w:lvlJc w:val="left"/>
+      <w:pPr>
+        <w:tabs>
+          <w:tab w:val="num" w:pos="3600"/>
+        </w:tabs>
+        <w:ind w:left="3600" w:hanging="360"/>
+      </w:pPr>
+      <w:rPr>
+        <w:rFonts w:ascii="Symbol" w:hAnsi="Symbol" w:hint="default"/>
+        <w:sz w:val="20"/>
+      </w:rPr>
+    </w:lvl>
+    <w:lvl w:ilvl="5" w:tentative="1">
+      <w:start w:val="1"/>
+      <w:numFmt w:val="bullet"/>
+      <w:lvlText w:val=""/>
+      <w:lvlJc w:val="left"/>
+      <w:pPr>
+        <w:tabs>
+          <w:tab w:val="num" w:pos="4320"/>
+        </w:tabs>
+        <w:ind w:left="4320" w:hanging="360"/>
+      </w:pPr>
+      <w:rPr>
+        <w:rFonts w:ascii="Symbol" w:hAnsi="Symbol" w:hint="default"/>
+        <w:sz w:val="20"/>
+      </w:rPr>
+    </w:lvl>
+    <w:lvl w:ilvl="6" w:tentative="1">
+      <w:start w:val="1"/>
+      <w:numFmt w:val="bullet"/>
+      <w:lvlText w:val=""/>
+      <w:lvlJc w:val="left"/>
+      <w:pPr>
+        <w:tabs>
+          <w:tab w:val="num" w:pos="5040"/>
+        </w:tabs>
+        <w:ind w:left="5040" w:hanging="360"/>
+      </w:pPr>
+      <w:rPr>
+        <w:rFonts w:ascii="Symbol" w:hAnsi="Symbol" w:hint="default"/>
+        <w:sz w:val="20"/>
+      </w:rPr>
+    </w:lvl>
+    <w:lvl w:ilvl="7" w:tentative="1">
+      <w:start w:val="1"/>
+      <w:numFmt w:val="bullet"/>
+      <w:lvlText w:val=""/>
+      <w:lvlJc w:val="left"/>
+      <w:pPr>
+        <w:tabs>
+          <w:tab w:val="num" w:pos="5760"/>
+        </w:tabs>
+        <w:ind w:left="5760" w:hanging="360"/>
+      </w:pPr>
+      <w:rPr>
+        <w:rFonts w:ascii="Symbol" w:hAnsi="Symbol" w:hint="default"/>
+        <w:sz w:val="20"/>
+      </w:rPr>
+    </w:lvl>
+    <w:lvl w:ilvl="8" w:tentative="1">
+      <w:start w:val="1"/>
+      <w:numFmt w:val="bullet"/>
+      <w:lvlText w:val=""/>
+      <w:lvlJc w:val="left"/>
+      <w:pPr>
+        <w:tabs>
+          <w:tab w:val="num" w:pos="6480"/>
+        </w:tabs>
+        <w:ind w:left="6480" w:hanging="360"/>
+      </w:pPr>
+      <w:rPr>
+        <w:rFonts w:ascii="Symbol" w:hAnsi="Symbol" w:hint="default"/>
+        <w:sz w:val="20"/>
+      </w:rPr>
+    </w:lvl>
+  </w:abstractNum>
+  <w:abstractNum w:abstractNumId="10" w15:restartNumberingAfterBreak="0">
+    <w:nsid w:val="41505A06"/>
+    <w:multiLevelType w:val="multilevel"/>
+    <w:tmpl w:val="B7468DAA"/>
+    <w:lvl w:ilvl="0">
+      <w:start w:val="1"/>
+      <w:numFmt w:val="bullet"/>
+      <w:lvlText w:val=""/>
+      <w:lvlJc w:val="left"/>
+      <w:pPr>
+        <w:tabs>
+          <w:tab w:val="num" w:pos="720"/>
+        </w:tabs>
+        <w:ind w:left="720" w:hanging="360"/>
+      </w:pPr>
+      <w:rPr>
+        <w:rFonts w:ascii="Symbol" w:hAnsi="Symbol" w:hint="default"/>
+        <w:sz w:val="20"/>
+      </w:rPr>
+    </w:lvl>
+    <w:lvl w:ilvl="1" w:tentative="1">
+      <w:start w:val="1"/>
+      <w:numFmt w:val="bullet"/>
+      <w:lvlText w:val=""/>
+      <w:lvlJc w:val="left"/>
+      <w:pPr>
+        <w:tabs>
+          <w:tab w:val="num" w:pos="1440"/>
+        </w:tabs>
+        <w:ind w:left="1440" w:hanging="360"/>
+      </w:pPr>
+      <w:rPr>
+        <w:rFonts w:ascii="Symbol" w:hAnsi="Symbol" w:hint="default"/>
+        <w:sz w:val="20"/>
+      </w:rPr>
+    </w:lvl>
+    <w:lvl w:ilvl="2" w:tentative="1">
+      <w:start w:val="1"/>
+      <w:numFmt w:val="bullet"/>
+      <w:lvlText w:val=""/>
+      <w:lvlJc w:val="left"/>
+      <w:pPr>
+        <w:tabs>
+          <w:tab w:val="num" w:pos="2160"/>
+        </w:tabs>
+        <w:ind w:left="2160" w:hanging="360"/>
+      </w:pPr>
+      <w:rPr>
+        <w:rFonts w:ascii="Symbol" w:hAnsi="Symbol" w:hint="default"/>
+        <w:sz w:val="20"/>
+      </w:rPr>
+    </w:lvl>
+    <w:lvl w:ilvl="3" w:tentative="1">
+      <w:start w:val="1"/>
+      <w:numFmt w:val="bullet"/>
+      <w:lvlText w:val=""/>
+      <w:lvlJc w:val="left"/>
+      <w:pPr>
+        <w:tabs>
+          <w:tab w:val="num" w:pos="2880"/>
+        </w:tabs>
+        <w:ind w:left="2880" w:hanging="360"/>
+      </w:pPr>
+      <w:rPr>
+        <w:rFonts w:ascii="Symbol" w:hAnsi="Symbol" w:hint="default"/>
+        <w:sz w:val="20"/>
+      </w:rPr>
+    </w:lvl>
+    <w:lvl w:ilvl="4" w:tentative="1">
+      <w:start w:val="1"/>
+      <w:numFmt w:val="bullet"/>
+      <w:lvlText w:val=""/>
+      <w:lvlJc w:val="left"/>
+      <w:pPr>
+        <w:tabs>
+          <w:tab w:val="num" w:pos="3600"/>
+        </w:tabs>
+        <w:ind w:left="3600" w:hanging="360"/>
+      </w:pPr>
+      <w:rPr>
+        <w:rFonts w:ascii="Symbol" w:hAnsi="Symbol" w:hint="default"/>
+        <w:sz w:val="20"/>
+      </w:rPr>
+    </w:lvl>
+    <w:lvl w:ilvl="5" w:tentative="1">
+      <w:start w:val="1"/>
+      <w:numFmt w:val="bullet"/>
+      <w:lvlText w:val=""/>
+      <w:lvlJc w:val="left"/>
+      <w:pPr>
+        <w:tabs>
+          <w:tab w:val="num" w:pos="4320"/>
+        </w:tabs>
+        <w:ind w:left="4320" w:hanging="360"/>
+      </w:pPr>
+      <w:rPr>
+        <w:rFonts w:ascii="Symbol" w:hAnsi="Symbol" w:hint="default"/>
+        <w:sz w:val="20"/>
+      </w:rPr>
+    </w:lvl>
+    <w:lvl w:ilvl="6" w:tentative="1">
+      <w:start w:val="1"/>
+      <w:numFmt w:val="bullet"/>
+      <w:lvlText w:val=""/>
+      <w:lvlJc w:val="left"/>
+      <w:pPr>
+        <w:tabs>
+          <w:tab w:val="num" w:pos="5040"/>
+        </w:tabs>
+        <w:ind w:left="5040" w:hanging="360"/>
+      </w:pPr>
+      <w:rPr>
+        <w:rFonts w:ascii="Symbol" w:hAnsi="Symbol" w:hint="default"/>
+        <w:sz w:val="20"/>
+      </w:rPr>
+    </w:lvl>
+    <w:lvl w:ilvl="7" w:tentative="1">
+      <w:start w:val="1"/>
+      <w:numFmt w:val="bullet"/>
+      <w:lvlText w:val=""/>
+      <w:lvlJc w:val="left"/>
+      <w:pPr>
+        <w:tabs>
+          <w:tab w:val="num" w:pos="5760"/>
+        </w:tabs>
+        <w:ind w:left="5760" w:hanging="360"/>
+      </w:pPr>
+      <w:rPr>
+        <w:rFonts w:ascii="Symbol" w:hAnsi="Symbol" w:hint="default"/>
+        <w:sz w:val="20"/>
+      </w:rPr>
+    </w:lvl>
+    <w:lvl w:ilvl="8" w:tentative="1">
+      <w:start w:val="1"/>
+      <w:numFmt w:val="bullet"/>
+      <w:lvlText w:val=""/>
+      <w:lvlJc w:val="left"/>
+      <w:pPr>
+        <w:tabs>
+          <w:tab w:val="num" w:pos="6480"/>
+        </w:tabs>
+        <w:ind w:left="6480" w:hanging="360"/>
+      </w:pPr>
+      <w:rPr>
+        <w:rFonts w:ascii="Symbol" w:hAnsi="Symbol" w:hint="default"/>
+        <w:sz w:val="20"/>
+      </w:rPr>
+    </w:lvl>
+  </w:abstractNum>
+  <w:abstractNum w:abstractNumId="11" w15:restartNumberingAfterBreak="0">
+    <w:nsid w:val="43887C06"/>
+    <w:multiLevelType w:val="multilevel"/>
+    <w:tmpl w:val="8856D242"/>
+    <w:lvl w:ilvl="0">
+      <w:start w:val="1"/>
+      <w:numFmt w:val="bullet"/>
+      <w:lvlText w:val=""/>
+      <w:lvlJc w:val="left"/>
+      <w:pPr>
+        <w:tabs>
+          <w:tab w:val="num" w:pos="720"/>
+        </w:tabs>
+        <w:ind w:left="720" w:hanging="360"/>
+      </w:pPr>
+      <w:rPr>
+        <w:rFonts w:ascii="Symbol" w:hAnsi="Symbol" w:hint="default"/>
+        <w:sz w:val="20"/>
+      </w:rPr>
+    </w:lvl>
+    <w:lvl w:ilvl="1" w:tentative="1">
+      <w:start w:val="1"/>
+      <w:numFmt w:val="bullet"/>
+      <w:lvlText w:val=""/>
+      <w:lvlJc w:val="left"/>
+      <w:pPr>
+        <w:tabs>
+          <w:tab w:val="num" w:pos="1440"/>
+        </w:tabs>
+        <w:ind w:left="1440" w:hanging="360"/>
+      </w:pPr>
+      <w:rPr>
+        <w:rFonts w:ascii="Symbol" w:hAnsi="Symbol" w:hint="default"/>
+        <w:sz w:val="20"/>
+      </w:rPr>
+    </w:lvl>
+    <w:lvl w:ilvl="2" w:tentative="1">
+      <w:start w:val="1"/>
+      <w:numFmt w:val="bullet"/>
+      <w:lvlText w:val=""/>
+      <w:lvlJc w:val="left"/>
+      <w:pPr>
+        <w:tabs>
+          <w:tab w:val="num" w:pos="2160"/>
+        </w:tabs>
+        <w:ind w:left="2160" w:hanging="360"/>
+      </w:pPr>
+      <w:rPr>
+        <w:rFonts w:ascii="Symbol" w:hAnsi="Symbol" w:hint="default"/>
+        <w:sz w:val="20"/>
+      </w:rPr>
+    </w:lvl>
+    <w:lvl w:ilvl="3" w:tentative="1">
+      <w:start w:val="1"/>
+      <w:numFmt w:val="bullet"/>
+      <w:lvlText w:val=""/>
+      <w:lvlJc w:val="left"/>
+      <w:pPr>
+        <w:tabs>
+          <w:tab w:val="num" w:pos="2880"/>
+        </w:tabs>
+        <w:ind w:left="2880" w:hanging="360"/>
+      </w:pPr>
+      <w:rPr>
+        <w:rFonts w:ascii="Symbol" w:hAnsi="Symbol" w:hint="default"/>
+        <w:sz w:val="20"/>
+      </w:rPr>
+    </w:lvl>
+    <w:lvl w:ilvl="4" w:tentative="1">
+      <w:start w:val="1"/>
+      <w:numFmt w:val="bullet"/>
+      <w:lvlText w:val=""/>
+      <w:lvlJc w:val="left"/>
+      <w:pPr>
+        <w:tabs>
+          <w:tab w:val="num" w:pos="3600"/>
+        </w:tabs>
+        <w:ind w:left="3600" w:hanging="360"/>
+      </w:pPr>
+      <w:rPr>
+        <w:rFonts w:ascii="Symbol" w:hAnsi="Symbol" w:hint="default"/>
+        <w:sz w:val="20"/>
+      </w:rPr>
+    </w:lvl>
+    <w:lvl w:ilvl="5" w:tentative="1">
+      <w:start w:val="1"/>
+      <w:numFmt w:val="bullet"/>
+      <w:lvlText w:val=""/>
+      <w:lvlJc w:val="left"/>
+      <w:pPr>
+        <w:tabs>
+          <w:tab w:val="num" w:pos="4320"/>
+        </w:tabs>
+        <w:ind w:left="4320" w:hanging="360"/>
+      </w:pPr>
+      <w:rPr>
+        <w:rFonts w:ascii="Symbol" w:hAnsi="Symbol" w:hint="default"/>
+        <w:sz w:val="20"/>
+      </w:rPr>
+    </w:lvl>
+    <w:lvl w:ilvl="6" w:tentative="1">
+      <w:start w:val="1"/>
+      <w:numFmt w:val="bullet"/>
+      <w:lvlText w:val=""/>
+      <w:lvlJc w:val="left"/>
+      <w:pPr>
+        <w:tabs>
+          <w:tab w:val="num" w:pos="5040"/>
+        </w:tabs>
+        <w:ind w:left="5040" w:hanging="360"/>
+      </w:pPr>
+      <w:rPr>
+        <w:rFonts w:ascii="Symbol" w:hAnsi="Symbol" w:hint="default"/>
+        <w:sz w:val="20"/>
+      </w:rPr>
+    </w:lvl>
+    <w:lvl w:ilvl="7" w:tentative="1">
+      <w:start w:val="1"/>
+      <w:numFmt w:val="bullet"/>
+      <w:lvlText w:val=""/>
+      <w:lvlJc w:val="left"/>
+      <w:pPr>
+        <w:tabs>
+          <w:tab w:val="num" w:pos="5760"/>
+        </w:tabs>
+        <w:ind w:left="5760" w:hanging="360"/>
+      </w:pPr>
+      <w:rPr>
+        <w:rFonts w:ascii="Symbol" w:hAnsi="Symbol" w:hint="default"/>
+        <w:sz w:val="20"/>
+      </w:rPr>
+    </w:lvl>
+    <w:lvl w:ilvl="8" w:tentative="1">
+      <w:start w:val="1"/>
+      <w:numFmt w:val="bullet"/>
+      <w:lvlText w:val=""/>
+      <w:lvlJc w:val="left"/>
+      <w:pPr>
+        <w:tabs>
+          <w:tab w:val="num" w:pos="6480"/>
+        </w:tabs>
+        <w:ind w:left="6480" w:hanging="360"/>
+      </w:pPr>
+      <w:rPr>
+        <w:rFonts w:ascii="Symbol" w:hAnsi="Symbol" w:hint="default"/>
+        <w:sz w:val="20"/>
+      </w:rPr>
+    </w:lvl>
+  </w:abstractNum>
+  <w:abstractNum w:abstractNumId="12" w15:restartNumberingAfterBreak="0">
+    <w:nsid w:val="4AE0395E"/>
+    <w:multiLevelType w:val="multilevel"/>
+    <w:tmpl w:val="0C0A3376"/>
+    <w:lvl w:ilvl="0">
+      <w:start w:val="1"/>
+      <w:numFmt w:val="bullet"/>
+      <w:lvlText w:val=""/>
+      <w:lvlJc w:val="left"/>
+      <w:pPr>
+        <w:tabs>
+          <w:tab w:val="num" w:pos="720"/>
+        </w:tabs>
+        <w:ind w:left="720" w:hanging="360"/>
+      </w:pPr>
+      <w:rPr>
+        <w:rFonts w:ascii="Symbol" w:hAnsi="Symbol" w:hint="default"/>
+        <w:sz w:val="20"/>
+      </w:rPr>
+    </w:lvl>
+    <w:lvl w:ilvl="1" w:tentative="1">
+      <w:start w:val="1"/>
+      <w:numFmt w:val="bullet"/>
+      <w:lvlText w:val=""/>
+      <w:lvlJc w:val="left"/>
+      <w:pPr>
+        <w:tabs>
+          <w:tab w:val="num" w:pos="1440"/>
+        </w:tabs>
+        <w:ind w:left="1440" w:hanging="360"/>
+      </w:pPr>
+      <w:rPr>
+        <w:rFonts w:ascii="Symbol" w:hAnsi="Symbol" w:hint="default"/>
+        <w:sz w:val="20"/>
+      </w:rPr>
+    </w:lvl>
+    <w:lvl w:ilvl="2" w:tentative="1">
+      <w:start w:val="1"/>
+      <w:numFmt w:val="bullet"/>
+      <w:lvlText w:val=""/>
+      <w:lvlJc w:val="left"/>
+      <w:pPr>
+        <w:tabs>
+          <w:tab w:val="num" w:pos="2160"/>
+        </w:tabs>
+        <w:ind w:left="2160" w:hanging="360"/>
+      </w:pPr>
+      <w:rPr>
+        <w:rFonts w:ascii="Symbol" w:hAnsi="Symbol" w:hint="default"/>
+        <w:sz w:val="20"/>
+      </w:rPr>
+    </w:lvl>
+    <w:lvl w:ilvl="3" w:tentative="1">
+      <w:start w:val="1"/>
+      <w:numFmt w:val="bullet"/>
+      <w:lvlText w:val=""/>
+      <w:lvlJc w:val="left"/>
+      <w:pPr>
+        <w:tabs>
+          <w:tab w:val="num" w:pos="2880"/>
+        </w:tabs>
+        <w:ind w:left="2880" w:hanging="360"/>
+      </w:pPr>
+      <w:rPr>
+        <w:rFonts w:ascii="Symbol" w:hAnsi="Symbol" w:hint="default"/>
+        <w:sz w:val="20"/>
+      </w:rPr>
+    </w:lvl>
+    <w:lvl w:ilvl="4" w:tentative="1">
+      <w:start w:val="1"/>
+      <w:numFmt w:val="bullet"/>
+      <w:lvlText w:val=""/>
+      <w:lvlJc w:val="left"/>
+      <w:pPr>
+        <w:tabs>
+          <w:tab w:val="num" w:pos="3600"/>
+        </w:tabs>
+        <w:ind w:left="3600" w:hanging="360"/>
+      </w:pPr>
+      <w:rPr>
+        <w:rFonts w:ascii="Symbol" w:hAnsi="Symbol" w:hint="default"/>
+        <w:sz w:val="20"/>
+      </w:rPr>
+    </w:lvl>
+    <w:lvl w:ilvl="5" w:tentative="1">
+      <w:start w:val="1"/>
+      <w:numFmt w:val="bullet"/>
+      <w:lvlText w:val=""/>
+      <w:lvlJc w:val="left"/>
+      <w:pPr>
+        <w:tabs>
+          <w:tab w:val="num" w:pos="4320"/>
+        </w:tabs>
+        <w:ind w:left="4320" w:hanging="360"/>
+      </w:pPr>
+      <w:rPr>
+        <w:rFonts w:ascii="Symbol" w:hAnsi="Symbol" w:hint="default"/>
+        <w:sz w:val="20"/>
+      </w:rPr>
+    </w:lvl>
+    <w:lvl w:ilvl="6" w:tentative="1">
+      <w:start w:val="1"/>
+      <w:numFmt w:val="bullet"/>
+      <w:lvlText w:val=""/>
+      <w:lvlJc w:val="left"/>
+      <w:pPr>
+        <w:tabs>
+          <w:tab w:val="num" w:pos="5040"/>
+        </w:tabs>
+        <w:ind w:left="5040" w:hanging="360"/>
+      </w:pPr>
+      <w:rPr>
+        <w:rFonts w:ascii="Symbol" w:hAnsi="Symbol" w:hint="default"/>
+        <w:sz w:val="20"/>
+      </w:rPr>
+    </w:lvl>
+    <w:lvl w:ilvl="7" w:tentative="1">
+      <w:start w:val="1"/>
+      <w:numFmt w:val="bullet"/>
+      <w:lvlText w:val=""/>
+      <w:lvlJc w:val="left"/>
+      <w:pPr>
+        <w:tabs>
+          <w:tab w:val="num" w:pos="5760"/>
+        </w:tabs>
+        <w:ind w:left="5760" w:hanging="360"/>
+      </w:pPr>
+      <w:rPr>
+        <w:rFonts w:ascii="Symbol" w:hAnsi="Symbol" w:hint="default"/>
+        <w:sz w:val="20"/>
+      </w:rPr>
+    </w:lvl>
+    <w:lvl w:ilvl="8" w:tentative="1">
+      <w:start w:val="1"/>
+      <w:numFmt w:val="bullet"/>
+      <w:lvlText w:val=""/>
+      <w:lvlJc w:val="left"/>
+      <w:pPr>
+        <w:tabs>
+          <w:tab w:val="num" w:pos="6480"/>
+        </w:tabs>
+        <w:ind w:left="6480" w:hanging="360"/>
+      </w:pPr>
+      <w:rPr>
+        <w:rFonts w:ascii="Symbol" w:hAnsi="Symbol" w:hint="default"/>
+        <w:sz w:val="20"/>
+      </w:rPr>
+    </w:lvl>
+  </w:abstractNum>
+  <w:abstractNum w:abstractNumId="13" w15:restartNumberingAfterBreak="0">
+    <w:nsid w:val="4CA470CC"/>
+    <w:multiLevelType w:val="hybridMultilevel"/>
+    <w:tmpl w:val="48262A88"/>
+    <w:lvl w:ilvl="0" w:tplc="04090001">
+      <w:start w:val="1"/>
+      <w:numFmt w:val="bullet"/>
+      <w:lvlText w:val=""/>
+      <w:lvlJc w:val="left"/>
+      <w:pPr>
+        <w:ind w:left="360" w:hanging="360"/>
+      </w:pPr>
+      <w:rPr>
+        <w:rFonts w:ascii="Symbol" w:hAnsi="Symbol" w:hint="default"/>
+      </w:rPr>
+    </w:lvl>
+    <w:lvl w:ilvl="1" w:tplc="04090003">
+      <w:start w:val="1"/>
+      <w:numFmt w:val="bullet"/>
+      <w:lvlText w:val="o"/>
+      <w:lvlJc w:val="left"/>
+      <w:pPr>
+        <w:ind w:left="1080" w:hanging="360"/>
+      </w:pPr>
+      <w:rPr>
+        <w:rFonts w:ascii="Courier New" w:hAnsi="Courier New" w:cs="Courier New" w:hint="default"/>
+      </w:rPr>
+    </w:lvl>
+    <w:lvl w:ilvl="2" w:tplc="04090005" w:tentative="1">
+      <w:start w:val="1"/>
+      <w:numFmt w:val="bullet"/>
+      <w:lvlText w:val=""/>
+      <w:lvlJc w:val="left"/>
+      <w:pPr>
+        <w:ind w:left="1800" w:hanging="360"/>
+      </w:pPr>
+      <w:rPr>
+        <w:rFonts w:ascii="Wingdings" w:hAnsi="Wingdings" w:hint="default"/>
+      </w:rPr>
+    </w:lvl>
+    <w:lvl w:ilvl="3" w:tplc="04090001" w:tentative="1">
+      <w:start w:val="1"/>
+      <w:numFmt w:val="bullet"/>
+      <w:lvlText w:val=""/>
+      <w:lvlJc w:val="left"/>
+      <w:pPr>
+        <w:ind w:left="2520" w:hanging="360"/>
+      </w:pPr>
+      <w:rPr>
+        <w:rFonts w:ascii="Symbol" w:hAnsi="Symbol" w:hint="default"/>
+      </w:rPr>
+    </w:lvl>
+    <w:lvl w:ilvl="4" w:tplc="04090003" w:tentative="1">
+      <w:start w:val="1"/>
+      <w:numFmt w:val="bullet"/>
+      <w:lvlText w:val="o"/>
+      <w:lvlJc w:val="left"/>
+      <w:pPr>
+        <w:ind w:left="3240" w:hanging="360"/>
+      </w:pPr>
+      <w:rPr>
+        <w:rFonts w:ascii="Courier New" w:hAnsi="Courier New" w:cs="Courier New" w:hint="default"/>
+      </w:rPr>
+    </w:lvl>
+    <w:lvl w:ilvl="5" w:tplc="04090005" w:tentative="1">
+      <w:start w:val="1"/>
+      <w:numFmt w:val="bullet"/>
+      <w:lvlText w:val=""/>
+      <w:lvlJc w:val="left"/>
+      <w:pPr>
+        <w:ind w:left="3960" w:hanging="360"/>
+      </w:pPr>
+      <w:rPr>
+        <w:rFonts w:ascii="Wingdings" w:hAnsi="Wingdings" w:hint="default"/>
+      </w:rPr>
+    </w:lvl>
+    <w:lvl w:ilvl="6" w:tplc="04090001" w:tentative="1">
+      <w:start w:val="1"/>
+      <w:numFmt w:val="bullet"/>
+      <w:lvlText w:val=""/>
+      <w:lvlJc w:val="left"/>
+      <w:pPr>
+        <w:ind w:left="4680" w:hanging="360"/>
+      </w:pPr>
+      <w:rPr>
+        <w:rFonts w:ascii="Symbol" w:hAnsi="Symbol" w:hint="default"/>
+      </w:rPr>
+    </w:lvl>
+    <w:lvl w:ilvl="7" w:tplc="04090003" w:tentative="1">
+      <w:start w:val="1"/>
+      <w:numFmt w:val="bullet"/>
+      <w:lvlText w:val="o"/>
+      <w:lvlJc w:val="left"/>
+      <w:pPr>
+        <w:ind w:left="5400" w:hanging="360"/>
+      </w:pPr>
+      <w:rPr>
+        <w:rFonts w:ascii="Courier New" w:hAnsi="Courier New" w:cs="Courier New" w:hint="default"/>
+      </w:rPr>
+    </w:lvl>
+    <w:lvl w:ilvl="8" w:tplc="04090005" w:tentative="1">
+      <w:start w:val="1"/>
+      <w:numFmt w:val="bullet"/>
+      <w:lvlText w:val=""/>
+      <w:lvlJc w:val="left"/>
+      <w:pPr>
+        <w:ind w:left="6120" w:hanging="360"/>
+      </w:pPr>
+      <w:rPr>
+        <w:rFonts w:ascii="Wingdings" w:hAnsi="Wingdings" w:hint="default"/>
+      </w:rPr>
+    </w:lvl>
+  </w:abstractNum>
+  <w:abstractNum w:abstractNumId="14" w15:restartNumberingAfterBreak="0">
+    <w:nsid w:val="558D4409"/>
+    <w:multiLevelType w:val="multilevel"/>
+    <w:tmpl w:val="9076A816"/>
+    <w:lvl w:ilvl="0">
+      <w:start w:val="1"/>
+      <w:numFmt w:val="bullet"/>
+      <w:lvlText w:val=""/>
+      <w:lvlJc w:val="left"/>
+      <w:pPr>
+        <w:tabs>
+          <w:tab w:val="num" w:pos="720"/>
+        </w:tabs>
+        <w:ind w:left="720" w:hanging="360"/>
+      </w:pPr>
+      <w:rPr>
+        <w:rFonts w:ascii="Symbol" w:hAnsi="Symbol" w:hint="default"/>
+        <w:sz w:val="20"/>
+      </w:rPr>
+    </w:lvl>
+    <w:lvl w:ilvl="1" w:tentative="1">
+      <w:start w:val="1"/>
+      <w:numFmt w:val="bullet"/>
+      <w:lvlText w:val=""/>
+      <w:lvlJc w:val="left"/>
+      <w:pPr>
+        <w:tabs>
+          <w:tab w:val="num" w:pos="1440"/>
+        </w:tabs>
+        <w:ind w:left="1440" w:hanging="360"/>
+      </w:pPr>
+      <w:rPr>
+        <w:rFonts w:ascii="Symbol" w:hAnsi="Symbol" w:hint="default"/>
+        <w:sz w:val="20"/>
+      </w:rPr>
+    </w:lvl>
+    <w:lvl w:ilvl="2" w:tentative="1">
+      <w:start w:val="1"/>
+      <w:numFmt w:val="bullet"/>
+      <w:lvlText w:val=""/>
+      <w:lvlJc w:val="left"/>
+      <w:pPr>
+        <w:tabs>
+          <w:tab w:val="num" w:pos="2160"/>
+        </w:tabs>
+        <w:ind w:left="2160" w:hanging="360"/>
+      </w:pPr>
+      <w:rPr>
+        <w:rFonts w:ascii="Symbol" w:hAnsi="Symbol" w:hint="default"/>
+        <w:sz w:val="20"/>
+      </w:rPr>
+    </w:lvl>
+    <w:lvl w:ilvl="3" w:tentative="1">
+      <w:start w:val="1"/>
+      <w:numFmt w:val="bullet"/>
+      <w:lvlText w:val=""/>
+      <w:lvlJc w:val="left"/>
+      <w:pPr>
+        <w:tabs>
+          <w:tab w:val="num" w:pos="2880"/>
+        </w:tabs>
+        <w:ind w:left="2880" w:hanging="360"/>
+      </w:pPr>
+      <w:rPr>
+        <w:rFonts w:ascii="Symbol" w:hAnsi="Symbol" w:hint="default"/>
+        <w:sz w:val="20"/>
+      </w:rPr>
+    </w:lvl>
+    <w:lvl w:ilvl="4" w:tentative="1">
+      <w:start w:val="1"/>
+      <w:numFmt w:val="bullet"/>
+      <w:lvlText w:val=""/>
+      <w:lvlJc w:val="left"/>
+      <w:pPr>
+        <w:tabs>
+          <w:tab w:val="num" w:pos="3600"/>
+        </w:tabs>
+        <w:ind w:left="3600" w:hanging="360"/>
+      </w:pPr>
+      <w:rPr>
+        <w:rFonts w:ascii="Symbol" w:hAnsi="Symbol" w:hint="default"/>
+        <w:sz w:val="20"/>
+      </w:rPr>
+    </w:lvl>
+    <w:lvl w:ilvl="5" w:tentative="1">
+      <w:start w:val="1"/>
+      <w:numFmt w:val="bullet"/>
+      <w:lvlText w:val=""/>
+      <w:lvlJc w:val="left"/>
+      <w:pPr>
+        <w:tabs>
+          <w:tab w:val="num" w:pos="4320"/>
+        </w:tabs>
+        <w:ind w:left="4320" w:hanging="360"/>
+      </w:pPr>
+      <w:rPr>
+        <w:rFonts w:ascii="Symbol" w:hAnsi="Symbol" w:hint="default"/>
+        <w:sz w:val="20"/>
+      </w:rPr>
+    </w:lvl>
+    <w:lvl w:ilvl="6" w:tentative="1">
+      <w:start w:val="1"/>
+      <w:numFmt w:val="bullet"/>
+      <w:lvlText w:val=""/>
+      <w:lvlJc w:val="left"/>
+      <w:pPr>
+        <w:tabs>
+          <w:tab w:val="num" w:pos="5040"/>
+        </w:tabs>
+        <w:ind w:left="5040" w:hanging="360"/>
+      </w:pPr>
+      <w:rPr>
+        <w:rFonts w:ascii="Symbol" w:hAnsi="Symbol" w:hint="default"/>
+        <w:sz w:val="20"/>
+      </w:rPr>
+    </w:lvl>
+    <w:lvl w:ilvl="7" w:tentative="1">
+      <w:start w:val="1"/>
+      <w:numFmt w:val="bullet"/>
+      <w:lvlText w:val=""/>
+      <w:lvlJc w:val="left"/>
+      <w:pPr>
+        <w:tabs>
+          <w:tab w:val="num" w:pos="5760"/>
+        </w:tabs>
+        <w:ind w:left="5760" w:hanging="360"/>
+      </w:pPr>
+      <w:rPr>
+        <w:rFonts w:ascii="Symbol" w:hAnsi="Symbol" w:hint="default"/>
+        <w:sz w:val="20"/>
+      </w:rPr>
+    </w:lvl>
+    <w:lvl w:ilvl="8" w:tentative="1">
+      <w:start w:val="1"/>
+      <w:numFmt w:val="bullet"/>
+      <w:lvlText w:val=""/>
+      <w:lvlJc w:val="left"/>
+      <w:pPr>
+        <w:tabs>
+          <w:tab w:val="num" w:pos="6480"/>
+        </w:tabs>
+        <w:ind w:left="6480" w:hanging="360"/>
+      </w:pPr>
+      <w:rPr>
+        <w:rFonts w:ascii="Symbol" w:hAnsi="Symbol" w:hint="default"/>
+        <w:sz w:val="20"/>
+      </w:rPr>
+    </w:lvl>
+  </w:abstractNum>
+  <w:abstractNum w:abstractNumId="15" w15:restartNumberingAfterBreak="0">
+    <w:nsid w:val="569675F2"/>
+    <w:multiLevelType w:val="multilevel"/>
+    <w:tmpl w:val="176261AC"/>
+    <w:lvl w:ilvl="0">
+      <w:start w:val="1"/>
+      <w:numFmt w:val="bullet"/>
+      <w:lvlText w:val=""/>
+      <w:lvlJc w:val="left"/>
+      <w:pPr>
+        <w:tabs>
+          <w:tab w:val="num" w:pos="720"/>
+        </w:tabs>
+        <w:ind w:left="720" w:hanging="360"/>
+      </w:pPr>
+      <w:rPr>
+        <w:rFonts w:ascii="Symbol" w:hAnsi="Symbol" w:hint="default"/>
+        <w:sz w:val="20"/>
+      </w:rPr>
+    </w:lvl>
+    <w:lvl w:ilvl="1" w:tentative="1">
+      <w:start w:val="1"/>
+      <w:numFmt w:val="bullet"/>
+      <w:lvlText w:val=""/>
+      <w:lvlJc w:val="left"/>
+      <w:pPr>
+        <w:tabs>
+          <w:tab w:val="num" w:pos="1440"/>
+        </w:tabs>
+        <w:ind w:left="1440" w:hanging="360"/>
+      </w:pPr>
+      <w:rPr>
+        <w:rFonts w:ascii="Symbol" w:hAnsi="Symbol" w:hint="default"/>
+        <w:sz w:val="20"/>
+      </w:rPr>
+    </w:lvl>
+    <w:lvl w:ilvl="2" w:tentative="1">
+      <w:start w:val="1"/>
+      <w:numFmt w:val="bullet"/>
+      <w:lvlText w:val=""/>
+      <w:lvlJc w:val="left"/>
+      <w:pPr>
+        <w:tabs>
+          <w:tab w:val="num" w:pos="2160"/>
+        </w:tabs>
+        <w:ind w:left="2160" w:hanging="360"/>
+      </w:pPr>
+      <w:rPr>
+        <w:rFonts w:ascii="Symbol" w:hAnsi="Symbol" w:hint="default"/>
+        <w:sz w:val="20"/>
+      </w:rPr>
+    </w:lvl>
+    <w:lvl w:ilvl="3" w:tentative="1">
+      <w:start w:val="1"/>
+      <w:numFmt w:val="bullet"/>
+      <w:lvlText w:val=""/>
+      <w:lvlJc w:val="left"/>
+      <w:pPr>
+        <w:tabs>
+          <w:tab w:val="num" w:pos="2880"/>
+        </w:tabs>
+        <w:ind w:left="2880" w:hanging="360"/>
+      </w:pPr>
+      <w:rPr>
+        <w:rFonts w:ascii="Symbol" w:hAnsi="Symbol" w:hint="default"/>
+        <w:sz w:val="20"/>
+      </w:rPr>
+    </w:lvl>
+    <w:lvl w:ilvl="4" w:tentative="1">
+      <w:start w:val="1"/>
+      <w:numFmt w:val="bullet"/>
+      <w:lvlText w:val=""/>
+      <w:lvlJc w:val="left"/>
+      <w:pPr>
+        <w:tabs>
+          <w:tab w:val="num" w:pos="3600"/>
+        </w:tabs>
+        <w:ind w:left="3600" w:hanging="360"/>
+      </w:pPr>
+      <w:rPr>
+        <w:rFonts w:ascii="Symbol" w:hAnsi="Symbol" w:hint="default"/>
+        <w:sz w:val="20"/>
+      </w:rPr>
+    </w:lvl>
+    <w:lvl w:ilvl="5" w:tentative="1">
+      <w:start w:val="1"/>
+      <w:numFmt w:val="bullet"/>
+      <w:lvlText w:val=""/>
+      <w:lvlJc w:val="left"/>
+      <w:pPr>
+        <w:tabs>
+          <w:tab w:val="num" w:pos="4320"/>
+        </w:tabs>
+        <w:ind w:left="4320" w:hanging="360"/>
+      </w:pPr>
+      <w:rPr>
+        <w:rFonts w:ascii="Symbol" w:hAnsi="Symbol" w:hint="default"/>
+        <w:sz w:val="20"/>
+      </w:rPr>
+    </w:lvl>
+    <w:lvl w:ilvl="6" w:tentative="1">
+      <w:start w:val="1"/>
+      <w:numFmt w:val="bullet"/>
+      <w:lvlText w:val=""/>
+      <w:lvlJc w:val="left"/>
+      <w:pPr>
+        <w:tabs>
+          <w:tab w:val="num" w:pos="5040"/>
+        </w:tabs>
+        <w:ind w:left="5040" w:hanging="360"/>
+      </w:pPr>
+      <w:rPr>
+        <w:rFonts w:ascii="Symbol" w:hAnsi="Symbol" w:hint="default"/>
+        <w:sz w:val="20"/>
+      </w:rPr>
+    </w:lvl>
+    <w:lvl w:ilvl="7" w:tentative="1">
+      <w:start w:val="1"/>
+      <w:numFmt w:val="bullet"/>
+      <w:lvlText w:val=""/>
+      <w:lvlJc w:val="left"/>
+      <w:pPr>
+        <w:tabs>
+          <w:tab w:val="num" w:pos="5760"/>
+        </w:tabs>
+        <w:ind w:left="5760" w:hanging="360"/>
+      </w:pPr>
+      <w:rPr>
+        <w:rFonts w:ascii="Symbol" w:hAnsi="Symbol" w:hint="default"/>
+        <w:sz w:val="20"/>
+      </w:rPr>
+    </w:lvl>
+    <w:lvl w:ilvl="8" w:tentative="1">
+      <w:start w:val="1"/>
+      <w:numFmt w:val="bullet"/>
+      <w:lvlText w:val=""/>
+      <w:lvlJc w:val="left"/>
+      <w:pPr>
+        <w:tabs>
+          <w:tab w:val="num" w:pos="6480"/>
+        </w:tabs>
+        <w:ind w:left="6480" w:hanging="360"/>
+      </w:pPr>
+      <w:rPr>
+        <w:rFonts w:ascii="Symbol" w:hAnsi="Symbol" w:hint="default"/>
+        <w:sz w:val="20"/>
+      </w:rPr>
+    </w:lvl>
+  </w:abstractNum>
+  <w:abstractNum w:abstractNumId="16" w15:restartNumberingAfterBreak="0">
+    <w:nsid w:val="59B843AF"/>
+    <w:multiLevelType w:val="multilevel"/>
+    <w:tmpl w:val="9050CDA4"/>
+    <w:lvl w:ilvl="0">
+      <w:start w:val="1"/>
+      <w:numFmt w:val="bullet"/>
+      <w:lvlText w:val=""/>
+      <w:lvlJc w:val="left"/>
+      <w:pPr>
+        <w:tabs>
+          <w:tab w:val="num" w:pos="720"/>
+        </w:tabs>
+        <w:ind w:left="720" w:hanging="360"/>
+      </w:pPr>
+      <w:rPr>
+        <w:rFonts w:ascii="Symbol" w:hAnsi="Symbol" w:hint="default"/>
+        <w:sz w:val="20"/>
+      </w:rPr>
+    </w:lvl>
+    <w:lvl w:ilvl="1" w:tentative="1">
+      <w:start w:val="1"/>
+      <w:numFmt w:val="bullet"/>
+      <w:lvlText w:val=""/>
+      <w:lvlJc w:val="left"/>
+      <w:pPr>
+        <w:tabs>
+          <w:tab w:val="num" w:pos="1440"/>
+        </w:tabs>
+        <w:ind w:left="1440" w:hanging="360"/>
+      </w:pPr>
+      <w:rPr>
+        <w:rFonts w:ascii="Symbol" w:hAnsi="Symbol" w:hint="default"/>
+        <w:sz w:val="20"/>
+      </w:rPr>
+    </w:lvl>
+    <w:lvl w:ilvl="2" w:tentative="1">
+      <w:start w:val="1"/>
+      <w:numFmt w:val="bullet"/>
+      <w:lvlText w:val=""/>
+      <w:lvlJc w:val="left"/>
+      <w:pPr>
+        <w:tabs>
+          <w:tab w:val="num" w:pos="2160"/>
+        </w:tabs>
+        <w:ind w:left="2160" w:hanging="360"/>
+      </w:pPr>
+      <w:rPr>
+        <w:rFonts w:ascii="Symbol" w:hAnsi="Symbol" w:hint="default"/>
+        <w:sz w:val="20"/>
+      </w:rPr>
+    </w:lvl>
+    <w:lvl w:ilvl="3" w:tentative="1">
+      <w:start w:val="1"/>
+      <w:numFmt w:val="bullet"/>
+      <w:lvlText w:val=""/>
+      <w:lvlJc w:val="left"/>
+      <w:pPr>
+        <w:tabs>
+          <w:tab w:val="num" w:pos="2880"/>
+        </w:tabs>
+        <w:ind w:left="2880" w:hanging="360"/>
+      </w:pPr>
+      <w:rPr>
+        <w:rFonts w:ascii="Symbol" w:hAnsi="Symbol" w:hint="default"/>
+        <w:sz w:val="20"/>
+      </w:rPr>
+    </w:lvl>
+    <w:lvl w:ilvl="4" w:tentative="1">
+      <w:start w:val="1"/>
+      <w:numFmt w:val="bullet"/>
+      <w:lvlText w:val=""/>
+      <w:lvlJc w:val="left"/>
+      <w:pPr>
+        <w:tabs>
+          <w:tab w:val="num" w:pos="3600"/>
+        </w:tabs>
+        <w:ind w:left="3600" w:hanging="360"/>
+      </w:pPr>
+      <w:rPr>
+        <w:rFonts w:ascii="Symbol" w:hAnsi="Symbol" w:hint="default"/>
+        <w:sz w:val="20"/>
+      </w:rPr>
+    </w:lvl>
+    <w:lvl w:ilvl="5" w:tentative="1">
+      <w:start w:val="1"/>
+      <w:numFmt w:val="bullet"/>
+      <w:lvlText w:val=""/>
+      <w:lvlJc w:val="left"/>
+      <w:pPr>
+        <w:tabs>
+          <w:tab w:val="num" w:pos="4320"/>
+        </w:tabs>
+        <w:ind w:left="4320" w:hanging="360"/>
+      </w:pPr>
+      <w:rPr>
+        <w:rFonts w:ascii="Symbol" w:hAnsi="Symbol" w:hint="default"/>
+        <w:sz w:val="20"/>
+      </w:rPr>
+    </w:lvl>
+    <w:lvl w:ilvl="6" w:tentative="1">
+      <w:start w:val="1"/>
+      <w:numFmt w:val="bullet"/>
+      <w:lvlText w:val=""/>
+      <w:lvlJc w:val="left"/>
+      <w:pPr>
+        <w:tabs>
+          <w:tab w:val="num" w:pos="5040"/>
+        </w:tabs>
+        <w:ind w:left="5040" w:hanging="360"/>
+      </w:pPr>
+      <w:rPr>
+        <w:rFonts w:ascii="Symbol" w:hAnsi="Symbol" w:hint="default"/>
+        <w:sz w:val="20"/>
+      </w:rPr>
+    </w:lvl>
+    <w:lvl w:ilvl="7" w:tentative="1">
+      <w:start w:val="1"/>
+      <w:numFmt w:val="bullet"/>
+      <w:lvlText w:val=""/>
+      <w:lvlJc w:val="left"/>
+      <w:pPr>
+        <w:tabs>
+          <w:tab w:val="num" w:pos="5760"/>
+        </w:tabs>
+        <w:ind w:left="5760" w:hanging="360"/>
+      </w:pPr>
+      <w:rPr>
+        <w:rFonts w:ascii="Symbol" w:hAnsi="Symbol" w:hint="default"/>
+        <w:sz w:val="20"/>
+      </w:rPr>
+    </w:lvl>
+    <w:lvl w:ilvl="8" w:tentative="1">
+      <w:start w:val="1"/>
+      <w:numFmt w:val="bullet"/>
+      <w:lvlText w:val=""/>
+      <w:lvlJc w:val="left"/>
+      <w:pPr>
+        <w:tabs>
+          <w:tab w:val="num" w:pos="6480"/>
+        </w:tabs>
+        <w:ind w:left="6480" w:hanging="360"/>
+      </w:pPr>
+      <w:rPr>
+        <w:rFonts w:ascii="Symbol" w:hAnsi="Symbol" w:hint="default"/>
+        <w:sz w:val="20"/>
+      </w:rPr>
+    </w:lvl>
+  </w:abstractNum>
+  <w:abstractNum w:abstractNumId="17" w15:restartNumberingAfterBreak="0">
+    <w:nsid w:val="628B4D4D"/>
+    <w:multiLevelType w:val="multilevel"/>
+    <w:tmpl w:val="A15CB1D6"/>
+    <w:lvl w:ilvl="0">
+      <w:start w:val="1"/>
+      <w:numFmt w:val="bullet"/>
+      <w:lvlText w:val=""/>
+      <w:lvlJc w:val="left"/>
+      <w:pPr>
+        <w:tabs>
+          <w:tab w:val="num" w:pos="720"/>
+        </w:tabs>
+        <w:ind w:left="720" w:hanging="360"/>
+      </w:pPr>
+      <w:rPr>
+        <w:rFonts w:ascii="Symbol" w:hAnsi="Symbol" w:hint="default"/>
+        <w:sz w:val="20"/>
+      </w:rPr>
+    </w:lvl>
+    <w:lvl w:ilvl="1" w:tentative="1">
+      <w:start w:val="1"/>
+      <w:numFmt w:val="bullet"/>
+      <w:lvlText w:val=""/>
+      <w:lvlJc w:val="left"/>
+      <w:pPr>
+        <w:tabs>
+          <w:tab w:val="num" w:pos="1440"/>
+        </w:tabs>
+        <w:ind w:left="1440" w:hanging="360"/>
+      </w:pPr>
+      <w:rPr>
+        <w:rFonts w:ascii="Symbol" w:hAnsi="Symbol" w:hint="default"/>
+        <w:sz w:val="20"/>
+      </w:rPr>
+    </w:lvl>
+    <w:lvl w:ilvl="2" w:tentative="1">
+      <w:start w:val="1"/>
+      <w:numFmt w:val="bullet"/>
+      <w:lvlText w:val=""/>
+      <w:lvlJc w:val="left"/>
+      <w:pPr>
+        <w:tabs>
+          <w:tab w:val="num" w:pos="2160"/>
+        </w:tabs>
+        <w:ind w:left="2160" w:hanging="360"/>
+      </w:pPr>
+      <w:rPr>
+        <w:rFonts w:ascii="Symbol" w:hAnsi="Symbol" w:hint="default"/>
+        <w:sz w:val="20"/>
+      </w:rPr>
+    </w:lvl>
+    <w:lvl w:ilvl="3" w:tentative="1">
+      <w:start w:val="1"/>
+      <w:numFmt w:val="bullet"/>
+      <w:lvlText w:val=""/>
+      <w:lvlJc w:val="left"/>
+      <w:pPr>
+        <w:tabs>
+          <w:tab w:val="num" w:pos="2880"/>
+        </w:tabs>
+        <w:ind w:left="2880" w:hanging="360"/>
+      </w:pPr>
+      <w:rPr>
+        <w:rFonts w:ascii="Symbol" w:hAnsi="Symbol" w:hint="default"/>
+        <w:sz w:val="20"/>
+      </w:rPr>
+    </w:lvl>
+    <w:lvl w:ilvl="4" w:tentative="1">
+      <w:start w:val="1"/>
+      <w:numFmt w:val="bullet"/>
+      <w:lvlText w:val=""/>
+      <w:lvlJc w:val="left"/>
+      <w:pPr>
+        <w:tabs>
+          <w:tab w:val="num" w:pos="3600"/>
+        </w:tabs>
+        <w:ind w:left="3600" w:hanging="360"/>
+      </w:pPr>
+      <w:rPr>
+        <w:rFonts w:ascii="Symbol" w:hAnsi="Symbol" w:hint="default"/>
+        <w:sz w:val="20"/>
+      </w:rPr>
+    </w:lvl>
+    <w:lvl w:ilvl="5" w:tentative="1">
+      <w:start w:val="1"/>
+      <w:numFmt w:val="bullet"/>
+      <w:lvlText w:val=""/>
+      <w:lvlJc w:val="left"/>
+      <w:pPr>
+        <w:tabs>
+          <w:tab w:val="num" w:pos="4320"/>
+        </w:tabs>
+        <w:ind w:left="4320" w:hanging="360"/>
+      </w:pPr>
+      <w:rPr>
+        <w:rFonts w:ascii="Symbol" w:hAnsi="Symbol" w:hint="default"/>
+        <w:sz w:val="20"/>
+      </w:rPr>
+    </w:lvl>
+    <w:lvl w:ilvl="6" w:tentative="1">
+      <w:start w:val="1"/>
+      <w:numFmt w:val="bullet"/>
+      <w:lvlText w:val=""/>
+      <w:lvlJc w:val="left"/>
+      <w:pPr>
+        <w:tabs>
+          <w:tab w:val="num" w:pos="5040"/>
+        </w:tabs>
+        <w:ind w:left="5040" w:hanging="360"/>
+      </w:pPr>
+      <w:rPr>
+        <w:rFonts w:ascii="Symbol" w:hAnsi="Symbol" w:hint="default"/>
+        <w:sz w:val="20"/>
+      </w:rPr>
+    </w:lvl>
+    <w:lvl w:ilvl="7" w:tentative="1">
+      <w:start w:val="1"/>
+      <w:numFmt w:val="bullet"/>
+      <w:lvlText w:val=""/>
+      <w:lvlJc w:val="left"/>
+      <w:pPr>
+        <w:tabs>
+          <w:tab w:val="num" w:pos="5760"/>
+        </w:tabs>
+        <w:ind w:left="5760" w:hanging="360"/>
+      </w:pPr>
+      <w:rPr>
+        <w:rFonts w:ascii="Symbol" w:hAnsi="Symbol" w:hint="default"/>
+        <w:sz w:val="20"/>
+      </w:rPr>
+    </w:lvl>
+    <w:lvl w:ilvl="8" w:tentative="1">
+      <w:start w:val="1"/>
+      <w:numFmt w:val="bullet"/>
+      <w:lvlText w:val=""/>
+      <w:lvlJc w:val="left"/>
+      <w:pPr>
+        <w:tabs>
+          <w:tab w:val="num" w:pos="6480"/>
+        </w:tabs>
+        <w:ind w:left="6480" w:hanging="360"/>
+      </w:pPr>
+      <w:rPr>
+        <w:rFonts w:ascii="Symbol" w:hAnsi="Symbol" w:hint="default"/>
+        <w:sz w:val="20"/>
+      </w:rPr>
+    </w:lvl>
+  </w:abstractNum>
+  <w:abstractNum w:abstractNumId="18" w15:restartNumberingAfterBreak="0">
+    <w:nsid w:val="65DD2446"/>
+    <w:multiLevelType w:val="multilevel"/>
+    <w:tmpl w:val="787EE4E0"/>
+    <w:lvl w:ilvl="0">
+      <w:start w:val="1"/>
+      <w:numFmt w:val="bullet"/>
+      <w:lvlText w:val=""/>
+      <w:lvlJc w:val="left"/>
+      <w:pPr>
+        <w:tabs>
+          <w:tab w:val="num" w:pos="720"/>
+        </w:tabs>
+        <w:ind w:left="720" w:hanging="360"/>
+      </w:pPr>
+      <w:rPr>
+        <w:rFonts w:ascii="Symbol" w:hAnsi="Symbol" w:hint="default"/>
+        <w:sz w:val="20"/>
+      </w:rPr>
+    </w:lvl>
+    <w:lvl w:ilvl="1" w:tentative="1">
+      <w:start w:val="1"/>
+      <w:numFmt w:val="bullet"/>
+      <w:lvlText w:val=""/>
+      <w:lvlJc w:val="left"/>
+      <w:pPr>
+        <w:tabs>
+          <w:tab w:val="num" w:pos="1440"/>
+        </w:tabs>
+        <w:ind w:left="1440" w:hanging="360"/>
+      </w:pPr>
+      <w:rPr>
+        <w:rFonts w:ascii="Symbol" w:hAnsi="Symbol" w:hint="default"/>
+        <w:sz w:val="20"/>
+      </w:rPr>
+    </w:lvl>
+    <w:lvl w:ilvl="2" w:tentative="1">
+      <w:start w:val="1"/>
+      <w:numFmt w:val="bullet"/>
+      <w:lvlText w:val=""/>
+      <w:lvlJc w:val="left"/>
+      <w:pPr>
+        <w:tabs>
+          <w:tab w:val="num" w:pos="2160"/>
+        </w:tabs>
+        <w:ind w:left="2160" w:hanging="360"/>
+      </w:pPr>
+      <w:rPr>
+        <w:rFonts w:ascii="Symbol" w:hAnsi="Symbol" w:hint="default"/>
+        <w:sz w:val="20"/>
+      </w:rPr>
+    </w:lvl>
+    <w:lvl w:ilvl="3" w:tentative="1">
+      <w:start w:val="1"/>
+      <w:numFmt w:val="bullet"/>
+      <w:lvlText w:val=""/>
+      <w:lvlJc w:val="left"/>
+      <w:pPr>
+        <w:tabs>
+          <w:tab w:val="num" w:pos="2880"/>
+        </w:tabs>
+        <w:ind w:left="2880" w:hanging="360"/>
+      </w:pPr>
+      <w:rPr>
+        <w:rFonts w:ascii="Symbol" w:hAnsi="Symbol" w:hint="default"/>
+        <w:sz w:val="20"/>
+      </w:rPr>
+    </w:lvl>
+    <w:lvl w:ilvl="4" w:tentative="1">
+      <w:start w:val="1"/>
+      <w:numFmt w:val="bullet"/>
+      <w:lvlText w:val=""/>
+      <w:lvlJc w:val="left"/>
+      <w:pPr>
+        <w:tabs>
+          <w:tab w:val="num" w:pos="3600"/>
+        </w:tabs>
+        <w:ind w:left="3600" w:hanging="360"/>
+      </w:pPr>
+      <w:rPr>
+        <w:rFonts w:ascii="Symbol" w:hAnsi="Symbol" w:hint="default"/>
+        <w:sz w:val="20"/>
+      </w:rPr>
+    </w:lvl>
+    <w:lvl w:ilvl="5" w:tentative="1">
+      <w:start w:val="1"/>
+      <w:numFmt w:val="bullet"/>
+      <w:lvlText w:val=""/>
+      <w:lvlJc w:val="left"/>
+      <w:pPr>
+        <w:tabs>
+          <w:tab w:val="num" w:pos="4320"/>
+        </w:tabs>
+        <w:ind w:left="4320" w:hanging="360"/>
+      </w:pPr>
+      <w:rPr>
+        <w:rFonts w:ascii="Symbol" w:hAnsi="Symbol" w:hint="default"/>
+        <w:sz w:val="20"/>
+      </w:rPr>
+    </w:lvl>
+    <w:lvl w:ilvl="6" w:tentative="1">
+      <w:start w:val="1"/>
+      <w:numFmt w:val="bullet"/>
+      <w:lvlText w:val=""/>
+      <w:lvlJc w:val="left"/>
+      <w:pPr>
+        <w:tabs>
+          <w:tab w:val="num" w:pos="5040"/>
+        </w:tabs>
+        <w:ind w:left="5040" w:hanging="360"/>
+      </w:pPr>
+      <w:rPr>
+        <w:rFonts w:ascii="Symbol" w:hAnsi="Symbol" w:hint="default"/>
+        <w:sz w:val="20"/>
+      </w:rPr>
+    </w:lvl>
+    <w:lvl w:ilvl="7" w:tentative="1">
+      <w:start w:val="1"/>
+      <w:numFmt w:val="bullet"/>
+      <w:lvlText w:val=""/>
+      <w:lvlJc w:val="left"/>
+      <w:pPr>
+        <w:tabs>
+          <w:tab w:val="num" w:pos="5760"/>
+        </w:tabs>
+        <w:ind w:left="5760" w:hanging="360"/>
+      </w:pPr>
+      <w:rPr>
+        <w:rFonts w:ascii="Symbol" w:hAnsi="Symbol" w:hint="default"/>
+        <w:sz w:val="20"/>
+      </w:rPr>
+    </w:lvl>
+    <w:lvl w:ilvl="8" w:tentative="1">
+      <w:start w:val="1"/>
+      <w:numFmt w:val="bullet"/>
+      <w:lvlText w:val=""/>
+      <w:lvlJc w:val="left"/>
+      <w:pPr>
+        <w:tabs>
+          <w:tab w:val="num" w:pos="6480"/>
+        </w:tabs>
+        <w:ind w:left="6480" w:hanging="360"/>
+      </w:pPr>
+      <w:rPr>
+        <w:rFonts w:ascii="Symbol" w:hAnsi="Symbol" w:hint="default"/>
+        <w:sz w:val="20"/>
+      </w:rPr>
+    </w:lvl>
+  </w:abstractNum>
+  <w:abstractNum w:abstractNumId="19" w15:restartNumberingAfterBreak="0">
+    <w:nsid w:val="6A3412E0"/>
+    <w:multiLevelType w:val="multilevel"/>
+    <w:tmpl w:val="90B050D6"/>
+    <w:lvl w:ilvl="0">
+      <w:start w:val="1"/>
+      <w:numFmt w:val="bullet"/>
+      <w:lvlText w:val=""/>
+      <w:lvlJc w:val="left"/>
+      <w:pPr>
+        <w:tabs>
+          <w:tab w:val="num" w:pos="720"/>
+        </w:tabs>
+        <w:ind w:left="720" w:hanging="360"/>
+      </w:pPr>
+      <w:rPr>
+        <w:rFonts w:ascii="Symbol" w:hAnsi="Symbol" w:hint="default"/>
+        <w:sz w:val="20"/>
+      </w:rPr>
+    </w:lvl>
+    <w:lvl w:ilvl="1" w:tentative="1">
+      <w:start w:val="1"/>
+      <w:numFmt w:val="bullet"/>
+      <w:lvlText w:val=""/>
+      <w:lvlJc w:val="left"/>
+      <w:pPr>
+        <w:tabs>
+          <w:tab w:val="num" w:pos="1440"/>
+        </w:tabs>
+        <w:ind w:left="1440" w:hanging="360"/>
+      </w:pPr>
+      <w:rPr>
+        <w:rFonts w:ascii="Symbol" w:hAnsi="Symbol" w:hint="default"/>
+        <w:sz w:val="20"/>
+      </w:rPr>
+    </w:lvl>
+    <w:lvl w:ilvl="2" w:tentative="1">
+      <w:start w:val="1"/>
+      <w:numFmt w:val="bullet"/>
+      <w:lvlText w:val=""/>
+      <w:lvlJc w:val="left"/>
+      <w:pPr>
+        <w:tabs>
+          <w:tab w:val="num" w:pos="2160"/>
+        </w:tabs>
+        <w:ind w:left="2160" w:hanging="360"/>
+      </w:pPr>
+      <w:rPr>
+        <w:rFonts w:ascii="Symbol" w:hAnsi="Symbol" w:hint="default"/>
+        <w:sz w:val="20"/>
+      </w:rPr>
+    </w:lvl>
+    <w:lvl w:ilvl="3" w:tentative="1">
+      <w:start w:val="1"/>
+      <w:numFmt w:val="bullet"/>
+      <w:lvlText w:val=""/>
+      <w:lvlJc w:val="left"/>
+      <w:pPr>
+        <w:tabs>
+          <w:tab w:val="num" w:pos="2880"/>
+        </w:tabs>
+        <w:ind w:left="2880" w:hanging="360"/>
+      </w:pPr>
+      <w:rPr>
+        <w:rFonts w:ascii="Symbol" w:hAnsi="Symbol" w:hint="default"/>
+        <w:sz w:val="20"/>
+      </w:rPr>
+    </w:lvl>
+    <w:lvl w:ilvl="4" w:tentative="1">
+      <w:start w:val="1"/>
+      <w:numFmt w:val="bullet"/>
+      <w:lvlText w:val=""/>
+      <w:lvlJc w:val="left"/>
+      <w:pPr>
+        <w:tabs>
+          <w:tab w:val="num" w:pos="3600"/>
+        </w:tabs>
+        <w:ind w:left="3600" w:hanging="360"/>
+      </w:pPr>
+      <w:rPr>
+        <w:rFonts w:ascii="Symbol" w:hAnsi="Symbol" w:hint="default"/>
+        <w:sz w:val="20"/>
+      </w:rPr>
+    </w:lvl>
+    <w:lvl w:ilvl="5" w:tentative="1">
+      <w:start w:val="1"/>
+      <w:numFmt w:val="bullet"/>
+      <w:lvlText w:val=""/>
+      <w:lvlJc w:val="left"/>
+      <w:pPr>
+        <w:tabs>
+          <w:tab w:val="num" w:pos="4320"/>
+        </w:tabs>
+        <w:ind w:left="4320" w:hanging="360"/>
+      </w:pPr>
+      <w:rPr>
+        <w:rFonts w:ascii="Symbol" w:hAnsi="Symbol" w:hint="default"/>
+        <w:sz w:val="20"/>
+      </w:rPr>
+    </w:lvl>
+    <w:lvl w:ilvl="6" w:tentative="1">
+      <w:start w:val="1"/>
+      <w:numFmt w:val="bullet"/>
+      <w:lvlText w:val=""/>
+      <w:lvlJc w:val="left"/>
+      <w:pPr>
+        <w:tabs>
+          <w:tab w:val="num" w:pos="5040"/>
+        </w:tabs>
+        <w:ind w:left="5040" w:hanging="360"/>
+      </w:pPr>
+      <w:rPr>
+        <w:rFonts w:ascii="Symbol" w:hAnsi="Symbol" w:hint="default"/>
+        <w:sz w:val="20"/>
+      </w:rPr>
+    </w:lvl>
+    <w:lvl w:ilvl="7" w:tentative="1">
+      <w:start w:val="1"/>
+      <w:numFmt w:val="bullet"/>
+      <w:lvlText w:val=""/>
+      <w:lvlJc w:val="left"/>
+      <w:pPr>
+        <w:tabs>
+          <w:tab w:val="num" w:pos="5760"/>
+        </w:tabs>
+        <w:ind w:left="5760" w:hanging="360"/>
+      </w:pPr>
+      <w:rPr>
+        <w:rFonts w:ascii="Symbol" w:hAnsi="Symbol" w:hint="default"/>
+        <w:sz w:val="20"/>
+      </w:rPr>
+    </w:lvl>
+    <w:lvl w:ilvl="8" w:tentative="1">
+      <w:start w:val="1"/>
+      <w:numFmt w:val="bullet"/>
+      <w:lvlText w:val=""/>
+      <w:lvlJc w:val="left"/>
+      <w:pPr>
+        <w:tabs>
+          <w:tab w:val="num" w:pos="6480"/>
+        </w:tabs>
+        <w:ind w:left="6480" w:hanging="360"/>
+      </w:pPr>
+      <w:rPr>
+        <w:rFonts w:ascii="Symbol" w:hAnsi="Symbol" w:hint="default"/>
+        <w:sz w:val="20"/>
+      </w:rPr>
+    </w:lvl>
+  </w:abstractNum>
+  <w:abstractNum w:abstractNumId="20" w15:restartNumberingAfterBreak="0">
+    <w:nsid w:val="6D505C1A"/>
+    <w:multiLevelType w:val="multilevel"/>
+    <w:tmpl w:val="4DA05BEE"/>
+    <w:lvl w:ilvl="0">
+      <w:start w:val="1"/>
+      <w:numFmt w:val="bullet"/>
+      <w:lvlText w:val=""/>
+      <w:lvlJc w:val="left"/>
+      <w:pPr>
+        <w:tabs>
+          <w:tab w:val="num" w:pos="720"/>
+        </w:tabs>
+        <w:ind w:left="720" w:hanging="360"/>
+      </w:pPr>
+      <w:rPr>
+        <w:rFonts w:ascii="Symbol" w:hAnsi="Symbol" w:hint="default"/>
+        <w:sz w:val="20"/>
+      </w:rPr>
+    </w:lvl>
+    <w:lvl w:ilvl="1" w:tentative="1">
+      <w:start w:val="1"/>
+      <w:numFmt w:val="bullet"/>
+      <w:lvlText w:val=""/>
+      <w:lvlJc w:val="left"/>
+      <w:pPr>
+        <w:tabs>
+          <w:tab w:val="num" w:pos="1440"/>
+        </w:tabs>
+        <w:ind w:left="1440" w:hanging="360"/>
+      </w:pPr>
+      <w:rPr>
+        <w:rFonts w:ascii="Symbol" w:hAnsi="Symbol" w:hint="default"/>
+        <w:sz w:val="20"/>
+      </w:rPr>
+    </w:lvl>
+    <w:lvl w:ilvl="2" w:tentative="1">
+      <w:start w:val="1"/>
+      <w:numFmt w:val="bullet"/>
+      <w:lvlText w:val=""/>
+      <w:lvlJc w:val="left"/>
+      <w:pPr>
+        <w:tabs>
+          <w:tab w:val="num" w:pos="2160"/>
+        </w:tabs>
+        <w:ind w:left="2160" w:hanging="360"/>
+      </w:pPr>
+      <w:rPr>
+        <w:rFonts w:ascii="Symbol" w:hAnsi="Symbol" w:hint="default"/>
+        <w:sz w:val="20"/>
+      </w:rPr>
+    </w:lvl>
+    <w:lvl w:ilvl="3" w:tentative="1">
+      <w:start w:val="1"/>
+      <w:numFmt w:val="bullet"/>
+      <w:lvlText w:val=""/>
+      <w:lvlJc w:val="left"/>
+      <w:pPr>
+        <w:tabs>
+          <w:tab w:val="num" w:pos="2880"/>
+        </w:tabs>
+        <w:ind w:left="2880" w:hanging="360"/>
+      </w:pPr>
+      <w:rPr>
+        <w:rFonts w:ascii="Symbol" w:hAnsi="Symbol" w:hint="default"/>
+        <w:sz w:val="20"/>
+      </w:rPr>
+    </w:lvl>
+    <w:lvl w:ilvl="4" w:tentative="1">
+      <w:start w:val="1"/>
+      <w:numFmt w:val="bullet"/>
+      <w:lvlText w:val=""/>
+      <w:lvlJc w:val="left"/>
+      <w:pPr>
+        <w:tabs>
+          <w:tab w:val="num" w:pos="3600"/>
+        </w:tabs>
+        <w:ind w:left="3600" w:hanging="360"/>
+      </w:pPr>
+      <w:rPr>
+        <w:rFonts w:ascii="Symbol" w:hAnsi="Symbol" w:hint="default"/>
+        <w:sz w:val="20"/>
+      </w:rPr>
+    </w:lvl>
+    <w:lvl w:ilvl="5" w:tentative="1">
+      <w:start w:val="1"/>
+      <w:numFmt w:val="bullet"/>
+      <w:lvlText w:val=""/>
+      <w:lvlJc w:val="left"/>
+      <w:pPr>
+        <w:tabs>
+          <w:tab w:val="num" w:pos="4320"/>
+        </w:tabs>
+        <w:ind w:left="4320" w:hanging="360"/>
+      </w:pPr>
+      <w:rPr>
+        <w:rFonts w:ascii="Symbol" w:hAnsi="Symbol" w:hint="default"/>
+        <w:sz w:val="20"/>
+      </w:rPr>
+    </w:lvl>
+    <w:lvl w:ilvl="6" w:tentative="1">
+      <w:start w:val="1"/>
+      <w:numFmt w:val="bullet"/>
+      <w:lvlText w:val=""/>
+      <w:lvlJc w:val="left"/>
+      <w:pPr>
+        <w:tabs>
+          <w:tab w:val="num" w:pos="5040"/>
+        </w:tabs>
+        <w:ind w:left="5040" w:hanging="360"/>
+      </w:pPr>
+      <w:rPr>
+        <w:rFonts w:ascii="Symbol" w:hAnsi="Symbol" w:hint="default"/>
+        <w:sz w:val="20"/>
+      </w:rPr>
+    </w:lvl>
+    <w:lvl w:ilvl="7" w:tentative="1">
+      <w:start w:val="1"/>
+      <w:numFmt w:val="bullet"/>
+      <w:lvlText w:val=""/>
+      <w:lvlJc w:val="left"/>
+      <w:pPr>
+        <w:tabs>
+          <w:tab w:val="num" w:pos="5760"/>
+        </w:tabs>
+        <w:ind w:left="5760" w:hanging="360"/>
+      </w:pPr>
+      <w:rPr>
+        <w:rFonts w:ascii="Symbol" w:hAnsi="Symbol" w:hint="default"/>
+        <w:sz w:val="20"/>
+      </w:rPr>
+    </w:lvl>
+    <w:lvl w:ilvl="8" w:tentative="1">
+      <w:start w:val="1"/>
+      <w:numFmt w:val="bullet"/>
+      <w:lvlText w:val=""/>
+      <w:lvlJc w:val="left"/>
+      <w:pPr>
+        <w:tabs>
+          <w:tab w:val="num" w:pos="6480"/>
+        </w:tabs>
+        <w:ind w:left="6480" w:hanging="360"/>
+      </w:pPr>
+      <w:rPr>
+        <w:rFonts w:ascii="Symbol" w:hAnsi="Symbol" w:hint="default"/>
+        <w:sz w:val="20"/>
+      </w:rPr>
+    </w:lvl>
+  </w:abstractNum>
+  <w:abstractNum w:abstractNumId="21" w15:restartNumberingAfterBreak="0">
+    <w:nsid w:val="7C3002A6"/>
+    <w:multiLevelType w:val="multilevel"/>
+    <w:tmpl w:val="A34C2110"/>
+    <w:lvl w:ilvl="0">
+      <w:start w:val="1"/>
+      <w:numFmt w:val="bullet"/>
+      <w:lvlText w:val=""/>
+      <w:lvlJc w:val="left"/>
+      <w:pPr>
+        <w:tabs>
+          <w:tab w:val="num" w:pos="720"/>
+        </w:tabs>
+        <w:ind w:left="720" w:hanging="360"/>
+      </w:pPr>
+      <w:rPr>
+        <w:rFonts w:ascii="Symbol" w:hAnsi="Symbol" w:hint="default"/>
+        <w:sz w:val="20"/>
+      </w:rPr>
+    </w:lvl>
+    <w:lvl w:ilvl="1" w:tentative="1">
+      <w:start w:val="1"/>
+      <w:numFmt w:val="bullet"/>
+      <w:lvlText w:val=""/>
+      <w:lvlJc w:val="left"/>
+      <w:pPr>
+        <w:tabs>
+          <w:tab w:val="num" w:pos="1440"/>
+        </w:tabs>
+        <w:ind w:left="1440" w:hanging="360"/>
+      </w:pPr>
+      <w:rPr>
+        <w:rFonts w:ascii="Symbol" w:hAnsi="Symbol" w:hint="default"/>
+        <w:sz w:val="20"/>
+      </w:rPr>
+    </w:lvl>
+    <w:lvl w:ilvl="2" w:tentative="1">
+      <w:start w:val="1"/>
+      <w:numFmt w:val="bullet"/>
+      <w:lvlText w:val=""/>
+      <w:lvlJc w:val="left"/>
+      <w:pPr>
+        <w:tabs>
+          <w:tab w:val="num" w:pos="2160"/>
+        </w:tabs>
+        <w:ind w:left="2160" w:hanging="360"/>
+      </w:pPr>
+      <w:rPr>
+        <w:rFonts w:ascii="Symbol" w:hAnsi="Symbol" w:hint="default"/>
+        <w:sz w:val="20"/>
+      </w:rPr>
+    </w:lvl>
+    <w:lvl w:ilvl="3" w:tentative="1">
+      <w:start w:val="1"/>
+      <w:numFmt w:val="bullet"/>
+      <w:lvlText w:val=""/>
+      <w:lvlJc w:val="left"/>
+      <w:pPr>
+        <w:tabs>
+          <w:tab w:val="num" w:pos="2880"/>
+        </w:tabs>
+        <w:ind w:left="2880" w:hanging="360"/>
+      </w:pPr>
+      <w:rPr>
+        <w:rFonts w:ascii="Symbol" w:hAnsi="Symbol" w:hint="default"/>
+        <w:sz w:val="20"/>
+      </w:rPr>
+    </w:lvl>
+    <w:lvl w:ilvl="4" w:tentative="1">
+      <w:start w:val="1"/>
+      <w:numFmt w:val="bullet"/>
+      <w:lvlText w:val=""/>
+      <w:lvlJc w:val="left"/>
+      <w:pPr>
+        <w:tabs>
+          <w:tab w:val="num" w:pos="3600"/>
+        </w:tabs>
+        <w:ind w:left="3600" w:hanging="360"/>
+      </w:pPr>
+      <w:rPr>
+        <w:rFonts w:ascii="Symbol" w:hAnsi="Symbol" w:hint="default"/>
+        <w:sz w:val="20"/>
+      </w:rPr>
+    </w:lvl>
+    <w:lvl w:ilvl="5" w:tentative="1">
+      <w:start w:val="1"/>
+      <w:numFmt w:val="bullet"/>
+      <w:lvlText w:val=""/>
+      <w:lvlJc w:val="left"/>
+      <w:pPr>
+        <w:tabs>
+          <w:tab w:val="num" w:pos="4320"/>
+        </w:tabs>
+        <w:ind w:left="4320" w:hanging="360"/>
+      </w:pPr>
+      <w:rPr>
+        <w:rFonts w:ascii="Symbol" w:hAnsi="Symbol" w:hint="default"/>
+        <w:sz w:val="20"/>
+      </w:rPr>
+    </w:lvl>
+    <w:lvl w:ilvl="6" w:tentative="1">
+      <w:start w:val="1"/>
+      <w:numFmt w:val="bullet"/>
+      <w:lvlText w:val=""/>
+      <w:lvlJc w:val="left"/>
+      <w:pPr>
+        <w:tabs>
+          <w:tab w:val="num" w:pos="5040"/>
+        </w:tabs>
+        <w:ind w:left="5040" w:hanging="360"/>
+      </w:pPr>
+      <w:rPr>
+        <w:rFonts w:ascii="Symbol" w:hAnsi="Symbol" w:hint="default"/>
+        <w:sz w:val="20"/>
+      </w:rPr>
+    </w:lvl>
+    <w:lvl w:ilvl="7" w:tentative="1">
+      <w:start w:val="1"/>
+      <w:numFmt w:val="bullet"/>
+      <w:lvlText w:val=""/>
+      <w:lvlJc w:val="left"/>
+      <w:pPr>
+        <w:tabs>
+          <w:tab w:val="num" w:pos="5760"/>
+        </w:tabs>
+        <w:ind w:left="5760" w:hanging="360"/>
+      </w:pPr>
+      <w:rPr>
+        <w:rFonts w:ascii="Symbol" w:hAnsi="Symbol" w:hint="default"/>
+        <w:sz w:val="20"/>
+      </w:rPr>
+    </w:lvl>
+    <w:lvl w:ilvl="8" w:tentative="1">
+      <w:start w:val="1"/>
+      <w:numFmt w:val="bullet"/>
+      <w:lvlText w:val=""/>
+      <w:lvlJc w:val="left"/>
+      <w:pPr>
+        <w:tabs>
+          <w:tab w:val="num" w:pos="6480"/>
+        </w:tabs>
+        <w:ind w:left="6480" w:hanging="360"/>
+      </w:pPr>
+      <w:rPr>
+        <w:rFonts w:ascii="Symbol" w:hAnsi="Symbol" w:hint="default"/>
+        <w:sz w:val="20"/>
+      </w:rPr>
+    </w:lvl>
+  </w:abstractNum>
+  <w:abstractNum w:abstractNumId="22" w15:restartNumberingAfterBreak="0">
+    <w:nsid w:val="7D45106D"/>
+    <w:multiLevelType w:val="multilevel"/>
+    <w:tmpl w:val="CF02F5AA"/>
+    <w:lvl w:ilvl="0">
+      <w:start w:val="1"/>
+      <w:numFmt w:val="bullet"/>
+      <w:lvlText w:val=""/>
+      <w:lvlJc w:val="left"/>
+      <w:pPr>
+        <w:tabs>
+          <w:tab w:val="num" w:pos="720"/>
+        </w:tabs>
+        <w:ind w:left="720" w:hanging="360"/>
+      </w:pPr>
+      <w:rPr>
+        <w:rFonts w:ascii="Symbol" w:hAnsi="Symbol" w:hint="default"/>
+        <w:sz w:val="20"/>
+      </w:rPr>
+    </w:lvl>
+    <w:lvl w:ilvl="1" w:tentative="1">
+      <w:start w:val="1"/>
+      <w:numFmt w:val="bullet"/>
+      <w:lvlText w:val=""/>
+      <w:lvlJc w:val="left"/>
+      <w:pPr>
+        <w:tabs>
+          <w:tab w:val="num" w:pos="1440"/>
+        </w:tabs>
+        <w:ind w:left="1440" w:hanging="360"/>
+      </w:pPr>
+      <w:rPr>
+        <w:rFonts w:ascii="Symbol" w:hAnsi="Symbol" w:hint="default"/>
+        <w:sz w:val="20"/>
+      </w:rPr>
+    </w:lvl>
+    <w:lvl w:ilvl="2" w:tentative="1">
+      <w:start w:val="1"/>
+      <w:numFmt w:val="bullet"/>
+      <w:lvlText w:val=""/>
+      <w:lvlJc w:val="left"/>
+      <w:pPr>
+        <w:tabs>
+          <w:tab w:val="num" w:pos="2160"/>
+        </w:tabs>
+        <w:ind w:left="2160" w:hanging="360"/>
+      </w:pPr>
+      <w:rPr>
+        <w:rFonts w:ascii="Symbol" w:hAnsi="Symbol" w:hint="default"/>
+        <w:sz w:val="20"/>
+      </w:rPr>
+    </w:lvl>
+    <w:lvl w:ilvl="3" w:tentative="1">
+      <w:start w:val="1"/>
+      <w:numFmt w:val="bullet"/>
+      <w:lvlText w:val=""/>
+      <w:lvlJc w:val="left"/>
+      <w:pPr>
+        <w:tabs>
+          <w:tab w:val="num" w:pos="2880"/>
+        </w:tabs>
+        <w:ind w:left="2880" w:hanging="360"/>
+      </w:pPr>
+      <w:rPr>
+        <w:rFonts w:ascii="Symbol" w:hAnsi="Symbol" w:hint="default"/>
+        <w:sz w:val="20"/>
+      </w:rPr>
+    </w:lvl>
+    <w:lvl w:ilvl="4" w:tentative="1">
+      <w:start w:val="1"/>
+      <w:numFmt w:val="bullet"/>
+      <w:lvlText w:val=""/>
+      <w:lvlJc w:val="left"/>
+      <w:pPr>
+        <w:tabs>
+          <w:tab w:val="num" w:pos="3600"/>
+        </w:tabs>
+        <w:ind w:left="3600" w:hanging="360"/>
+      </w:pPr>
+      <w:rPr>
+        <w:rFonts w:ascii="Symbol" w:hAnsi="Symbol" w:hint="default"/>
+        <w:sz w:val="20"/>
+      </w:rPr>
+    </w:lvl>
+    <w:lvl w:ilvl="5" w:tentative="1">
+      <w:start w:val="1"/>
+      <w:numFmt w:val="bullet"/>
+      <w:lvlText w:val=""/>
+      <w:lvlJc w:val="left"/>
+      <w:pPr>
+        <w:tabs>
+          <w:tab w:val="num" w:pos="4320"/>
+        </w:tabs>
+        <w:ind w:left="4320" w:hanging="360"/>
+      </w:pPr>
+      <w:rPr>
+        <w:rFonts w:ascii="Symbol" w:hAnsi="Symbol" w:hint="default"/>
+        <w:sz w:val="20"/>
+      </w:rPr>
+    </w:lvl>
+    <w:lvl w:ilvl="6" w:tentative="1">
+      <w:start w:val="1"/>
+      <w:numFmt w:val="bullet"/>
+      <w:lvlText w:val=""/>
+      <w:lvlJc w:val="left"/>
+      <w:pPr>
+        <w:tabs>
+          <w:tab w:val="num" w:pos="5040"/>
+        </w:tabs>
+        <w:ind w:left="5040" w:hanging="360"/>
+      </w:pPr>
+      <w:rPr>
+        <w:rFonts w:ascii="Symbol" w:hAnsi="Symbol" w:hint="default"/>
+        <w:sz w:val="20"/>
+      </w:rPr>
+    </w:lvl>
+    <w:lvl w:ilvl="7" w:tentative="1">
+      <w:start w:val="1"/>
+      <w:numFmt w:val="bullet"/>
+      <w:lvlText w:val=""/>
+      <w:lvlJc w:val="left"/>
+      <w:pPr>
+        <w:tabs>
+          <w:tab w:val="num" w:pos="5760"/>
+        </w:tabs>
+        <w:ind w:left="5760" w:hanging="360"/>
+      </w:pPr>
+      <w:rPr>
+        <w:rFonts w:ascii="Symbol" w:hAnsi="Symbol" w:hint="default"/>
+        <w:sz w:val="20"/>
+      </w:rPr>
+    </w:lvl>
+    <w:lvl w:ilvl="8" w:tentative="1">
+      <w:start w:val="1"/>
+      <w:numFmt w:val="bullet"/>
+      <w:lvlText w:val=""/>
+      <w:lvlJc w:val="left"/>
+      <w:pPr>
+        <w:tabs>
+          <w:tab w:val="num" w:pos="6480"/>
+        </w:tabs>
+        <w:ind w:left="6480" w:hanging="360"/>
+      </w:pPr>
+      <w:rPr>
+        <w:rFonts w:ascii="Symbol" w:hAnsi="Symbol" w:hint="default"/>
+        <w:sz w:val="20"/>
+      </w:rPr>
+    </w:lvl>
+  </w:abstractNum>
+  <w:num w:numId="1" w16cid:durableId="240916756">
+    <w:abstractNumId w:val="13"/>
+  </w:num>
+  <w:num w:numId="2" w16cid:durableId="90593147">
+    <w:abstractNumId w:val="5"/>
+  </w:num>
+  <w:num w:numId="3" w16cid:durableId="1183394958">
+    <w:abstractNumId w:val="7"/>
+  </w:num>
+  <w:num w:numId="4" w16cid:durableId="109248512">
+    <w:abstractNumId w:val="22"/>
+  </w:num>
+  <w:num w:numId="5" w16cid:durableId="1184051055">
+    <w:abstractNumId w:val="19"/>
+  </w:num>
+  <w:num w:numId="6" w16cid:durableId="1415318616">
+    <w:abstractNumId w:val="11"/>
+  </w:num>
+  <w:num w:numId="7" w16cid:durableId="2005232064">
+    <w:abstractNumId w:val="1"/>
+  </w:num>
+  <w:num w:numId="8" w16cid:durableId="1875535928">
+    <w:abstractNumId w:val="21"/>
+  </w:num>
+  <w:num w:numId="9" w16cid:durableId="1926571056">
+    <w:abstractNumId w:val="4"/>
+  </w:num>
+  <w:num w:numId="10" w16cid:durableId="1017150769">
+    <w:abstractNumId w:val="15"/>
+  </w:num>
+  <w:num w:numId="11" w16cid:durableId="1944411060">
+    <w:abstractNumId w:val="17"/>
+  </w:num>
+  <w:num w:numId="12" w16cid:durableId="1643345809">
+    <w:abstractNumId w:val="12"/>
+  </w:num>
+  <w:num w:numId="13" w16cid:durableId="1736120603">
+    <w:abstractNumId w:val="6"/>
+  </w:num>
+  <w:num w:numId="14" w16cid:durableId="1749618890">
+    <w:abstractNumId w:val="8"/>
+  </w:num>
+  <w:num w:numId="15" w16cid:durableId="1133789871">
+    <w:abstractNumId w:val="16"/>
+  </w:num>
+  <w:num w:numId="16" w16cid:durableId="1716587951">
+    <w:abstractNumId w:val="14"/>
+  </w:num>
+  <w:num w:numId="17" w16cid:durableId="627785391">
+    <w:abstractNumId w:val="10"/>
+  </w:num>
+  <w:num w:numId="18" w16cid:durableId="401490027">
+    <w:abstractNumId w:val="20"/>
+  </w:num>
+  <w:num w:numId="19" w16cid:durableId="294600119">
+    <w:abstractNumId w:val="0"/>
+  </w:num>
+  <w:num w:numId="20" w16cid:durableId="1872377490">
+    <w:abstractNumId w:val="9"/>
+  </w:num>
+  <w:num w:numId="21" w16cid:durableId="236869828">
+    <w:abstractNumId w:val="18"/>
+  </w:num>
+  <w:num w:numId="22" w16cid:durableId="466551227">
+    <w:abstractNumId w:val="3"/>
+  </w:num>
+  <w:num w:numId="23" w16cid:durableId="1965228686">
+    <w:abstractNumId w:val="2"/>
+  </w:num>
+</w:numbering>
 </file>
 
 <file path=word/styles.xml><?xml version="1.0" encoding="utf-8"?>
@@ -445,7 +4862,6 @@
     <w:next w:val="Normal"/>
     <w:link w:val="Heading2Char"/>
     <w:uiPriority w:val="9"/>
-    <w:semiHidden/>
     <w:unhideWhenUsed/>
     <w:qFormat/>
     <w:rsid w:val="00013C6B"/>
@@ -620,7 +5036,6 @@
   <w:style w:type="character" w:default="1" w:styleId="DefaultParagraphFont">
     <w:name w:val="Default Paragraph Font"/>
     <w:uiPriority w:val="1"/>
-    <w:semiHidden/>
     <w:unhideWhenUsed/>
   </w:style>
   <w:style w:type="table" w:default="1" w:styleId="TableNormal">
@@ -662,7 +5077,6 @@
     <w:basedOn w:val="DefaultParagraphFont"/>
     <w:link w:val="Heading2"/>
     <w:uiPriority w:val="9"/>
-    <w:semiHidden/>
     <w:rsid w:val="00013C6B"/>
     <w:rPr>
       <w:rFonts w:asciiTheme="majorHAnsi" w:eastAsiaTheme="majorEastAsia" w:hAnsiTheme="majorHAnsi" w:cstheme="majorBidi"/>
@@ -932,6 +5346,29 @@
       <w:smallCaps/>
       <w:color w:val="0F4761" w:themeColor="accent1" w:themeShade="BF"/>
       <w:spacing w:val="5"/>
+    </w:rPr>
+  </w:style>
+  <w:style w:type="character" w:styleId="Hyperlink">
+    <w:name w:val="Hyperlink"/>
+    <w:basedOn w:val="DefaultParagraphFont"/>
+    <w:uiPriority w:val="99"/>
+    <w:unhideWhenUsed/>
+    <w:rsid w:val="00782CEB"/>
+    <w:rPr>
+      <w:color w:val="467886" w:themeColor="hyperlink"/>
+      <w:u w:val="single"/>
+    </w:rPr>
+  </w:style>
+  <w:style w:type="character" w:styleId="UnresolvedMention">
+    <w:name w:val="Unresolved Mention"/>
+    <w:basedOn w:val="DefaultParagraphFont"/>
+    <w:uiPriority w:val="99"/>
+    <w:semiHidden/>
+    <w:unhideWhenUsed/>
+    <w:rsid w:val="00782CEB"/>
+    <w:rPr>
+      <w:color w:val="605E5C"/>
+      <w:shd w:val="clear" w:color="auto" w:fill="E1DFDD"/>
     </w:rPr>
   </w:style>
 </w:styles>

</xml_diff>

<commit_message>
Additional edits to handout.
</commit_message>
<xml_diff>
--- a/docs/git_handout_jan_datcon.docx
+++ b/docs/git_handout_jan_datcon.docx
@@ -142,7 +142,7 @@
         </w:numPr>
       </w:pPr>
       <w:r>
-        <w:t>Follow the prompts to create your personal account.</w:t>
+        <w:t>Follow the prompts to create your account.</w:t>
       </w:r>
     </w:p>
     <w:p>
@@ -163,7 +163,13 @@
         <w:pStyle w:val="Heading2"/>
       </w:pPr>
       <w:r>
-        <w:t>Connecting Git/GitHub to RStudio</w:t>
+        <w:t>Connecting Git/GitHub</w:t>
+      </w:r>
+      <w:r>
+        <w:t xml:space="preserve"> and</w:t>
+      </w:r>
+      <w:r>
+        <w:t xml:space="preserve"> RStudio</w:t>
       </w:r>
     </w:p>
     <w:p>
@@ -174,10 +180,19 @@
         <w:t>integrated</w:t>
       </w:r>
       <w:r>
-        <w:t xml:space="preserve"> within RStudio, Jennifer Bryan has an incredibly helpful guide for setting this up. The guide also includes information on installing Git. We recommend walking through this guide step-by-step. </w:t>
+        <w:t xml:space="preserve"> within RStudio, Jennifer Bryan has an incredibly helpful guide for setting this up. The guide also includes information on installing Git</w:t>
+      </w:r>
+      <w:r>
+        <w:t xml:space="preserve"> as well as lots of troubleshooting tips</w:t>
+      </w:r>
+      <w:r>
+        <w:t xml:space="preserve">. We recommend walking through this guide step-by-step. </w:t>
       </w:r>
     </w:p>
     <w:p>
+      <w:r>
+        <w:t xml:space="preserve">Link to guide here: </w:t>
+      </w:r>
       <w:hyperlink r:id="rId8" w:history="1">
         <w:r>
           <w:rPr>
@@ -231,7 +246,8 @@
     </w:p>
     <w:tbl>
       <w:tblPr>
-        <w:tblW w:w="0" w:type="dxa"/>
+        <w:tblW w:w="9323" w:type="dxa"/>
+        <w:tblInd w:w="-8" w:type="dxa"/>
         <w:tblBorders>
           <w:top w:val="outset" w:sz="6" w:space="0" w:color="auto"/>
           <w:left w:val="outset" w:sz="6" w:space="0" w:color="auto"/>
@@ -245,12 +261,15 @@
         <w:tblLook w:val="04A0" w:firstRow="1" w:lastRow="0" w:firstColumn="1" w:lastColumn="0" w:noHBand="0" w:noVBand="1"/>
       </w:tblPr>
       <w:tblGrid>
+        <w:gridCol w:w="8"/>
         <w:gridCol w:w="3105"/>
         <w:gridCol w:w="1095"/>
         <w:gridCol w:w="5115"/>
       </w:tblGrid>
       <w:tr>
         <w:trPr>
+          <w:gridBefore w:val="1"/>
+          <w:wBefore w:w="8" w:type="dxa"/>
           <w:trHeight w:val="300"/>
         </w:trPr>
         <w:tc>
@@ -271,10 +290,14 @@
                 <w:b/>
                 <w:bCs/>
               </w:rPr>
-              <w:t>Course</w:t>
+              <w:t>Cours</w:t>
             </w:r>
             <w:r>
-              <w:t> </w:t>
+              <w:rPr>
+                <w:b/>
+                <w:bCs/>
+              </w:rPr>
+              <w:t>e Title &amp; Link</w:t>
             </w:r>
           </w:p>
         </w:tc>
@@ -331,6 +354,8 @@
       </w:tr>
       <w:tr>
         <w:trPr>
+          <w:gridBefore w:val="1"/>
+          <w:wBefore w:w="8" w:type="dxa"/>
           <w:trHeight w:val="300"/>
         </w:trPr>
         <w:tc>
@@ -350,118 +375,6 @@
               <w:spacing w:after="0"/>
             </w:pPr>
             <w:hyperlink r:id="rId9" w:tgtFrame="_blank" w:history="1">
-              <w:r>
-                <w:rPr>
-                  <w:rStyle w:val="Hyperlink"/>
-                </w:rPr>
-                <w:t>Introduction to Git</w:t>
-              </w:r>
-            </w:hyperlink>
-            <w:r>
-              <w:t> </w:t>
-            </w:r>
-          </w:p>
-        </w:tc>
-        <w:tc>
-          <w:tcPr>
-            <w:tcW w:w="1095" w:type="dxa"/>
-            <w:tcBorders>
-              <w:top w:val="single" w:sz="6" w:space="0" w:color="auto"/>
-              <w:left w:val="single" w:sz="6" w:space="0" w:color="auto"/>
-              <w:bottom w:val="single" w:sz="6" w:space="0" w:color="auto"/>
-              <w:right w:val="single" w:sz="6" w:space="0" w:color="auto"/>
-            </w:tcBorders>
-            <w:shd w:val="clear" w:color="auto" w:fill="auto"/>
-            <w:hideMark/>
-          </w:tcPr>
-          <w:p>
-            <w:pPr>
-              <w:spacing w:after="0"/>
-            </w:pPr>
-            <w:r>
-              <w:t xml:space="preserve">1 </w:t>
-            </w:r>
-            <w:proofErr w:type="spellStart"/>
-            <w:r>
-              <w:t>hr</w:t>
-            </w:r>
-            <w:proofErr w:type="spellEnd"/>
-            <w:r>
-              <w:t> </w:t>
-            </w:r>
-          </w:p>
-        </w:tc>
-        <w:tc>
-          <w:tcPr>
-            <w:tcW w:w="5115" w:type="dxa"/>
-            <w:tcBorders>
-              <w:top w:val="single" w:sz="6" w:space="0" w:color="auto"/>
-              <w:left w:val="single" w:sz="6" w:space="0" w:color="auto"/>
-              <w:bottom w:val="single" w:sz="6" w:space="0" w:color="auto"/>
-              <w:right w:val="single" w:sz="6" w:space="0" w:color="auto"/>
-            </w:tcBorders>
-            <w:shd w:val="clear" w:color="auto" w:fill="auto"/>
-            <w:hideMark/>
-          </w:tcPr>
-          <w:p>
-            <w:pPr>
-              <w:numPr>
-                <w:ilvl w:val="0"/>
-                <w:numId w:val="4"/>
-              </w:numPr>
-              <w:spacing w:after="0"/>
-            </w:pPr>
-            <w:r>
-              <w:t>Basics, Installation, Configuration </w:t>
-            </w:r>
-          </w:p>
-          <w:p>
-            <w:pPr>
-              <w:numPr>
-                <w:ilvl w:val="0"/>
-                <w:numId w:val="5"/>
-              </w:numPr>
-              <w:spacing w:after="0"/>
-            </w:pPr>
-            <w:r>
-              <w:t>Text Editors </w:t>
-            </w:r>
-          </w:p>
-          <w:p>
-            <w:pPr>
-              <w:numPr>
-                <w:ilvl w:val="0"/>
-                <w:numId w:val="6"/>
-              </w:numPr>
-              <w:spacing w:after="0"/>
-            </w:pPr>
-            <w:r>
-              <w:t>Git Repositories </w:t>
-            </w:r>
-          </w:p>
-        </w:tc>
-      </w:tr>
-      <w:tr>
-        <w:trPr>
-          <w:trHeight w:val="300"/>
-        </w:trPr>
-        <w:tc>
-          <w:tcPr>
-            <w:tcW w:w="3105" w:type="dxa"/>
-            <w:tcBorders>
-              <w:top w:val="single" w:sz="6" w:space="0" w:color="auto"/>
-              <w:left w:val="single" w:sz="6" w:space="0" w:color="auto"/>
-              <w:bottom w:val="single" w:sz="6" w:space="0" w:color="auto"/>
-              <w:right w:val="single" w:sz="6" w:space="0" w:color="auto"/>
-            </w:tcBorders>
-            <w:shd w:val="clear" w:color="auto" w:fill="auto"/>
-            <w:hideMark/>
-          </w:tcPr>
-          <w:p>
-            <w:pPr>
-              <w:spacing w:after="0"/>
-            </w:pPr>
-            <w:hyperlink r:id="rId10" w:tgtFrame="_blank" w:history="1">
               <w:r>
                 <w:rPr>
                   <w:rStyle w:val="Hyperlink"/>
@@ -567,6 +480,8 @@
       </w:tr>
       <w:tr>
         <w:trPr>
+          <w:gridBefore w:val="1"/>
+          <w:wBefore w:w="8" w:type="dxa"/>
           <w:trHeight w:val="300"/>
         </w:trPr>
         <w:tc>
@@ -585,119 +500,7 @@
             <w:pPr>
               <w:spacing w:after="0"/>
             </w:pPr>
-            <w:hyperlink r:id="rId11" w:tgtFrame="_blank" w:history="1">
-              <w:r>
-                <w:rPr>
-                  <w:rStyle w:val="Hyperlink"/>
-                </w:rPr>
-                <w:t>Git &amp; GitHub: Using GitHub for Source Code Management</w:t>
-              </w:r>
-            </w:hyperlink>
-            <w:r>
-              <w:t> </w:t>
-            </w:r>
-          </w:p>
-        </w:tc>
-        <w:tc>
-          <w:tcPr>
-            <w:tcW w:w="1095" w:type="dxa"/>
-            <w:tcBorders>
-              <w:top w:val="single" w:sz="6" w:space="0" w:color="auto"/>
-              <w:left w:val="single" w:sz="6" w:space="0" w:color="auto"/>
-              <w:bottom w:val="single" w:sz="6" w:space="0" w:color="auto"/>
-              <w:right w:val="single" w:sz="6" w:space="0" w:color="auto"/>
-            </w:tcBorders>
-            <w:shd w:val="clear" w:color="auto" w:fill="auto"/>
-            <w:hideMark/>
-          </w:tcPr>
-          <w:p>
-            <w:pPr>
-              <w:spacing w:after="0"/>
-            </w:pPr>
-            <w:r>
-              <w:t xml:space="preserve">1.5 </w:t>
-            </w:r>
-            <w:proofErr w:type="spellStart"/>
-            <w:r>
-              <w:t>hrs</w:t>
-            </w:r>
-            <w:proofErr w:type="spellEnd"/>
-            <w:r>
-              <w:t> </w:t>
-            </w:r>
-          </w:p>
-        </w:tc>
-        <w:tc>
-          <w:tcPr>
-            <w:tcW w:w="5115" w:type="dxa"/>
-            <w:tcBorders>
-              <w:top w:val="single" w:sz="6" w:space="0" w:color="auto"/>
-              <w:left w:val="single" w:sz="6" w:space="0" w:color="auto"/>
-              <w:bottom w:val="single" w:sz="6" w:space="0" w:color="auto"/>
-              <w:right w:val="single" w:sz="6" w:space="0" w:color="auto"/>
-            </w:tcBorders>
-            <w:shd w:val="clear" w:color="auto" w:fill="auto"/>
-            <w:hideMark/>
-          </w:tcPr>
-          <w:p>
-            <w:pPr>
-              <w:numPr>
-                <w:ilvl w:val="0"/>
-                <w:numId w:val="11"/>
-              </w:numPr>
-              <w:spacing w:after="0"/>
-            </w:pPr>
-            <w:r>
-              <w:t>Pull Requests </w:t>
-            </w:r>
-          </w:p>
-          <w:p>
-            <w:pPr>
-              <w:numPr>
-                <w:ilvl w:val="0"/>
-                <w:numId w:val="12"/>
-              </w:numPr>
-              <w:spacing w:after="0"/>
-            </w:pPr>
-            <w:r>
-              <w:t>Merge Conflicts </w:t>
-            </w:r>
-          </w:p>
-          <w:p>
-            <w:pPr>
-              <w:numPr>
-                <w:ilvl w:val="0"/>
-                <w:numId w:val="13"/>
-              </w:numPr>
-              <w:spacing w:after="0"/>
-            </w:pPr>
-            <w:r>
-              <w:t>Project Management Features </w:t>
-            </w:r>
-          </w:p>
-        </w:tc>
-      </w:tr>
-      <w:tr>
-        <w:trPr>
-          <w:trHeight w:val="300"/>
-        </w:trPr>
-        <w:tc>
-          <w:tcPr>
-            <w:tcW w:w="3105" w:type="dxa"/>
-            <w:tcBorders>
-              <w:top w:val="single" w:sz="6" w:space="0" w:color="auto"/>
-              <w:left w:val="single" w:sz="6" w:space="0" w:color="auto"/>
-              <w:bottom w:val="single" w:sz="6" w:space="0" w:color="auto"/>
-              <w:right w:val="single" w:sz="6" w:space="0" w:color="auto"/>
-            </w:tcBorders>
-            <w:shd w:val="clear" w:color="auto" w:fill="auto"/>
-            <w:hideMark/>
-          </w:tcPr>
-          <w:p>
-            <w:pPr>
-              <w:spacing w:after="0"/>
-            </w:pPr>
-            <w:hyperlink r:id="rId12" w:tgtFrame="_blank" w:history="1">
+            <w:hyperlink r:id="rId10" w:tgtFrame="_blank" w:history="1">
               <w:r>
                 <w:rPr>
                   <w:rStyle w:val="Hyperlink"/>
@@ -807,6 +610,121 @@
         </w:trPr>
         <w:tc>
           <w:tcPr>
+            <w:tcW w:w="3113" w:type="dxa"/>
+            <w:gridSpan w:val="2"/>
+            <w:tcBorders>
+              <w:top w:val="single" w:sz="6" w:space="0" w:color="auto"/>
+              <w:left w:val="single" w:sz="6" w:space="0" w:color="auto"/>
+              <w:bottom w:val="single" w:sz="6" w:space="0" w:color="auto"/>
+              <w:right w:val="single" w:sz="6" w:space="0" w:color="auto"/>
+            </w:tcBorders>
+            <w:shd w:val="clear" w:color="auto" w:fill="auto"/>
+            <w:hideMark/>
+          </w:tcPr>
+          <w:p>
+            <w:pPr>
+              <w:spacing w:after="0"/>
+            </w:pPr>
+            <w:hyperlink r:id="rId11" w:tgtFrame="_blank" w:history="1">
+              <w:r>
+                <w:rPr>
+                  <w:rStyle w:val="Hyperlink"/>
+                </w:rPr>
+                <w:t>Git &amp; GitHub: Using GitHub for Source Code Management</w:t>
+              </w:r>
+            </w:hyperlink>
+            <w:r>
+              <w:t> </w:t>
+            </w:r>
+          </w:p>
+        </w:tc>
+        <w:tc>
+          <w:tcPr>
+            <w:tcW w:w="1095" w:type="dxa"/>
+            <w:tcBorders>
+              <w:top w:val="single" w:sz="6" w:space="0" w:color="auto"/>
+              <w:left w:val="single" w:sz="6" w:space="0" w:color="auto"/>
+              <w:bottom w:val="single" w:sz="6" w:space="0" w:color="auto"/>
+              <w:right w:val="single" w:sz="6" w:space="0" w:color="auto"/>
+            </w:tcBorders>
+            <w:shd w:val="clear" w:color="auto" w:fill="auto"/>
+            <w:hideMark/>
+          </w:tcPr>
+          <w:p>
+            <w:pPr>
+              <w:spacing w:after="0"/>
+            </w:pPr>
+            <w:r>
+              <w:t xml:space="preserve">1.5 </w:t>
+            </w:r>
+            <w:proofErr w:type="spellStart"/>
+            <w:r>
+              <w:t>hrs</w:t>
+            </w:r>
+            <w:proofErr w:type="spellEnd"/>
+            <w:r>
+              <w:t> </w:t>
+            </w:r>
+          </w:p>
+        </w:tc>
+        <w:tc>
+          <w:tcPr>
+            <w:tcW w:w="5115" w:type="dxa"/>
+            <w:tcBorders>
+              <w:top w:val="single" w:sz="6" w:space="0" w:color="auto"/>
+              <w:left w:val="single" w:sz="6" w:space="0" w:color="auto"/>
+              <w:bottom w:val="single" w:sz="6" w:space="0" w:color="auto"/>
+              <w:right w:val="single" w:sz="6" w:space="0" w:color="auto"/>
+            </w:tcBorders>
+            <w:shd w:val="clear" w:color="auto" w:fill="auto"/>
+            <w:hideMark/>
+          </w:tcPr>
+          <w:p>
+            <w:pPr>
+              <w:numPr>
+                <w:ilvl w:val="0"/>
+                <w:numId w:val="11"/>
+              </w:numPr>
+              <w:spacing w:after="0"/>
+            </w:pPr>
+            <w:r>
+              <w:t>Pull Requests </w:t>
+            </w:r>
+          </w:p>
+          <w:p>
+            <w:pPr>
+              <w:numPr>
+                <w:ilvl w:val="0"/>
+                <w:numId w:val="12"/>
+              </w:numPr>
+              <w:spacing w:after="0"/>
+            </w:pPr>
+            <w:r>
+              <w:t>Merge Conflicts </w:t>
+            </w:r>
+          </w:p>
+          <w:p>
+            <w:pPr>
+              <w:numPr>
+                <w:ilvl w:val="0"/>
+                <w:numId w:val="13"/>
+              </w:numPr>
+              <w:spacing w:after="0"/>
+            </w:pPr>
+            <w:r>
+              <w:t>Project Management Features </w:t>
+            </w:r>
+          </w:p>
+        </w:tc>
+      </w:tr>
+      <w:tr>
+        <w:trPr>
+          <w:gridBefore w:val="1"/>
+          <w:wBefore w:w="8" w:type="dxa"/>
+          <w:trHeight w:val="300"/>
+        </w:trPr>
+        <w:tc>
+          <w:tcPr>
             <w:tcW w:w="3105" w:type="dxa"/>
             <w:tcBorders>
               <w:top w:val="single" w:sz="6" w:space="0" w:color="auto"/>
@@ -821,7 +739,7 @@
             <w:pPr>
               <w:spacing w:after="0"/>
             </w:pPr>
-            <w:hyperlink r:id="rId13" w:tgtFrame="_blank" w:history="1">
+            <w:hyperlink r:id="rId12" w:tgtFrame="_blank" w:history="1">
               <w:r>
                 <w:rPr>
                   <w:rStyle w:val="Hyperlink"/>
@@ -915,6 +833,121 @@
       </w:tr>
       <w:tr>
         <w:trPr>
+          <w:trHeight w:val="300"/>
+        </w:trPr>
+        <w:tc>
+          <w:tcPr>
+            <w:tcW w:w="3113" w:type="dxa"/>
+            <w:gridSpan w:val="2"/>
+            <w:tcBorders>
+              <w:top w:val="single" w:sz="6" w:space="0" w:color="auto"/>
+              <w:left w:val="single" w:sz="6" w:space="0" w:color="auto"/>
+              <w:bottom w:val="single" w:sz="6" w:space="0" w:color="auto"/>
+              <w:right w:val="single" w:sz="6" w:space="0" w:color="auto"/>
+            </w:tcBorders>
+            <w:shd w:val="clear" w:color="auto" w:fill="auto"/>
+            <w:hideMark/>
+          </w:tcPr>
+          <w:p>
+            <w:pPr>
+              <w:spacing w:after="0"/>
+            </w:pPr>
+            <w:hyperlink r:id="rId13" w:tgtFrame="_blank" w:history="1">
+              <w:r>
+                <w:rPr>
+                  <w:rStyle w:val="Hyperlink"/>
+                </w:rPr>
+                <w:t>Introduction to Git</w:t>
+              </w:r>
+            </w:hyperlink>
+            <w:r>
+              <w:t> </w:t>
+            </w:r>
+          </w:p>
+        </w:tc>
+        <w:tc>
+          <w:tcPr>
+            <w:tcW w:w="1095" w:type="dxa"/>
+            <w:tcBorders>
+              <w:top w:val="single" w:sz="6" w:space="0" w:color="auto"/>
+              <w:left w:val="single" w:sz="6" w:space="0" w:color="auto"/>
+              <w:bottom w:val="single" w:sz="6" w:space="0" w:color="auto"/>
+              <w:right w:val="single" w:sz="6" w:space="0" w:color="auto"/>
+            </w:tcBorders>
+            <w:shd w:val="clear" w:color="auto" w:fill="auto"/>
+            <w:hideMark/>
+          </w:tcPr>
+          <w:p>
+            <w:pPr>
+              <w:spacing w:after="0"/>
+            </w:pPr>
+            <w:r>
+              <w:t xml:space="preserve">1 </w:t>
+            </w:r>
+            <w:proofErr w:type="spellStart"/>
+            <w:r>
+              <w:t>hr</w:t>
+            </w:r>
+            <w:proofErr w:type="spellEnd"/>
+            <w:r>
+              <w:t> </w:t>
+            </w:r>
+          </w:p>
+        </w:tc>
+        <w:tc>
+          <w:tcPr>
+            <w:tcW w:w="5115" w:type="dxa"/>
+            <w:tcBorders>
+              <w:top w:val="single" w:sz="6" w:space="0" w:color="auto"/>
+              <w:left w:val="single" w:sz="6" w:space="0" w:color="auto"/>
+              <w:bottom w:val="single" w:sz="6" w:space="0" w:color="auto"/>
+              <w:right w:val="single" w:sz="6" w:space="0" w:color="auto"/>
+            </w:tcBorders>
+            <w:shd w:val="clear" w:color="auto" w:fill="auto"/>
+            <w:hideMark/>
+          </w:tcPr>
+          <w:p>
+            <w:pPr>
+              <w:numPr>
+                <w:ilvl w:val="0"/>
+                <w:numId w:val="4"/>
+              </w:numPr>
+              <w:spacing w:after="0"/>
+            </w:pPr>
+            <w:r>
+              <w:t>Basics, Installation, Configuration </w:t>
+            </w:r>
+          </w:p>
+          <w:p>
+            <w:pPr>
+              <w:numPr>
+                <w:ilvl w:val="0"/>
+                <w:numId w:val="5"/>
+              </w:numPr>
+              <w:spacing w:after="0"/>
+            </w:pPr>
+            <w:r>
+              <w:t>Text Editors </w:t>
+            </w:r>
+          </w:p>
+          <w:p>
+            <w:pPr>
+              <w:numPr>
+                <w:ilvl w:val="0"/>
+                <w:numId w:val="6"/>
+              </w:numPr>
+              <w:spacing w:after="0"/>
+            </w:pPr>
+            <w:r>
+              <w:t>Git Repositories </w:t>
+            </w:r>
+          </w:p>
+        </w:tc>
+      </w:tr>
+      <w:tr>
+        <w:trPr>
+          <w:gridBefore w:val="1"/>
+          <w:wBefore w:w="8" w:type="dxa"/>
           <w:trHeight w:val="300"/>
         </w:trPr>
         <w:tc>
@@ -5371,6 +5404,18 @@
       <w:shd w:val="clear" w:color="auto" w:fill="E1DFDD"/>
     </w:rPr>
   </w:style>
+  <w:style w:type="character" w:styleId="FollowedHyperlink">
+    <w:name w:val="FollowedHyperlink"/>
+    <w:basedOn w:val="DefaultParagraphFont"/>
+    <w:uiPriority w:val="99"/>
+    <w:semiHidden/>
+    <w:unhideWhenUsed/>
+    <w:rsid w:val="009A597B"/>
+    <w:rPr>
+      <w:color w:val="96607D" w:themeColor="followedHyperlink"/>
+      <w:u w:val="single"/>
+    </w:rPr>
+  </w:style>
 </w:styles>
 </file>
 

</xml_diff>

<commit_message>
Correcting spelling of Percipio.
</commit_message>
<xml_diff>
--- a/docs/git_handout_jan_datcon.docx
+++ b/docs/git_handout_jan_datcon.docx
@@ -216,7 +216,13 @@
       </w:pPr>
       <w:proofErr w:type="spellStart"/>
       <w:r>
-        <w:t>Precipio</w:t>
+        <w:t>P</w:t>
+      </w:r>
+      <w:r>
+        <w:t>er</w:t>
+      </w:r>
+      <w:r>
+        <w:t>cipio</w:t>
       </w:r>
       <w:proofErr w:type="spellEnd"/>
       <w:r>
@@ -229,7 +235,13 @@
       </w:r>
       <w:proofErr w:type="spellStart"/>
       <w:r>
-        <w:t>Precipio</w:t>
+        <w:t>P</w:t>
+      </w:r>
+      <w:r>
+        <w:t>er</w:t>
+      </w:r>
+      <w:r>
+        <w:t>cipio</w:t>
       </w:r>
       <w:proofErr w:type="spellEnd"/>
       <w:r>

</xml_diff>

<commit_message>
Some additions/edits to the handout doc.
</commit_message>
<xml_diff>
--- a/docs/git_handout_jan_datcon.docx
+++ b/docs/git_handout_jan_datcon.docx
@@ -190,6 +190,11 @@
       </w:r>
     </w:p>
     <w:p>
+      <w:pPr>
+        <w:rPr>
+          <w:rStyle w:val="Hyperlink"/>
+        </w:rPr>
+      </w:pPr>
       <w:r>
         <w:t xml:space="preserve">Link to guide here: </w:t>
       </w:r>
@@ -206,6 +211,105 @@
             <w:rStyle w:val="Hyperlink"/>
           </w:rPr>
           <w:t>useR</w:t>
+        </w:r>
+        <w:proofErr w:type="spellEnd"/>
+      </w:hyperlink>
+    </w:p>
+    <w:p>
+      <w:r>
+        <w:t xml:space="preserve">Also, if you are </w:t>
+      </w:r>
+      <w:r>
+        <w:t>planning to use Git/GitHub in RStudio</w:t>
+      </w:r>
+      <w:r>
+        <w:t>,</w:t>
+      </w:r>
+      <w:r>
+        <w:t xml:space="preserve"> you will likely want </w:t>
+      </w:r>
+      <w:r>
+        <w:t xml:space="preserve">to </w:t>
+      </w:r>
+      <w:r>
+        <w:t xml:space="preserve">incorporate other </w:t>
+      </w:r>
+      <w:r>
+        <w:t xml:space="preserve">tools such maintaining the package environment </w:t>
+      </w:r>
+      <w:r>
+        <w:t xml:space="preserve">of your project (i.e., which libraries/packages </w:t>
+      </w:r>
+      <w:r>
+        <w:t xml:space="preserve">are used and their </w:t>
+      </w:r>
+      <w:r>
+        <w:t>versions)</w:t>
+      </w:r>
+      <w:r>
+        <w:t>.</w:t>
+      </w:r>
+      <w:r>
+        <w:t xml:space="preserve"> </w:t>
+      </w:r>
+      <w:r>
+        <w:t xml:space="preserve">The </w:t>
+      </w:r>
+      <w:proofErr w:type="spellStart"/>
+      <w:r>
+        <w:t>renv</w:t>
+      </w:r>
+      <w:proofErr w:type="spellEnd"/>
+      <w:r>
+        <w:t xml:space="preserve"> package is </w:t>
+      </w:r>
+      <w:r>
+        <w:t>integrated within a project’s settings in</w:t>
+      </w:r>
+      <w:r>
+        <w:t xml:space="preserve"> RStudio and can be used</w:t>
+      </w:r>
+      <w:r>
+        <w:t xml:space="preserve"> in conjunction with the Git/GitHub connection.</w:t>
+      </w:r>
+    </w:p>
+    <w:p>
+      <w:r>
+        <w:t xml:space="preserve">Link to the </w:t>
+      </w:r>
+      <w:proofErr w:type="spellStart"/>
+      <w:r>
+        <w:t>renv</w:t>
+      </w:r>
+      <w:proofErr w:type="spellEnd"/>
+      <w:r>
+        <w:t xml:space="preserve"> package here: </w:t>
+      </w:r>
+      <w:hyperlink r:id="rId9" w:history="1">
+        <w:r>
+          <w:rPr>
+            <w:rStyle w:val="Hyperlink"/>
+          </w:rPr>
+          <w:t xml:space="preserve">Introduction to </w:t>
+        </w:r>
+        <w:proofErr w:type="spellStart"/>
+        <w:r>
+          <w:rPr>
+            <w:rStyle w:val="Hyperlink"/>
+          </w:rPr>
+          <w:t>r</w:t>
+        </w:r>
+        <w:r>
+          <w:rPr>
+            <w:rStyle w:val="Hyperlink"/>
+          </w:rPr>
+          <w:t>e</w:t>
+        </w:r>
+        <w:r>
+          <w:rPr>
+            <w:rStyle w:val="Hyperlink"/>
+          </w:rPr>
+          <w:t>nv</w:t>
         </w:r>
         <w:proofErr w:type="spellEnd"/>
       </w:hyperlink>
@@ -386,7 +490,7 @@
             <w:pPr>
               <w:spacing w:after="0"/>
             </w:pPr>
-            <w:hyperlink r:id="rId9" w:tgtFrame="_blank" w:history="1">
+            <w:hyperlink r:id="rId10" w:tgtFrame="_blank" w:history="1">
               <w:r>
                 <w:rPr>
                   <w:rStyle w:val="Hyperlink"/>
@@ -512,7 +616,7 @@
             <w:pPr>
               <w:spacing w:after="0"/>
             </w:pPr>
-            <w:hyperlink r:id="rId10" w:tgtFrame="_blank" w:history="1">
+            <w:hyperlink r:id="rId11" w:tgtFrame="_blank" w:history="1">
               <w:r>
                 <w:rPr>
                   <w:rStyle w:val="Hyperlink"/>
@@ -637,7 +741,7 @@
             <w:pPr>
               <w:spacing w:after="0"/>
             </w:pPr>
-            <w:hyperlink r:id="rId11" w:tgtFrame="_blank" w:history="1">
+            <w:hyperlink r:id="rId12" w:tgtFrame="_blank" w:history="1">
               <w:r>
                 <w:rPr>
                   <w:rStyle w:val="Hyperlink"/>
@@ -751,7 +855,7 @@
             <w:pPr>
               <w:spacing w:after="0"/>
             </w:pPr>
-            <w:hyperlink r:id="rId12" w:tgtFrame="_blank" w:history="1">
+            <w:hyperlink r:id="rId13" w:tgtFrame="_blank" w:history="1">
               <w:r>
                 <w:rPr>
                   <w:rStyle w:val="Hyperlink"/>
@@ -864,7 +968,7 @@
             <w:pPr>
               <w:spacing w:after="0"/>
             </w:pPr>
-            <w:hyperlink r:id="rId13" w:tgtFrame="_blank" w:history="1">
+            <w:hyperlink r:id="rId14" w:tgtFrame="_blank" w:history="1">
               <w:r>
                 <w:rPr>
                   <w:rStyle w:val="Hyperlink"/>
@@ -978,7 +1082,7 @@
             <w:pPr>
               <w:spacing w:after="0"/>
             </w:pPr>
-            <w:hyperlink r:id="rId14" w:tgtFrame="_blank" w:history="1">
+            <w:hyperlink r:id="rId15" w:tgtFrame="_blank" w:history="1">
               <w:r>
                 <w:rPr>
                   <w:rStyle w:val="Hyperlink"/>
@@ -5081,6 +5185,7 @@
   <w:style w:type="character" w:default="1" w:styleId="DefaultParagraphFont">
     <w:name w:val="Default Paragraph Font"/>
     <w:uiPriority w:val="1"/>
+    <w:semiHidden/>
     <w:unhideWhenUsed/>
   </w:style>
   <w:style w:type="table" w:default="1" w:styleId="TableNormal">

</xml_diff>

<commit_message>
Added another resource that was missing in the handout.
</commit_message>
<xml_diff>
--- a/docs/git_handout_jan_datcon.docx
+++ b/docs/git_handout_jan_datcon.docx
@@ -173,6 +173,13 @@
       </w:r>
     </w:p>
     <w:p>
+      <w:pPr>
+        <w:pStyle w:val="ListParagraph"/>
+        <w:numPr>
+          <w:ilvl w:val="0"/>
+          <w:numId w:val="24"/>
+        </w:numPr>
+      </w:pPr>
       <w:r>
         <w:t xml:space="preserve">If you’re interested in using Git and GitHub </w:t>
       </w:r>
@@ -191,6 +198,7 @@
     </w:p>
     <w:p>
       <w:pPr>
+        <w:pStyle w:val="ListParagraph"/>
         <w:rPr>
           <w:rStyle w:val="Hyperlink"/>
         </w:rPr>
@@ -216,64 +224,127 @@
       </w:hyperlink>
     </w:p>
     <w:p>
-      <w:r>
-        <w:t xml:space="preserve">Also, if you are </w:t>
-      </w:r>
-      <w:r>
-        <w:t>planning to use Git/GitHub in RStudio</w:t>
-      </w:r>
-      <w:r>
-        <w:t>,</w:t>
-      </w:r>
-      <w:r>
-        <w:t xml:space="preserve"> you will likely want </w:t>
-      </w:r>
-      <w:r>
-        <w:t xml:space="preserve">to </w:t>
-      </w:r>
-      <w:r>
-        <w:t xml:space="preserve">incorporate other </w:t>
-      </w:r>
-      <w:r>
-        <w:t xml:space="preserve">tools such maintaining the package environment </w:t>
-      </w:r>
-      <w:r>
-        <w:t xml:space="preserve">of your project (i.e., which libraries/packages </w:t>
-      </w:r>
-      <w:r>
-        <w:t xml:space="preserve">are used and their </w:t>
-      </w:r>
-      <w:r>
-        <w:t>versions)</w:t>
-      </w:r>
-      <w:r>
-        <w:t>.</w:t>
-      </w:r>
-      <w:r>
-        <w:t xml:space="preserve"> </w:t>
-      </w:r>
-      <w:r>
-        <w:t xml:space="preserve">The </w:t>
-      </w:r>
-      <w:proofErr w:type="spellStart"/>
-      <w:r>
-        <w:t>renv</w:t>
-      </w:r>
-      <w:proofErr w:type="spellEnd"/>
-      <w:r>
-        <w:t xml:space="preserve"> package is </w:t>
-      </w:r>
-      <w:r>
-        <w:t>integrated within a project’s settings in</w:t>
-      </w:r>
-      <w:r>
-        <w:t xml:space="preserve"> RStudio and can be used</w:t>
-      </w:r>
-      <w:r>
-        <w:t xml:space="preserve"> in conjunction with the Git/GitHub connection.</w:t>
-      </w:r>
+      <w:pPr>
+        <w:pStyle w:val="ListParagraph"/>
+        <w:rPr>
+          <w:rStyle w:val="Hyperlink"/>
+        </w:rPr>
+      </w:pPr>
     </w:p>
     <w:p>
+      <w:pPr>
+        <w:pStyle w:val="ListParagraph"/>
+        <w:numPr>
+          <w:ilvl w:val="0"/>
+          <w:numId w:val="24"/>
+        </w:numPr>
+      </w:pPr>
+      <w:r>
+        <w:t>Before using Git/GitHu</w:t>
+      </w:r>
+      <w:r>
+        <w:t xml:space="preserve">b effectively with R/RStudio you will also need to be familiar with working within projects. </w:t>
+      </w:r>
+    </w:p>
+    <w:p>
+      <w:pPr>
+        <w:pStyle w:val="ListParagraph"/>
+      </w:pPr>
+      <w:r>
+        <w:t xml:space="preserve">If using projects in RStudio is new to </w:t>
+      </w:r>
+      <w:r>
+        <w:t>you</w:t>
+      </w:r>
+      <w:r>
+        <w:t xml:space="preserve">, review this link: </w:t>
+      </w:r>
+      <w:hyperlink r:id="rId9" w:history="1">
+        <w:r>
+          <w:rPr>
+            <w:rStyle w:val="Hyperlink"/>
+          </w:rPr>
+          <w:t>Workflow: Projects</w:t>
+        </w:r>
+      </w:hyperlink>
+    </w:p>
+    <w:p>
+      <w:pPr>
+        <w:pStyle w:val="ListParagraph"/>
+      </w:pPr>
+    </w:p>
+    <w:p>
+      <w:pPr>
+        <w:pStyle w:val="ListParagraph"/>
+        <w:numPr>
+          <w:ilvl w:val="0"/>
+          <w:numId w:val="24"/>
+        </w:numPr>
+      </w:pPr>
+      <w:r>
+        <w:t>Al</w:t>
+      </w:r>
+      <w:r>
+        <w:t xml:space="preserve">so, if you are </w:t>
+      </w:r>
+      <w:r>
+        <w:t>planning to use Git/GitHub in RStudio</w:t>
+      </w:r>
+      <w:r>
+        <w:t>,</w:t>
+      </w:r>
+      <w:r>
+        <w:t xml:space="preserve"> you will likely want </w:t>
+      </w:r>
+      <w:r>
+        <w:t xml:space="preserve">to </w:t>
+      </w:r>
+      <w:r>
+        <w:t xml:space="preserve">incorporate other </w:t>
+      </w:r>
+      <w:r>
+        <w:t xml:space="preserve">tools such maintaining the package environment </w:t>
+      </w:r>
+      <w:r>
+        <w:t xml:space="preserve">of your project (i.e., which libraries/packages </w:t>
+      </w:r>
+      <w:r>
+        <w:t xml:space="preserve">are used and their </w:t>
+      </w:r>
+      <w:r>
+        <w:t>versions)</w:t>
+      </w:r>
+      <w:r>
+        <w:t>.</w:t>
+      </w:r>
+      <w:r>
+        <w:t xml:space="preserve"> </w:t>
+      </w:r>
+      <w:r>
+        <w:t xml:space="preserve">The </w:t>
+      </w:r>
+      <w:proofErr w:type="spellStart"/>
+      <w:r>
+        <w:t>renv</w:t>
+      </w:r>
+      <w:proofErr w:type="spellEnd"/>
+      <w:r>
+        <w:t xml:space="preserve"> package is </w:t>
+      </w:r>
+      <w:r>
+        <w:t>integrated within a project’s settings in</w:t>
+      </w:r>
+      <w:r>
+        <w:t xml:space="preserve"> RStudio and can be used</w:t>
+      </w:r>
+      <w:r>
+        <w:t xml:space="preserve"> in conjunction with the Git/GitHub connection.</w:t>
+      </w:r>
+    </w:p>
+    <w:p>
+      <w:pPr>
+        <w:pStyle w:val="ListParagraph"/>
+      </w:pPr>
       <w:r>
         <w:t xml:space="preserve">Link to the </w:t>
       </w:r>
@@ -285,7 +356,7 @@
       <w:r>
         <w:t xml:space="preserve"> package here: </w:t>
       </w:r>
-      <w:hyperlink r:id="rId9" w:history="1">
+      <w:hyperlink r:id="rId10" w:history="1">
         <w:r>
           <w:rPr>
             <w:rStyle w:val="Hyperlink"/>
@@ -297,19 +368,7 @@
           <w:rPr>
             <w:rStyle w:val="Hyperlink"/>
           </w:rPr>
-          <w:t>r</w:t>
-        </w:r>
-        <w:r>
-          <w:rPr>
-            <w:rStyle w:val="Hyperlink"/>
-          </w:rPr>
-          <w:t>e</w:t>
-        </w:r>
-        <w:r>
-          <w:rPr>
-            <w:rStyle w:val="Hyperlink"/>
-          </w:rPr>
-          <w:t>nv</w:t>
+          <w:t>renv</w:t>
         </w:r>
         <w:proofErr w:type="spellEnd"/>
       </w:hyperlink>
@@ -490,7 +549,7 @@
             <w:pPr>
               <w:spacing w:after="0"/>
             </w:pPr>
-            <w:hyperlink r:id="rId10" w:tgtFrame="_blank" w:history="1">
+            <w:hyperlink r:id="rId11" w:tgtFrame="_blank" w:history="1">
               <w:r>
                 <w:rPr>
                   <w:rStyle w:val="Hyperlink"/>
@@ -616,7 +675,7 @@
             <w:pPr>
               <w:spacing w:after="0"/>
             </w:pPr>
-            <w:hyperlink r:id="rId11" w:tgtFrame="_blank" w:history="1">
+            <w:hyperlink r:id="rId12" w:tgtFrame="_blank" w:history="1">
               <w:r>
                 <w:rPr>
                   <w:rStyle w:val="Hyperlink"/>
@@ -741,7 +800,7 @@
             <w:pPr>
               <w:spacing w:after="0"/>
             </w:pPr>
-            <w:hyperlink r:id="rId12" w:tgtFrame="_blank" w:history="1">
+            <w:hyperlink r:id="rId13" w:tgtFrame="_blank" w:history="1">
               <w:r>
                 <w:rPr>
                   <w:rStyle w:val="Hyperlink"/>
@@ -855,7 +914,7 @@
             <w:pPr>
               <w:spacing w:after="0"/>
             </w:pPr>
-            <w:hyperlink r:id="rId13" w:tgtFrame="_blank" w:history="1">
+            <w:hyperlink r:id="rId14" w:tgtFrame="_blank" w:history="1">
               <w:r>
                 <w:rPr>
                   <w:rStyle w:val="Hyperlink"/>
@@ -968,7 +1027,7 @@
             <w:pPr>
               <w:spacing w:after="0"/>
             </w:pPr>
-            <w:hyperlink r:id="rId14" w:tgtFrame="_blank" w:history="1">
+            <w:hyperlink r:id="rId15" w:tgtFrame="_blank" w:history="1">
               <w:r>
                 <w:rPr>
                   <w:rStyle w:val="Hyperlink"/>
@@ -1082,7 +1141,7 @@
             <w:pPr>
               <w:spacing w:after="0"/>
             </w:pPr>
-            <w:hyperlink r:id="rId15" w:tgtFrame="_blank" w:history="1">
+            <w:hyperlink r:id="rId16" w:tgtFrame="_blank" w:history="1">
               <w:r>
                 <w:rPr>
                   <w:rStyle w:val="Hyperlink"/>
@@ -4065,6 +4124,119 @@
     </w:lvl>
   </w:abstractNum>
   <w:abstractNum w:abstractNumId="20" w15:restartNumberingAfterBreak="0">
+    <w:nsid w:val="6C4A14E5"/>
+    <w:multiLevelType w:val="hybridMultilevel"/>
+    <w:tmpl w:val="A6C8EC54"/>
+    <w:lvl w:ilvl="0" w:tplc="04090001">
+      <w:start w:val="1"/>
+      <w:numFmt w:val="bullet"/>
+      <w:lvlText w:val=""/>
+      <w:lvlJc w:val="left"/>
+      <w:pPr>
+        <w:ind w:left="720" w:hanging="360"/>
+      </w:pPr>
+      <w:rPr>
+        <w:rFonts w:ascii="Symbol" w:hAnsi="Symbol" w:hint="default"/>
+      </w:rPr>
+    </w:lvl>
+    <w:lvl w:ilvl="1" w:tplc="04090003" w:tentative="1">
+      <w:start w:val="1"/>
+      <w:numFmt w:val="bullet"/>
+      <w:lvlText w:val="o"/>
+      <w:lvlJc w:val="left"/>
+      <w:pPr>
+        <w:ind w:left="1440" w:hanging="360"/>
+      </w:pPr>
+      <w:rPr>
+        <w:rFonts w:ascii="Courier New" w:hAnsi="Courier New" w:cs="Courier New" w:hint="default"/>
+      </w:rPr>
+    </w:lvl>
+    <w:lvl w:ilvl="2" w:tplc="04090005" w:tentative="1">
+      <w:start w:val="1"/>
+      <w:numFmt w:val="bullet"/>
+      <w:lvlText w:val=""/>
+      <w:lvlJc w:val="left"/>
+      <w:pPr>
+        <w:ind w:left="2160" w:hanging="360"/>
+      </w:pPr>
+      <w:rPr>
+        <w:rFonts w:ascii="Wingdings" w:hAnsi="Wingdings" w:hint="default"/>
+      </w:rPr>
+    </w:lvl>
+    <w:lvl w:ilvl="3" w:tplc="04090001" w:tentative="1">
+      <w:start w:val="1"/>
+      <w:numFmt w:val="bullet"/>
+      <w:lvlText w:val=""/>
+      <w:lvlJc w:val="left"/>
+      <w:pPr>
+        <w:ind w:left="2880" w:hanging="360"/>
+      </w:pPr>
+      <w:rPr>
+        <w:rFonts w:ascii="Symbol" w:hAnsi="Symbol" w:hint="default"/>
+      </w:rPr>
+    </w:lvl>
+    <w:lvl w:ilvl="4" w:tplc="04090003" w:tentative="1">
+      <w:start w:val="1"/>
+      <w:numFmt w:val="bullet"/>
+      <w:lvlText w:val="o"/>
+      <w:lvlJc w:val="left"/>
+      <w:pPr>
+        <w:ind w:left="3600" w:hanging="360"/>
+      </w:pPr>
+      <w:rPr>
+        <w:rFonts w:ascii="Courier New" w:hAnsi="Courier New" w:cs="Courier New" w:hint="default"/>
+      </w:rPr>
+    </w:lvl>
+    <w:lvl w:ilvl="5" w:tplc="04090005" w:tentative="1">
+      <w:start w:val="1"/>
+      <w:numFmt w:val="bullet"/>
+      <w:lvlText w:val=""/>
+      <w:lvlJc w:val="left"/>
+      <w:pPr>
+        <w:ind w:left="4320" w:hanging="360"/>
+      </w:pPr>
+      <w:rPr>
+        <w:rFonts w:ascii="Wingdings" w:hAnsi="Wingdings" w:hint="default"/>
+      </w:rPr>
+    </w:lvl>
+    <w:lvl w:ilvl="6" w:tplc="04090001" w:tentative="1">
+      <w:start w:val="1"/>
+      <w:numFmt w:val="bullet"/>
+      <w:lvlText w:val=""/>
+      <w:lvlJc w:val="left"/>
+      <w:pPr>
+        <w:ind w:left="5040" w:hanging="360"/>
+      </w:pPr>
+      <w:rPr>
+        <w:rFonts w:ascii="Symbol" w:hAnsi="Symbol" w:hint="default"/>
+      </w:rPr>
+    </w:lvl>
+    <w:lvl w:ilvl="7" w:tplc="04090003" w:tentative="1">
+      <w:start w:val="1"/>
+      <w:numFmt w:val="bullet"/>
+      <w:lvlText w:val="o"/>
+      <w:lvlJc w:val="left"/>
+      <w:pPr>
+        <w:ind w:left="5760" w:hanging="360"/>
+      </w:pPr>
+      <w:rPr>
+        <w:rFonts w:ascii="Courier New" w:hAnsi="Courier New" w:cs="Courier New" w:hint="default"/>
+      </w:rPr>
+    </w:lvl>
+    <w:lvl w:ilvl="8" w:tplc="04090005" w:tentative="1">
+      <w:start w:val="1"/>
+      <w:numFmt w:val="bullet"/>
+      <w:lvlText w:val=""/>
+      <w:lvlJc w:val="left"/>
+      <w:pPr>
+        <w:ind w:left="6480" w:hanging="360"/>
+      </w:pPr>
+      <w:rPr>
+        <w:rFonts w:ascii="Wingdings" w:hAnsi="Wingdings" w:hint="default"/>
+      </w:rPr>
+    </w:lvl>
+  </w:abstractNum>
+  <w:abstractNum w:abstractNumId="21" w15:restartNumberingAfterBreak="0">
     <w:nsid w:val="6D505C1A"/>
     <w:multiLevelType w:val="multilevel"/>
     <w:tmpl w:val="4DA05BEE"/>
@@ -4213,7 +4385,7 @@
       </w:rPr>
     </w:lvl>
   </w:abstractNum>
-  <w:abstractNum w:abstractNumId="21" w15:restartNumberingAfterBreak="0">
+  <w:abstractNum w:abstractNumId="22" w15:restartNumberingAfterBreak="0">
     <w:nsid w:val="7C3002A6"/>
     <w:multiLevelType w:val="multilevel"/>
     <w:tmpl w:val="A34C2110"/>
@@ -4362,7 +4534,7 @@
       </w:rPr>
     </w:lvl>
   </w:abstractNum>
-  <w:abstractNum w:abstractNumId="22" w15:restartNumberingAfterBreak="0">
+  <w:abstractNum w:abstractNumId="23" w15:restartNumberingAfterBreak="0">
     <w:nsid w:val="7D45106D"/>
     <w:multiLevelType w:val="multilevel"/>
     <w:tmpl w:val="CF02F5AA"/>
@@ -4521,7 +4693,7 @@
     <w:abstractNumId w:val="7"/>
   </w:num>
   <w:num w:numId="4" w16cid:durableId="109248512">
-    <w:abstractNumId w:val="22"/>
+    <w:abstractNumId w:val="23"/>
   </w:num>
   <w:num w:numId="5" w16cid:durableId="1184051055">
     <w:abstractNumId w:val="19"/>
@@ -4533,7 +4705,7 @@
     <w:abstractNumId w:val="1"/>
   </w:num>
   <w:num w:numId="8" w16cid:durableId="1875535928">
-    <w:abstractNumId w:val="21"/>
+    <w:abstractNumId w:val="22"/>
   </w:num>
   <w:num w:numId="9" w16cid:durableId="1926571056">
     <w:abstractNumId w:val="4"/>
@@ -4563,7 +4735,7 @@
     <w:abstractNumId w:val="10"/>
   </w:num>
   <w:num w:numId="18" w16cid:durableId="401490027">
-    <w:abstractNumId w:val="20"/>
+    <w:abstractNumId w:val="21"/>
   </w:num>
   <w:num w:numId="19" w16cid:durableId="294600119">
     <w:abstractNumId w:val="0"/>
@@ -4579,6 +4751,9 @@
   </w:num>
   <w:num w:numId="23" w16cid:durableId="1965228686">
     <w:abstractNumId w:val="2"/>
+  </w:num>
+  <w:num w:numId="24" w16cid:durableId="1182430298">
+    <w:abstractNumId w:val="20"/>
   </w:num>
 </w:numbering>
 </file>

</xml_diff>